<commit_message>
Udah edit bagian kesimpulan. Lu coba perbaiki halamannya Gi, pusing gua itu gak tau cara bnerinnya -_-
</commit_message>
<xml_diff>
--- a/LAPORAN.docx
+++ b/LAPORAN.docx
@@ -1,6 +1,6 @@
 
 <file path=word/document.xml><?xml version="1.0" encoding="utf-8"?>
-<w:document xmlns:wpc="http://schemas.microsoft.com/office/word/2010/wordprocessingCanvas" xmlns:cx="http://schemas.microsoft.com/office/drawing/2014/chartex" xmlns:cx1="http://schemas.microsoft.com/office/drawing/2015/9/8/chartex" xmlns:mc="http://schemas.openxmlformats.org/markup-compatibility/2006" xmlns:o="urn:schemas-microsoft-com:office:office" xmlns:r="http://schemas.openxmlformats.org/officeDocument/2006/relationships" xmlns:m="http://schemas.openxmlformats.org/officeDocument/2006/math" xmlns:v="urn:schemas-microsoft-com:vml" xmlns:wp14="http://schemas.microsoft.com/office/word/2010/wordprocessingDrawing" xmlns:wp="http://schemas.openxmlformats.org/drawingml/2006/wordprocessingDrawing" xmlns:w10="urn:schemas-microsoft-com:office:word" xmlns:w="http://schemas.openxmlformats.org/wordprocessingml/2006/main" xmlns:w14="http://schemas.microsoft.com/office/word/2010/wordml" xmlns:w15="http://schemas.microsoft.com/office/word/2012/wordml" xmlns:w16se="http://schemas.microsoft.com/office/word/2015/wordml/symex" xmlns:wpg="http://schemas.microsoft.com/office/word/2010/wordprocessingGroup" xmlns:wpi="http://schemas.microsoft.com/office/word/2010/wordprocessingInk" xmlns:wne="http://schemas.microsoft.com/office/word/2006/wordml" xmlns:wps="http://schemas.microsoft.com/office/word/2010/wordprocessingShape" mc:Ignorable="w14 w15 w16se wp14">
+<w:document xmlns:wpc="http://schemas.microsoft.com/office/word/2010/wordprocessingCanvas" xmlns:cx="http://schemas.microsoft.com/office/drawing/2014/chartex" xmlns:cx1="http://schemas.microsoft.com/office/drawing/2015/9/8/chartex" xmlns:cx2="http://schemas.microsoft.com/office/drawing/2015/10/21/chartex" xmlns:cx3="http://schemas.microsoft.com/office/drawing/2016/5/9/chartex" xmlns:cx4="http://schemas.microsoft.com/office/drawing/2016/5/10/chartex" xmlns:cx5="http://schemas.microsoft.com/office/drawing/2016/5/11/chartex" xmlns:cx6="http://schemas.microsoft.com/office/drawing/2016/5/12/chartex" xmlns:cx7="http://schemas.microsoft.com/office/drawing/2016/5/13/chartex" xmlns:cx8="http://schemas.microsoft.com/office/drawing/2016/5/14/chartex" xmlns:mc="http://schemas.openxmlformats.org/markup-compatibility/2006" xmlns:aink="http://schemas.microsoft.com/office/drawing/2016/ink" xmlns:am3d="http://schemas.microsoft.com/office/drawing/2017/model3d" xmlns:o="urn:schemas-microsoft-com:office:office" xmlns:r="http://schemas.openxmlformats.org/officeDocument/2006/relationships" xmlns:m="http://schemas.openxmlformats.org/officeDocument/2006/math" xmlns:v="urn:schemas-microsoft-com:vml" xmlns:wp14="http://schemas.microsoft.com/office/word/2010/wordprocessingDrawing" xmlns:wp="http://schemas.openxmlformats.org/drawingml/2006/wordprocessingDrawing" xmlns:w10="urn:schemas-microsoft-com:office:word" xmlns:w="http://schemas.openxmlformats.org/wordprocessingml/2006/main" xmlns:w14="http://schemas.microsoft.com/office/word/2010/wordml" xmlns:w15="http://schemas.microsoft.com/office/word/2012/wordml" xmlns:w16cid="http://schemas.microsoft.com/office/word/2016/wordml/cid" xmlns:w16se="http://schemas.microsoft.com/office/word/2015/wordml/symex" xmlns:wpg="http://schemas.microsoft.com/office/word/2010/wordprocessingGroup" xmlns:wpi="http://schemas.microsoft.com/office/word/2010/wordprocessingInk" xmlns:wne="http://schemas.microsoft.com/office/word/2006/wordml" xmlns:wps="http://schemas.microsoft.com/office/word/2010/wordprocessingShape" mc:Ignorable="w14 w15 w16se w16cid wp14">
   <w:body>
     <w:p>
       <w:pPr>
@@ -4794,11 +4794,11 @@
         <w:jc w:val="both"/>
       </w:pPr>
       <w:r>
-        <w:t>Penelitian merupakan suatu proses mencari sesuatu secara sistimatis dalam waktu yang relatif lama dengan menggunakan metode ilmiah dengan prosedur maupun aturan yang berlaku (Zainal A Hasibuan, 2007)</w:t>
+        <w:t>Penelitian merupakan suatu proses mencari sesuatu secara sistimatis dalam waktu yang relatif lama dengan menggunakan metode ilmiah dengan prosedur maupun aturan yang berlaku (Zainal A Hasibuan, 2007</w:t>
       </w:r>
       <w:proofErr w:type="gramStart"/>
       <w:r>
-        <w:t>.</w:t>
+        <w:t>).</w:t>
       </w:r>
       <w:r>
         <w:t>[</w:t>
@@ -5066,23 +5066,7 @@
           <w:color w:val="000000"/>
           <w:szCs w:val="24"/>
         </w:rPr>
-        <w:t xml:space="preserve">Bagaimana </w:t>
-      </w:r>
-      <w:proofErr w:type="gramStart"/>
-      <w:r>
-        <w:rPr>
-          <w:color w:val="000000"/>
-          <w:szCs w:val="24"/>
-        </w:rPr>
-        <w:t>cara</w:t>
-      </w:r>
-      <w:proofErr w:type="gramEnd"/>
-      <w:r>
-        <w:rPr>
-          <w:color w:val="000000"/>
-          <w:szCs w:val="24"/>
-        </w:rPr>
-        <w:t xml:space="preserve"> menerapkan </w:t>
+        <w:t xml:space="preserve">Bagaimana cara menerapkan </w:t>
       </w:r>
       <w:r>
         <w:rPr>
@@ -5161,23 +5145,7 @@
           <w:color w:val="000000"/>
           <w:szCs w:val="24"/>
         </w:rPr>
-        <w:t xml:space="preserve">Bagaimana </w:t>
-      </w:r>
-      <w:proofErr w:type="gramStart"/>
-      <w:r>
-        <w:rPr>
-          <w:color w:val="000000"/>
-          <w:szCs w:val="24"/>
-        </w:rPr>
-        <w:t>cara</w:t>
-      </w:r>
-      <w:proofErr w:type="gramEnd"/>
-      <w:r>
-        <w:rPr>
-          <w:color w:val="000000"/>
-          <w:szCs w:val="24"/>
-        </w:rPr>
-        <w:t xml:space="preserve"> agar </w:t>
+        <w:t xml:space="preserve">Bagaimana cara agar </w:t>
       </w:r>
       <w:r>
         <w:rPr>
@@ -5310,21 +5278,7 @@
         <w:rPr>
           <w:szCs w:val="24"/>
         </w:rPr>
-        <w:t xml:space="preserve">, </w:t>
-      </w:r>
-      <w:proofErr w:type="gramStart"/>
-      <w:r>
-        <w:rPr>
-          <w:szCs w:val="24"/>
-        </w:rPr>
-        <w:t>jaringan</w:t>
-      </w:r>
-      <w:proofErr w:type="gramEnd"/>
-      <w:r>
-        <w:rPr>
-          <w:szCs w:val="24"/>
-        </w:rPr>
-        <w:t xml:space="preserve"> syaraf tiruan dan robotika.</w:t>
+        <w:t>, jaringan syaraf tiruan dan robotika.</w:t>
       </w:r>
       <w:r>
         <w:rPr>
@@ -5456,15 +5410,7 @@
         <w:t>String Matching</w:t>
       </w:r>
       <w:r>
-        <w:t xml:space="preserve">, merupakan proses mencocokan suatu string dengan susunan karakter yang tepat dalam string yang dicocokkan. Contoh: kata "step" </w:t>
-      </w:r>
-      <w:proofErr w:type="gramStart"/>
-      <w:r>
-        <w:t>akan</w:t>
-      </w:r>
-      <w:proofErr w:type="gramEnd"/>
-      <w:r>
-        <w:t xml:space="preserve"> menunjukkan kecocokan hanya dengan kata "step".</w:t>
+        <w:t>, merupakan proses mencocokan suatu string dengan susunan karakter yang tepat dalam string yang dicocokkan. Contoh: kata "step" akan menunjukkan kecocokan hanya dengan kata "step".</w:t>
       </w:r>
     </w:p>
     <w:p>
@@ -5486,15 +5432,7 @@
         <w:t>String Matching</w:t>
       </w:r>
       <w:r>
-        <w:t xml:space="preserve">, merupakan pencocokan string secara </w:t>
-      </w:r>
-      <w:proofErr w:type="gramStart"/>
-      <w:r>
-        <w:t>samar</w:t>
-      </w:r>
-      <w:proofErr w:type="gramEnd"/>
-      <w:r>
-        <w:t>, maksudnya ialah pencocokan string dimana yang dicocokkan memiliki kemiripan yang keduanya memiliki susunan karakter berbeda (mungkin jumlah atau urutannya) tetapi string-string tersebut memiliki kemiripan baik kemiripan tekstual/penulisan (</w:t>
+        <w:t>, merupakan pencocokan string secara samar, maksudnya ialah pencocokan string dimana yang dicocokkan memiliki kemiripan yang keduanya memiliki susunan karakter berbeda (mungkin jumlah atau urutannya) tetapi string-string tersebut memiliki kemiripan baik kemiripan tekstual/penulisan (</w:t>
       </w:r>
       <w:r>
         <w:rPr>
@@ -5928,21 +5866,7 @@
         <w:rPr>
           <w:szCs w:val="24"/>
         </w:rPr>
-        <w:t xml:space="preserve">Kasus terbaik </w:t>
-      </w:r>
-      <w:proofErr w:type="gramStart"/>
-      <w:r>
-        <w:rPr>
-          <w:szCs w:val="24"/>
-        </w:rPr>
-        <w:t>O(</w:t>
-      </w:r>
-      <w:proofErr w:type="gramEnd"/>
-      <w:r>
-        <w:rPr>
-          <w:szCs w:val="24"/>
-        </w:rPr>
-        <w:t>n/m).</w:t>
+        <w:t>Kasus terbaik O(n/m).</w:t>
       </w:r>
     </w:p>
     <w:p>
@@ -6012,21 +5936,7 @@
         <w:rPr>
           <w:szCs w:val="24"/>
         </w:rPr>
-        <w:t xml:space="preserve">Pada bagian ini </w:t>
-      </w:r>
-      <w:proofErr w:type="gramStart"/>
-      <w:r>
-        <w:rPr>
-          <w:szCs w:val="24"/>
-        </w:rPr>
-        <w:t>akan</w:t>
-      </w:r>
-      <w:proofErr w:type="gramEnd"/>
-      <w:r>
-        <w:rPr>
-          <w:szCs w:val="24"/>
-        </w:rPr>
-        <w:t xml:space="preserve"> dilakukan studi kasus pencarian pattern terhadap teks dengan menggunakan algoritma </w:t>
+        <w:t xml:space="preserve">Pada bagian ini akan dilakukan studi kasus pencarian pattern terhadap teks dengan menggunakan algoritma </w:t>
       </w:r>
       <w:r>
         <w:rPr>
@@ -6120,7 +6030,6 @@
       <w:r>
         <w:tab/>
       </w:r>
-      <w:proofErr w:type="gramStart"/>
       <w:r>
         <w:rPr>
           <w:rFonts w:ascii="Courier New" w:hAnsi="Courier New" w:cs="Courier New"/>
@@ -6128,17 +6037,7 @@
           <w:szCs w:val="18"/>
           <w:lang w:val="en-US"/>
         </w:rPr>
-        <w:t>bmBc</w:t>
-      </w:r>
-      <w:proofErr w:type="gramEnd"/>
-      <w:r>
-        <w:rPr>
-          <w:rFonts w:ascii="Courier New" w:hAnsi="Courier New" w:cs="Courier New"/>
-          <w:sz w:val="22"/>
-          <w:szCs w:val="18"/>
-          <w:lang w:val="en-US"/>
-        </w:rPr>
-        <w:t xml:space="preserve">: </w:t>
+        <w:t xml:space="preserve">bmBc: </w:t>
       </w:r>
     </w:p>
     <w:p>
@@ -6165,23 +6064,13 @@
         </w:rPr>
         <w:tab/>
       </w:r>
-      <w:proofErr w:type="gramStart"/>
       <w:r>
         <w:rPr>
           <w:rFonts w:ascii="Courier New" w:hAnsi="Courier New" w:cs="Courier New"/>
           <w:color w:val="000000"/>
           <w:szCs w:val="18"/>
         </w:rPr>
-        <w:t>a</w:t>
-      </w:r>
-      <w:proofErr w:type="gramEnd"/>
-      <w:r>
-        <w:rPr>
-          <w:rFonts w:ascii="Courier New" w:hAnsi="Courier New" w:cs="Courier New"/>
-          <w:color w:val="000000"/>
-          <w:szCs w:val="18"/>
-        </w:rPr>
-        <w:t xml:space="preserve"> c g t </w:t>
+        <w:t xml:space="preserve">a c g t </w:t>
       </w:r>
     </w:p>
     <w:p>
@@ -6354,23 +6243,13 @@
         </w:rPr>
         <w:tab/>
       </w:r>
-      <w:proofErr w:type="gramStart"/>
       <w:r>
         <w:rPr>
           <w:rFonts w:ascii="Courier New" w:hAnsi="Courier New" w:cs="Courier New"/>
           <w:color w:val="000000"/>
           <w:szCs w:val="18"/>
         </w:rPr>
-        <w:t>percobaan</w:t>
-      </w:r>
-      <w:proofErr w:type="gramEnd"/>
-      <w:r>
-        <w:rPr>
-          <w:rFonts w:ascii="Courier New" w:hAnsi="Courier New" w:cs="Courier New"/>
-          <w:color w:val="000000"/>
-          <w:szCs w:val="18"/>
-        </w:rPr>
-        <w:t xml:space="preserve"> 1: </w:t>
+        <w:t xml:space="preserve">percobaan 1: </w:t>
       </w:r>
     </w:p>
     <w:p>
@@ -6405,23 +6284,13 @@
         </w:rPr>
         <w:tab/>
       </w:r>
-      <w:proofErr w:type="gramStart"/>
       <w:r>
         <w:rPr>
           <w:rFonts w:ascii="Courier New" w:hAnsi="Courier New" w:cs="Courier New"/>
           <w:color w:val="000000"/>
           <w:szCs w:val="18"/>
         </w:rPr>
-        <w:t>gcatcgcagagagtatacagtacg</w:t>
-      </w:r>
-      <w:proofErr w:type="gramEnd"/>
-      <w:r>
-        <w:rPr>
-          <w:rFonts w:ascii="Courier New" w:hAnsi="Courier New" w:cs="Courier New"/>
-          <w:color w:val="000000"/>
-          <w:szCs w:val="18"/>
-        </w:rPr>
-        <w:t xml:space="preserve"> </w:t>
+        <w:t xml:space="preserve">gcatcgcagagagtatacagtacg </w:t>
       </w:r>
     </w:p>
     <w:p>
@@ -6503,7 +6372,7 @@
           <w:color w:val="000000"/>
           <w:szCs w:val="18"/>
         </w:rPr>
-        <w:t>Shift by 1 (</w:t>
+        <w:t>Shift by 1 (bmGs[</w:t>
       </w:r>
       <w:proofErr w:type="gramStart"/>
       <w:r>
@@ -6512,7 +6381,7 @@
           <w:color w:val="000000"/>
           <w:szCs w:val="18"/>
         </w:rPr>
-        <w:t>bmGs[</w:t>
+        <w:t>7]=</w:t>
       </w:r>
       <w:proofErr w:type="gramEnd"/>
       <w:r>
@@ -6521,7 +6390,7 @@
           <w:color w:val="000000"/>
           <w:szCs w:val="18"/>
         </w:rPr>
-        <w:t xml:space="preserve">7]=bmBc[a]-8+8) </w:t>
+        <w:t xml:space="preserve">bmBc[a]-8+8) </w:t>
       </w:r>
     </w:p>
     <w:p>
@@ -6548,23 +6417,13 @@
         </w:rPr>
         <w:tab/>
       </w:r>
-      <w:proofErr w:type="gramStart"/>
       <w:r>
         <w:rPr>
           <w:rFonts w:ascii="Courier New" w:hAnsi="Courier New" w:cs="Courier New"/>
           <w:color w:val="000000"/>
           <w:szCs w:val="18"/>
         </w:rPr>
-        <w:t>percobaan</w:t>
-      </w:r>
-      <w:proofErr w:type="gramEnd"/>
-      <w:r>
-        <w:rPr>
-          <w:rFonts w:ascii="Courier New" w:hAnsi="Courier New" w:cs="Courier New"/>
-          <w:color w:val="000000"/>
-          <w:szCs w:val="18"/>
-        </w:rPr>
-        <w:t xml:space="preserve"> 2: </w:t>
+        <w:t xml:space="preserve">percobaan 2: </w:t>
       </w:r>
     </w:p>
     <w:p>
@@ -6580,6 +6439,21 @@
           <w:szCs w:val="24"/>
         </w:rPr>
       </w:pPr>
+      <w:r>
+        <w:rPr>
+          <w:rFonts w:ascii="Courier New" w:hAnsi="Courier New" w:cs="Courier New"/>
+          <w:color w:val="000000"/>
+          <w:szCs w:val="18"/>
+        </w:rPr>
+        <w:t>gcatcgcagagagtatacagtacg</w:t>
+      </w:r>
+      <w:r>
+        <w:rPr>
+          <w:sz w:val="32"/>
+          <w:szCs w:val="24"/>
+        </w:rPr>
+        <w:br/>
+      </w:r>
       <w:proofErr w:type="gramStart"/>
       <w:r>
         <w:rPr>
@@ -6587,41 +6461,16 @@
           <w:color w:val="000000"/>
           <w:szCs w:val="18"/>
         </w:rPr>
-        <w:t>gcatcgcagagagtatacagtacg</w:t>
+        <w:t>.....</w:t>
       </w:r>
       <w:proofErr w:type="gramEnd"/>
       <w:r>
         <w:rPr>
-          <w:sz w:val="32"/>
-          <w:szCs w:val="24"/>
-        </w:rPr>
-        <w:br/>
-      </w:r>
-      <w:r>
-        <w:rPr>
           <w:rFonts w:ascii="Courier New" w:hAnsi="Courier New" w:cs="Courier New"/>
           <w:color w:val="000000"/>
           <w:szCs w:val="18"/>
         </w:rPr>
-        <w:t>.....</w:t>
-      </w:r>
-      <w:proofErr w:type="gramStart"/>
-      <w:r>
-        <w:rPr>
-          <w:rFonts w:ascii="Courier New" w:hAnsi="Courier New" w:cs="Courier New"/>
-          <w:color w:val="000000"/>
-          <w:szCs w:val="18"/>
-        </w:rPr>
-        <w:t>gAG</w:t>
-      </w:r>
-      <w:proofErr w:type="gramEnd"/>
-      <w:r>
-        <w:rPr>
-          <w:rFonts w:ascii="Courier New" w:hAnsi="Courier New" w:cs="Courier New"/>
-          <w:color w:val="000000"/>
-          <w:szCs w:val="18"/>
-        </w:rPr>
-        <w:t xml:space="preserve"> </w:t>
+        <w:t xml:space="preserve">gAG </w:t>
       </w:r>
       <w:r>
         <w:rPr>
@@ -6663,23 +6512,13 @@
         </w:rPr>
         <w:tab/>
       </w:r>
-      <w:proofErr w:type="gramStart"/>
       <w:r>
         <w:rPr>
           <w:rFonts w:ascii="Courier New" w:hAnsi="Courier New" w:cs="Courier New"/>
           <w:color w:val="000000"/>
           <w:szCs w:val="18"/>
         </w:rPr>
-        <w:t>percobaan</w:t>
-      </w:r>
-      <w:proofErr w:type="gramEnd"/>
-      <w:r>
-        <w:rPr>
-          <w:rFonts w:ascii="Courier New" w:hAnsi="Courier New" w:cs="Courier New"/>
-          <w:color w:val="000000"/>
-          <w:szCs w:val="18"/>
-        </w:rPr>
-        <w:t xml:space="preserve"> 3: </w:t>
+        <w:t xml:space="preserve">percobaan 3: </w:t>
       </w:r>
     </w:p>
     <w:p>
@@ -6695,23 +6534,13 @@
           <w:szCs w:val="18"/>
         </w:rPr>
       </w:pPr>
-      <w:proofErr w:type="gramStart"/>
       <w:r>
         <w:rPr>
           <w:rFonts w:ascii="Courier New" w:hAnsi="Courier New" w:cs="Courier New"/>
           <w:color w:val="000000"/>
           <w:szCs w:val="18"/>
         </w:rPr>
-        <w:t>gcatcgcagagagtatacagtacg</w:t>
-      </w:r>
-      <w:proofErr w:type="gramEnd"/>
-      <w:r>
-        <w:rPr>
-          <w:rFonts w:ascii="Courier New" w:hAnsi="Courier New" w:cs="Courier New"/>
-          <w:color w:val="000000"/>
-          <w:szCs w:val="18"/>
-        </w:rPr>
-        <w:t xml:space="preserve"> </w:t>
+        <w:t xml:space="preserve">gcatcgcagagagtatacagtacg </w:t>
       </w:r>
     </w:p>
     <w:p>
@@ -6801,23 +6630,13 @@
         </w:rPr>
         <w:tab/>
       </w:r>
-      <w:proofErr w:type="gramStart"/>
       <w:r>
         <w:rPr>
           <w:rFonts w:ascii="Courier New" w:hAnsi="Courier New" w:cs="Courier New"/>
           <w:color w:val="000000"/>
           <w:szCs w:val="18"/>
         </w:rPr>
-        <w:t>percobaan</w:t>
-      </w:r>
-      <w:proofErr w:type="gramEnd"/>
-      <w:r>
-        <w:rPr>
-          <w:rFonts w:ascii="Courier New" w:hAnsi="Courier New" w:cs="Courier New"/>
-          <w:color w:val="000000"/>
-          <w:szCs w:val="18"/>
-        </w:rPr>
-        <w:t xml:space="preserve"> 4: </w:t>
+        <w:t xml:space="preserve">percobaan 4: </w:t>
       </w:r>
     </w:p>
     <w:p>
@@ -6833,23 +6652,13 @@
           <w:szCs w:val="18"/>
         </w:rPr>
       </w:pPr>
-      <w:proofErr w:type="gramStart"/>
       <w:r>
         <w:rPr>
           <w:rFonts w:ascii="Courier New" w:hAnsi="Courier New" w:cs="Courier New"/>
           <w:color w:val="000000"/>
           <w:szCs w:val="18"/>
         </w:rPr>
-        <w:t>gcatcGCAGAGAGtatacagtacg</w:t>
-      </w:r>
-      <w:proofErr w:type="gramEnd"/>
-      <w:r>
-        <w:rPr>
-          <w:rFonts w:ascii="Courier New" w:hAnsi="Courier New" w:cs="Courier New"/>
-          <w:color w:val="000000"/>
-          <w:szCs w:val="18"/>
-        </w:rPr>
-        <w:t xml:space="preserve"> </w:t>
+        <w:t xml:space="preserve">gcatcGCAGAGAGtatacagtacg </w:t>
       </w:r>
     </w:p>
     <w:p>
@@ -6893,7 +6702,7 @@
           <w:color w:val="000000"/>
           <w:szCs w:val="18"/>
         </w:rPr>
-        <w:t>Shift by 4 (</w:t>
+        <w:t>Shift by 4 (bmGs[</w:t>
       </w:r>
       <w:proofErr w:type="gramStart"/>
       <w:r>
@@ -6902,7 +6711,7 @@
           <w:color w:val="000000"/>
           <w:szCs w:val="18"/>
         </w:rPr>
-        <w:t>bmGs[</w:t>
+        <w:t>5]=</w:t>
       </w:r>
       <w:proofErr w:type="gramEnd"/>
       <w:r>
@@ -6911,7 +6720,7 @@
           <w:color w:val="000000"/>
           <w:szCs w:val="18"/>
         </w:rPr>
-        <w:t xml:space="preserve">5]=bmBc[c]-8+6) </w:t>
+        <w:t xml:space="preserve">bmBc[c]-8+6) </w:t>
       </w:r>
     </w:p>
     <w:p>
@@ -6938,23 +6747,13 @@
         </w:rPr>
         <w:tab/>
       </w:r>
-      <w:proofErr w:type="gramStart"/>
       <w:r>
         <w:rPr>
           <w:rFonts w:ascii="Courier New" w:hAnsi="Courier New" w:cs="Courier New"/>
           <w:color w:val="000000"/>
           <w:szCs w:val="18"/>
         </w:rPr>
-        <w:t>percobaan</w:t>
-      </w:r>
-      <w:proofErr w:type="gramEnd"/>
-      <w:r>
-        <w:rPr>
-          <w:rFonts w:ascii="Courier New" w:hAnsi="Courier New" w:cs="Courier New"/>
-          <w:color w:val="000000"/>
-          <w:szCs w:val="18"/>
-        </w:rPr>
-        <w:t xml:space="preserve"> 5: </w:t>
+        <w:t xml:space="preserve">percobaan 5: </w:t>
       </w:r>
     </w:p>
     <w:p>
@@ -6970,23 +6769,13 @@
           <w:szCs w:val="18"/>
         </w:rPr>
       </w:pPr>
-      <w:proofErr w:type="gramStart"/>
       <w:r>
         <w:rPr>
           <w:rFonts w:ascii="Courier New" w:hAnsi="Courier New" w:cs="Courier New"/>
           <w:color w:val="000000"/>
           <w:szCs w:val="18"/>
         </w:rPr>
-        <w:t>gcatcGCAGAGAGtatacagtacg</w:t>
-      </w:r>
-      <w:proofErr w:type="gramEnd"/>
-      <w:r>
-        <w:rPr>
-          <w:rFonts w:ascii="Courier New" w:hAnsi="Courier New" w:cs="Courier New"/>
-          <w:color w:val="000000"/>
-          <w:szCs w:val="18"/>
-        </w:rPr>
-        <w:t xml:space="preserve"> </w:t>
+        <w:t xml:space="preserve">gcatcGCAGAGAGtatacagtacg </w:t>
       </w:r>
     </w:p>
     <w:p>
@@ -7008,25 +6797,7 @@
           <w:color w:val="000000"/>
           <w:szCs w:val="18"/>
         </w:rPr>
-        <w:t>......</w:t>
-      </w:r>
-      <w:proofErr w:type="gramStart"/>
-      <w:r>
-        <w:rPr>
-          <w:rFonts w:ascii="Courier New" w:hAnsi="Courier New" w:cs="Courier New"/>
-          <w:color w:val="000000"/>
-          <w:szCs w:val="18"/>
-        </w:rPr>
-        <w:t>aG</w:t>
-      </w:r>
-      <w:proofErr w:type="gramEnd"/>
-      <w:r>
-        <w:rPr>
-          <w:rFonts w:ascii="Courier New" w:hAnsi="Courier New" w:cs="Courier New"/>
-          <w:color w:val="000000"/>
-          <w:szCs w:val="18"/>
-        </w:rPr>
-        <w:t xml:space="preserve"> </w:t>
+        <w:t xml:space="preserve">......aG </w:t>
       </w:r>
     </w:p>
     <w:p>
@@ -7083,7 +6854,6 @@
           <w:szCs w:val="18"/>
         </w:rPr>
       </w:pPr>
-      <w:proofErr w:type="gramStart"/>
       <w:r>
         <w:rPr>
           <w:rFonts w:ascii="Courier New" w:hAnsi="Courier New" w:cs="Courier New"/>
@@ -7092,7 +6862,6 @@
         </w:rPr>
         <w:t>gcatcGCAGAGAGtatacagtacg</w:t>
       </w:r>
-      <w:proofErr w:type="gramEnd"/>
       <w:r>
         <w:rPr>
           <w:rFonts w:ascii="Courier New" w:hAnsi="Courier New" w:cs="Courier New"/>
@@ -7151,21 +6920,12 @@
           <w:szCs w:val="24"/>
         </w:rPr>
       </w:pPr>
-      <w:proofErr w:type="gramStart"/>
       <w:r>
         <w:rPr>
           <w:color w:val="000000"/>
           <w:szCs w:val="20"/>
         </w:rPr>
-        <w:t>perbandingan</w:t>
-      </w:r>
-      <w:proofErr w:type="gramEnd"/>
-      <w:r>
-        <w:rPr>
-          <w:color w:val="000000"/>
-          <w:szCs w:val="20"/>
-        </w:rPr>
-        <w:t xml:space="preserve"> karakter yang terjadi: 17</w:t>
+        <w:t>perbandingan karakter yang terjadi: 17</w:t>
       </w:r>
     </w:p>
     <w:bookmarkEnd w:id="10"/>
@@ -7834,16 +7594,8 @@
         <w:rPr>
           <w:szCs w:val="24"/>
         </w:rPr>
-        <w:t xml:space="preserve"> (SSM) adalah sebuah metodologi yang cocok untuk membantu suatu organisasi dalam menjelaskan tujuan mereka dan kemudian merancang sistem aktivitas manusia untuk mencapai tujuan </w:t>
-      </w:r>
-      <w:proofErr w:type="gramStart"/>
-      <w:r>
-        <w:rPr>
-          <w:szCs w:val="24"/>
-        </w:rPr>
-        <w:t>te</w:t>
-      </w:r>
-      <w:proofErr w:type="gramEnd"/>
+        <w:t xml:space="preserve"> (SSM) adalah sebuah metodologi yang cocok untuk membantu suatu organisasi dalam menjelaskan tujuan mereka dan kemudian merancang sistem aktivitas manusia untuk mencapai tujuan te</w:t>
+      </w:r>
       <w:r>
         <w:rPr>
           <w:szCs w:val="24"/>
@@ -7905,21 +7657,7 @@
         <w:rPr>
           <w:szCs w:val="24"/>
         </w:rPr>
-        <w:t xml:space="preserve">Interpretasi masalah oleh </w:t>
-      </w:r>
-      <w:proofErr w:type="gramStart"/>
-      <w:r>
-        <w:rPr>
-          <w:szCs w:val="24"/>
-        </w:rPr>
-        <w:t>stakeholders</w:t>
-      </w:r>
-      <w:proofErr w:type="gramEnd"/>
-      <w:r>
-        <w:rPr>
-          <w:szCs w:val="24"/>
-        </w:rPr>
-        <w:t xml:space="preserve"> berbeda-beda menurut sudut pandangnya masing-masing</w:t>
+        <w:t>Interpretasi masalah oleh stakeholders berbeda-beda menurut sudut pandangnya masing-masing</w:t>
       </w:r>
       <w:r>
         <w:rPr>
@@ -8027,7 +7765,7 @@
           <v:shape id="_x0000_i1025" type="#_x0000_t75" style="width:332.25pt;height:669.75pt" o:ole="">
             <v:imagedata r:id="rId9" o:title=""/>
           </v:shape>
-          <o:OLEObject Type="Embed" ProgID="Visio.Drawing.15" ShapeID="_x0000_i1025" DrawAspect="Content" ObjectID="_1587448610" r:id="rId10"/>
+          <o:OLEObject Type="Embed" ProgID="Visio.Drawing.15" ShapeID="_x0000_i1025" DrawAspect="Content" ObjectID="_1587457561" r:id="rId10"/>
         </w:object>
       </w:r>
     </w:p>
@@ -8128,15 +7866,7 @@
         <w:t>proposal penelitian. Peneliti mendapatkan informasi yang valid dari wawancara yang dilakukan kepada para peneliti yang telah melakukan banyak penelitian. Dalam wawancara tersebut telah dapat diidentifikasi hal-hal yang seringkali menyulitkan mereka, yaitu pencarian history proposal penelitian</w:t>
       </w:r>
       <w:r>
-        <w:t xml:space="preserve"> pada saat mereka </w:t>
-      </w:r>
-      <w:proofErr w:type="gramStart"/>
-      <w:r>
-        <w:t>akan</w:t>
-      </w:r>
-      <w:proofErr w:type="gramEnd"/>
-      <w:r>
-        <w:t xml:space="preserve"> melakukan suatu penelitian.</w:t>
+        <w:t xml:space="preserve"> pada saat mereka akan melakukan suatu penelitian.</w:t>
       </w:r>
     </w:p>
     <w:p>
@@ -8471,14 +8201,14 @@
         <w:rPr>
           <w:szCs w:val="24"/>
         </w:rPr>
-        <w:t>Pada tahap ini, dengan model yang sudah didefinisikan, masalah yang didefinisikan, dan model yang sudah dibuat dibandingkan dengan kondisi nyata dengan cara, (1</w:t>
+        <w:t>Pada tahap ini, dengan model yang sudah didefinisikan, masalah yang didefinisikan, dan model yang sudah dibuat dibandingkan dengan kondisi nyata dengan cara, (</w:t>
       </w:r>
       <w:proofErr w:type="gramStart"/>
       <w:r>
         <w:rPr>
           <w:szCs w:val="24"/>
         </w:rPr>
-        <w:t>)diskusi</w:t>
+        <w:t>1)diskusi</w:t>
       </w:r>
       <w:proofErr w:type="gramEnd"/>
       <w:r>
@@ -8537,21 +8267,7 @@
         <w:rPr>
           <w:szCs w:val="24"/>
         </w:rPr>
-        <w:t xml:space="preserve">. Bila tidak cocok, maka peneliti </w:t>
-      </w:r>
-      <w:proofErr w:type="gramStart"/>
-      <w:r>
-        <w:rPr>
-          <w:szCs w:val="24"/>
-        </w:rPr>
-        <w:t>akan</w:t>
-      </w:r>
-      <w:proofErr w:type="gramEnd"/>
-      <w:r>
-        <w:rPr>
-          <w:szCs w:val="24"/>
-        </w:rPr>
-        <w:t xml:space="preserve"> menggunakan model CATWOE dengan sudut pandang yang berbeda atau melakukan analisis bilamana terdapat </w:t>
+        <w:t xml:space="preserve">. Bila tidak cocok, maka peneliti akan menggunakan model CATWOE dengan sudut pandang yang berbeda atau melakukan analisis bilamana terdapat </w:t>
       </w:r>
       <w:r>
         <w:rPr>
@@ -8731,6 +8447,7 @@
     <w:p>
       <w:pPr>
         <w:pStyle w:val="Heading2"/>
+        <w:spacing w:line="360" w:lineRule="auto"/>
         <w:rPr>
           <w:rFonts w:ascii="Times New Roman" w:hAnsi="Times New Roman" w:cs="Times New Roman"/>
           <w:b/>
@@ -8749,22 +8466,6 @@
         </w:rPr>
         <w:t>6.1 Kesimpulan</w:t>
       </w:r>
-    </w:p>
-    <w:p>
-      <w:r>
-        <w:tab/>
-      </w:r>
-      <w:r>
-        <w:t xml:space="preserve">Setelah melakukan </w:t>
-      </w:r>
-      <w:r>
-        <w:t xml:space="preserve">penelitian, kami dapat menyimpulkan bahwa telah mencapai tujuan dari penelitian ini, </w:t>
-      </w:r>
-      <w:proofErr w:type="gramStart"/>
-      <w:r>
-        <w:t>yakni :</w:t>
-      </w:r>
-      <w:proofErr w:type="gramEnd"/>
     </w:p>
     <w:p>
       <w:pPr>
@@ -8775,10 +8476,31 @@
         </w:numPr>
       </w:pPr>
       <w:r>
-        <w:t>Penerapan AI pada pencarian history proposal penelitian dengan menggunakan algoritma Booyer-</w:t>
-      </w:r>
-      <w:r>
-        <w:t>Moore dapat membantu para peneliti</w:t>
+        <w:t xml:space="preserve">Penerapan AI pada pencarian </w:t>
+      </w:r>
+      <w:r>
+        <w:rPr>
+          <w:i/>
+        </w:rPr>
+        <w:t>history</w:t>
+      </w:r>
+      <w:r>
+        <w:t xml:space="preserve"> proposal penelitian dengan menggunakan algoritma </w:t>
+      </w:r>
+      <w:r>
+        <w:rPr>
+          <w:i/>
+        </w:rPr>
+        <w:t>Booyer-</w:t>
+      </w:r>
+      <w:r>
+        <w:rPr>
+          <w:i/>
+        </w:rPr>
+        <w:t>Moore</w:t>
+      </w:r>
+      <w:r>
+        <w:t xml:space="preserve"> dapat membantu para peneliti</w:t>
       </w:r>
       <w:r>
         <w:t xml:space="preserve"> dalam mencari judul proposal yang mereka cari dengan pendekatan </w:t>
@@ -8796,12 +8518,62 @@
         </w:numPr>
       </w:pPr>
       <w:r>
-        <w:t xml:space="preserve">Teknologi AI pada system ini dapat melacak jejak history dari peneliti tersebut. Peneliti jadi bisa tahu proposal penelitian yang sudah di ajukan. </w:t>
-      </w:r>
+        <w:t xml:space="preserve">Teknologi AI pada </w:t>
+      </w:r>
+      <w:r>
+        <w:rPr>
+          <w:i/>
+        </w:rPr>
+        <w:t>system</w:t>
+      </w:r>
+      <w:r>
+        <w:t xml:space="preserve"> ini dapat melacak jejak </w:t>
+      </w:r>
+      <w:r>
+        <w:rPr>
+          <w:i/>
+        </w:rPr>
+        <w:t>history</w:t>
+      </w:r>
+      <w:r>
+        <w:t xml:space="preserve"> dari peneliti tersebut. </w:t>
+      </w:r>
+      <w:r>
+        <w:t>Jadi, p</w:t>
+      </w:r>
+      <w:r>
+        <w:t xml:space="preserve">eneliti </w:t>
+      </w:r>
+      <w:r>
+        <w:t>dapat mengetahi</w:t>
+      </w:r>
+      <w:r>
+        <w:t xml:space="preserve"> proposal penelitian </w:t>
+      </w:r>
+      <w:r>
+        <w:t xml:space="preserve">apa saja </w:t>
+      </w:r>
+      <w:r>
+        <w:t xml:space="preserve">yang </w:t>
+      </w:r>
+      <w:r>
+        <w:t>telah</w:t>
+      </w:r>
+      <w:r>
+        <w:t xml:space="preserve"> diajukan.</w:t>
+      </w:r>
+      <w:bookmarkStart w:id="13" w:name="_GoBack"/>
+      <w:bookmarkEnd w:id="13"/>
+    </w:p>
+    <w:p>
+      <w:pPr>
+        <w:pStyle w:val="ListParagraph"/>
+      </w:pPr>
     </w:p>
     <w:p>
       <w:pPr>
         <w:pStyle w:val="Heading2"/>
+        <w:spacing w:line="360" w:lineRule="auto"/>
         <w:rPr>
           <w:rFonts w:ascii="Times New Roman" w:hAnsi="Times New Roman" w:cs="Times New Roman"/>
           <w:b/>
@@ -8823,7 +8595,7 @@
     </w:p>
     <w:p>
       <w:pPr>
-        <w:ind w:firstLine="720"/>
+        <w:ind w:left="360" w:firstLine="360"/>
       </w:pPr>
       <w:r>
         <w:t xml:space="preserve">Berdasarkan hasil penelitian di atas, ada beberapa saran yang dikemukakan sebagai </w:t>
@@ -8850,32 +8622,20 @@
         </w:sectPr>
       </w:pPr>
       <w:r>
-        <w:t xml:space="preserve">Dalam kegiatan penelitian, tentunya pembuatan </w:t>
-      </w:r>
-      <w:proofErr w:type="gramStart"/>
-      <w:r>
-        <w:t xml:space="preserve">proposal </w:t>
-      </w:r>
-      <w:r>
-        <w:t xml:space="preserve"> penelitian</w:t>
-      </w:r>
-      <w:proofErr w:type="gramEnd"/>
-      <w:r>
-        <w:t xml:space="preserve"> tidak akan terlewatkan  dan </w:t>
-      </w:r>
-      <w:r>
-        <w:t xml:space="preserve"> hanya akan tersimpan dalam penyimpanan local kita. Dengan adanya penelitian ini, diharapkan para peneliti dengan bijak menggunakan untuk </w:t>
-      </w:r>
-      <w:proofErr w:type="gramStart"/>
-      <w:r>
-        <w:t>menyimpan  dan</w:t>
-      </w:r>
-      <w:proofErr w:type="gramEnd"/>
-      <w:r>
-        <w:t xml:space="preserve"> bisa melacak jejak proposal penelitian yang dibuatnya sebelumnya.</w:t>
-      </w:r>
-      <w:bookmarkStart w:id="13" w:name="_GoBack"/>
-      <w:bookmarkEnd w:id="13"/>
+        <w:t xml:space="preserve">Dalam kegiatan penelitian, tentunya pembuatan proposal </w:t>
+      </w:r>
+      <w:r>
+        <w:t xml:space="preserve">penelitian tidak akan terlewatkan dan </w:t>
+      </w:r>
+      <w:r>
+        <w:t>hanya akan tersimpan dalam penyimpanan local kita. Dengan adanya penelitian ini, diharapkan para peneliti dengan bijak menggunakan untuk</w:t>
+      </w:r>
+      <w:r>
+        <w:t xml:space="preserve"> </w:t>
+      </w:r>
+      <w:r>
+        <w:t>menyimpan dan bisa melacak jejak proposal penelitian yang dibuatnya sebelumnya.</w:t>
+      </w:r>
     </w:p>
     <w:p>
       <w:pPr>
@@ -10618,7 +10378,7 @@
 </file>
 
 <file path=word/endnotes.xml><?xml version="1.0" encoding="utf-8"?>
-<w:endnotes xmlns:wpc="http://schemas.microsoft.com/office/word/2010/wordprocessingCanvas" xmlns:cx="http://schemas.microsoft.com/office/drawing/2014/chartex" xmlns:cx1="http://schemas.microsoft.com/office/drawing/2015/9/8/chartex" xmlns:mc="http://schemas.openxmlformats.org/markup-compatibility/2006" xmlns:o="urn:schemas-microsoft-com:office:office" xmlns:r="http://schemas.openxmlformats.org/officeDocument/2006/relationships" xmlns:m="http://schemas.openxmlformats.org/officeDocument/2006/math" xmlns:v="urn:schemas-microsoft-com:vml" xmlns:wp14="http://schemas.microsoft.com/office/word/2010/wordprocessingDrawing" xmlns:wp="http://schemas.openxmlformats.org/drawingml/2006/wordprocessingDrawing" xmlns:w10="urn:schemas-microsoft-com:office:word" xmlns:w="http://schemas.openxmlformats.org/wordprocessingml/2006/main" xmlns:w14="http://schemas.microsoft.com/office/word/2010/wordml" xmlns:w15="http://schemas.microsoft.com/office/word/2012/wordml" xmlns:w16se="http://schemas.microsoft.com/office/word/2015/wordml/symex" xmlns:wpg="http://schemas.microsoft.com/office/word/2010/wordprocessingGroup" xmlns:wpi="http://schemas.microsoft.com/office/word/2010/wordprocessingInk" xmlns:wne="http://schemas.microsoft.com/office/word/2006/wordml" xmlns:wps="http://schemas.microsoft.com/office/word/2010/wordprocessingShape" mc:Ignorable="w14 w15 w16se wp14">
+<w:endnotes xmlns:wpc="http://schemas.microsoft.com/office/word/2010/wordprocessingCanvas" xmlns:cx="http://schemas.microsoft.com/office/drawing/2014/chartex" xmlns:cx1="http://schemas.microsoft.com/office/drawing/2015/9/8/chartex" xmlns:cx2="http://schemas.microsoft.com/office/drawing/2015/10/21/chartex" xmlns:cx3="http://schemas.microsoft.com/office/drawing/2016/5/9/chartex" xmlns:cx4="http://schemas.microsoft.com/office/drawing/2016/5/10/chartex" xmlns:cx5="http://schemas.microsoft.com/office/drawing/2016/5/11/chartex" xmlns:cx6="http://schemas.microsoft.com/office/drawing/2016/5/12/chartex" xmlns:cx7="http://schemas.microsoft.com/office/drawing/2016/5/13/chartex" xmlns:cx8="http://schemas.microsoft.com/office/drawing/2016/5/14/chartex" xmlns:mc="http://schemas.openxmlformats.org/markup-compatibility/2006" xmlns:aink="http://schemas.microsoft.com/office/drawing/2016/ink" xmlns:am3d="http://schemas.microsoft.com/office/drawing/2017/model3d" xmlns:o="urn:schemas-microsoft-com:office:office" xmlns:r="http://schemas.openxmlformats.org/officeDocument/2006/relationships" xmlns:m="http://schemas.openxmlformats.org/officeDocument/2006/math" xmlns:v="urn:schemas-microsoft-com:vml" xmlns:wp14="http://schemas.microsoft.com/office/word/2010/wordprocessingDrawing" xmlns:wp="http://schemas.openxmlformats.org/drawingml/2006/wordprocessingDrawing" xmlns:w10="urn:schemas-microsoft-com:office:word" xmlns:w="http://schemas.openxmlformats.org/wordprocessingml/2006/main" xmlns:w14="http://schemas.microsoft.com/office/word/2010/wordml" xmlns:w15="http://schemas.microsoft.com/office/word/2012/wordml" xmlns:w16cid="http://schemas.microsoft.com/office/word/2016/wordml/cid" xmlns:w16se="http://schemas.microsoft.com/office/word/2015/wordml/symex" xmlns:wpg="http://schemas.microsoft.com/office/word/2010/wordprocessingGroup" xmlns:wpi="http://schemas.microsoft.com/office/word/2010/wordprocessingInk" xmlns:wne="http://schemas.microsoft.com/office/word/2006/wordml" xmlns:wps="http://schemas.microsoft.com/office/word/2010/wordprocessingShape" mc:Ignorable="w14 w15 w16se w16cid wp14">
   <w:endnote w:type="separator" w:id="-1">
     <w:p>
       <w:pPr>
@@ -10643,7 +10403,7 @@
 </file>
 
 <file path=word/footer1.xml><?xml version="1.0" encoding="utf-8"?>
-<w:ftr xmlns:wpc="http://schemas.microsoft.com/office/word/2010/wordprocessingCanvas" xmlns:cx="http://schemas.microsoft.com/office/drawing/2014/chartex" xmlns:cx1="http://schemas.microsoft.com/office/drawing/2015/9/8/chartex" xmlns:mc="http://schemas.openxmlformats.org/markup-compatibility/2006" xmlns:o="urn:schemas-microsoft-com:office:office" xmlns:r="http://schemas.openxmlformats.org/officeDocument/2006/relationships" xmlns:m="http://schemas.openxmlformats.org/officeDocument/2006/math" xmlns:v="urn:schemas-microsoft-com:vml" xmlns:wp14="http://schemas.microsoft.com/office/word/2010/wordprocessingDrawing" xmlns:wp="http://schemas.openxmlformats.org/drawingml/2006/wordprocessingDrawing" xmlns:w10="urn:schemas-microsoft-com:office:word" xmlns:w="http://schemas.openxmlformats.org/wordprocessingml/2006/main" xmlns:w14="http://schemas.microsoft.com/office/word/2010/wordml" xmlns:w15="http://schemas.microsoft.com/office/word/2012/wordml" xmlns:w16se="http://schemas.microsoft.com/office/word/2015/wordml/symex" xmlns:wpg="http://schemas.microsoft.com/office/word/2010/wordprocessingGroup" xmlns:wpi="http://schemas.microsoft.com/office/word/2010/wordprocessingInk" xmlns:wne="http://schemas.microsoft.com/office/word/2006/wordml" xmlns:wps="http://schemas.microsoft.com/office/word/2010/wordprocessingShape" mc:Ignorable="w14 w15 w16se wp14">
+<w:ftr xmlns:wpc="http://schemas.microsoft.com/office/word/2010/wordprocessingCanvas" xmlns:cx="http://schemas.microsoft.com/office/drawing/2014/chartex" xmlns:cx1="http://schemas.microsoft.com/office/drawing/2015/9/8/chartex" xmlns:cx2="http://schemas.microsoft.com/office/drawing/2015/10/21/chartex" xmlns:cx3="http://schemas.microsoft.com/office/drawing/2016/5/9/chartex" xmlns:cx4="http://schemas.microsoft.com/office/drawing/2016/5/10/chartex" xmlns:cx5="http://schemas.microsoft.com/office/drawing/2016/5/11/chartex" xmlns:cx6="http://schemas.microsoft.com/office/drawing/2016/5/12/chartex" xmlns:cx7="http://schemas.microsoft.com/office/drawing/2016/5/13/chartex" xmlns:cx8="http://schemas.microsoft.com/office/drawing/2016/5/14/chartex" xmlns:mc="http://schemas.openxmlformats.org/markup-compatibility/2006" xmlns:aink="http://schemas.microsoft.com/office/drawing/2016/ink" xmlns:am3d="http://schemas.microsoft.com/office/drawing/2017/model3d" xmlns:o="urn:schemas-microsoft-com:office:office" xmlns:r="http://schemas.openxmlformats.org/officeDocument/2006/relationships" xmlns:m="http://schemas.openxmlformats.org/officeDocument/2006/math" xmlns:v="urn:schemas-microsoft-com:vml" xmlns:wp14="http://schemas.microsoft.com/office/word/2010/wordprocessingDrawing" xmlns:wp="http://schemas.openxmlformats.org/drawingml/2006/wordprocessingDrawing" xmlns:w10="urn:schemas-microsoft-com:office:word" xmlns:w="http://schemas.openxmlformats.org/wordprocessingml/2006/main" xmlns:w14="http://schemas.microsoft.com/office/word/2010/wordml" xmlns:w15="http://schemas.microsoft.com/office/word/2012/wordml" xmlns:w16cid="http://schemas.microsoft.com/office/word/2016/wordml/cid" xmlns:w16se="http://schemas.microsoft.com/office/word/2015/wordml/symex" xmlns:wpg="http://schemas.microsoft.com/office/word/2010/wordprocessingGroup" xmlns:wpi="http://schemas.microsoft.com/office/word/2010/wordprocessingInk" xmlns:wne="http://schemas.microsoft.com/office/word/2006/wordml" xmlns:wps="http://schemas.microsoft.com/office/word/2010/wordprocessingShape" mc:Ignorable="w14 w15 w16se w16cid wp14">
   <w:p>
     <w:pPr>
       <w:pStyle w:val="Footer"/>
@@ -10680,7 +10440,7 @@
 </file>
 
 <file path=word/footer2.xml><?xml version="1.0" encoding="utf-8"?>
-<w:ftr xmlns:wpc="http://schemas.microsoft.com/office/word/2010/wordprocessingCanvas" xmlns:cx="http://schemas.microsoft.com/office/drawing/2014/chartex" xmlns:cx1="http://schemas.microsoft.com/office/drawing/2015/9/8/chartex" xmlns:mc="http://schemas.openxmlformats.org/markup-compatibility/2006" xmlns:o="urn:schemas-microsoft-com:office:office" xmlns:r="http://schemas.openxmlformats.org/officeDocument/2006/relationships" xmlns:m="http://schemas.openxmlformats.org/officeDocument/2006/math" xmlns:v="urn:schemas-microsoft-com:vml" xmlns:wp14="http://schemas.microsoft.com/office/word/2010/wordprocessingDrawing" xmlns:wp="http://schemas.openxmlformats.org/drawingml/2006/wordprocessingDrawing" xmlns:w10="urn:schemas-microsoft-com:office:word" xmlns:w="http://schemas.openxmlformats.org/wordprocessingml/2006/main" xmlns:w14="http://schemas.microsoft.com/office/word/2010/wordml" xmlns:w15="http://schemas.microsoft.com/office/word/2012/wordml" xmlns:w16se="http://schemas.microsoft.com/office/word/2015/wordml/symex" xmlns:wpg="http://schemas.microsoft.com/office/word/2010/wordprocessingGroup" xmlns:wpi="http://schemas.microsoft.com/office/word/2010/wordprocessingInk" xmlns:wne="http://schemas.microsoft.com/office/word/2006/wordml" xmlns:wps="http://schemas.microsoft.com/office/word/2010/wordprocessingShape" mc:Ignorable="w14 w15 w16se wp14">
+<w:ftr xmlns:wpc="http://schemas.microsoft.com/office/word/2010/wordprocessingCanvas" xmlns:cx="http://schemas.microsoft.com/office/drawing/2014/chartex" xmlns:cx1="http://schemas.microsoft.com/office/drawing/2015/9/8/chartex" xmlns:cx2="http://schemas.microsoft.com/office/drawing/2015/10/21/chartex" xmlns:cx3="http://schemas.microsoft.com/office/drawing/2016/5/9/chartex" xmlns:cx4="http://schemas.microsoft.com/office/drawing/2016/5/10/chartex" xmlns:cx5="http://schemas.microsoft.com/office/drawing/2016/5/11/chartex" xmlns:cx6="http://schemas.microsoft.com/office/drawing/2016/5/12/chartex" xmlns:cx7="http://schemas.microsoft.com/office/drawing/2016/5/13/chartex" xmlns:cx8="http://schemas.microsoft.com/office/drawing/2016/5/14/chartex" xmlns:mc="http://schemas.openxmlformats.org/markup-compatibility/2006" xmlns:aink="http://schemas.microsoft.com/office/drawing/2016/ink" xmlns:am3d="http://schemas.microsoft.com/office/drawing/2017/model3d" xmlns:o="urn:schemas-microsoft-com:office:office" xmlns:r="http://schemas.openxmlformats.org/officeDocument/2006/relationships" xmlns:m="http://schemas.openxmlformats.org/officeDocument/2006/math" xmlns:v="urn:schemas-microsoft-com:vml" xmlns:wp14="http://schemas.microsoft.com/office/word/2010/wordprocessingDrawing" xmlns:wp="http://schemas.openxmlformats.org/drawingml/2006/wordprocessingDrawing" xmlns:w10="urn:schemas-microsoft-com:office:word" xmlns:w="http://schemas.openxmlformats.org/wordprocessingml/2006/main" xmlns:w14="http://schemas.microsoft.com/office/word/2010/wordml" xmlns:w15="http://schemas.microsoft.com/office/word/2012/wordml" xmlns:w16cid="http://schemas.microsoft.com/office/word/2016/wordml/cid" xmlns:w16se="http://schemas.microsoft.com/office/word/2015/wordml/symex" xmlns:wpg="http://schemas.microsoft.com/office/word/2010/wordprocessingGroup" xmlns:wpi="http://schemas.microsoft.com/office/word/2010/wordprocessingInk" xmlns:wne="http://schemas.microsoft.com/office/word/2006/wordml" xmlns:wps="http://schemas.microsoft.com/office/word/2010/wordprocessingShape" mc:Ignorable="w14 w15 w16se w16cid wp14">
   <w:p>
     <w:pPr>
       <w:pStyle w:val="Footer"/>
@@ -10690,7 +10450,7 @@
 </file>
 
 <file path=word/footer3.xml><?xml version="1.0" encoding="utf-8"?>
-<w:ftr xmlns:wpc="http://schemas.microsoft.com/office/word/2010/wordprocessingCanvas" xmlns:cx="http://schemas.microsoft.com/office/drawing/2014/chartex" xmlns:cx1="http://schemas.microsoft.com/office/drawing/2015/9/8/chartex" xmlns:mc="http://schemas.openxmlformats.org/markup-compatibility/2006" xmlns:o="urn:schemas-microsoft-com:office:office" xmlns:r="http://schemas.openxmlformats.org/officeDocument/2006/relationships" xmlns:m="http://schemas.openxmlformats.org/officeDocument/2006/math" xmlns:v="urn:schemas-microsoft-com:vml" xmlns:wp14="http://schemas.microsoft.com/office/word/2010/wordprocessingDrawing" xmlns:wp="http://schemas.openxmlformats.org/drawingml/2006/wordprocessingDrawing" xmlns:w10="urn:schemas-microsoft-com:office:word" xmlns:w="http://schemas.openxmlformats.org/wordprocessingml/2006/main" xmlns:w14="http://schemas.microsoft.com/office/word/2010/wordml" xmlns:w15="http://schemas.microsoft.com/office/word/2012/wordml" xmlns:w16se="http://schemas.microsoft.com/office/word/2015/wordml/symex" xmlns:wpg="http://schemas.microsoft.com/office/word/2010/wordprocessingGroup" xmlns:wpi="http://schemas.microsoft.com/office/word/2010/wordprocessingInk" xmlns:wne="http://schemas.microsoft.com/office/word/2006/wordml" xmlns:wps="http://schemas.microsoft.com/office/word/2010/wordprocessingShape" mc:Ignorable="w14 w15 w16se wp14">
+<w:ftr xmlns:wpc="http://schemas.microsoft.com/office/word/2010/wordprocessingCanvas" xmlns:cx="http://schemas.microsoft.com/office/drawing/2014/chartex" xmlns:cx1="http://schemas.microsoft.com/office/drawing/2015/9/8/chartex" xmlns:cx2="http://schemas.microsoft.com/office/drawing/2015/10/21/chartex" xmlns:cx3="http://schemas.microsoft.com/office/drawing/2016/5/9/chartex" xmlns:cx4="http://schemas.microsoft.com/office/drawing/2016/5/10/chartex" xmlns:cx5="http://schemas.microsoft.com/office/drawing/2016/5/11/chartex" xmlns:cx6="http://schemas.microsoft.com/office/drawing/2016/5/12/chartex" xmlns:cx7="http://schemas.microsoft.com/office/drawing/2016/5/13/chartex" xmlns:cx8="http://schemas.microsoft.com/office/drawing/2016/5/14/chartex" xmlns:mc="http://schemas.openxmlformats.org/markup-compatibility/2006" xmlns:aink="http://schemas.microsoft.com/office/drawing/2016/ink" xmlns:am3d="http://schemas.microsoft.com/office/drawing/2017/model3d" xmlns:o="urn:schemas-microsoft-com:office:office" xmlns:r="http://schemas.openxmlformats.org/officeDocument/2006/relationships" xmlns:m="http://schemas.openxmlformats.org/officeDocument/2006/math" xmlns:v="urn:schemas-microsoft-com:vml" xmlns:wp14="http://schemas.microsoft.com/office/word/2010/wordprocessingDrawing" xmlns:wp="http://schemas.openxmlformats.org/drawingml/2006/wordprocessingDrawing" xmlns:w10="urn:schemas-microsoft-com:office:word" xmlns:w="http://schemas.openxmlformats.org/wordprocessingml/2006/main" xmlns:w14="http://schemas.microsoft.com/office/word/2010/wordml" xmlns:w15="http://schemas.microsoft.com/office/word/2012/wordml" xmlns:w16cid="http://schemas.microsoft.com/office/word/2016/wordml/cid" xmlns:w16se="http://schemas.microsoft.com/office/word/2015/wordml/symex" xmlns:wpg="http://schemas.microsoft.com/office/word/2010/wordprocessingGroup" xmlns:wpi="http://schemas.microsoft.com/office/word/2010/wordprocessingInk" xmlns:wne="http://schemas.microsoft.com/office/word/2006/wordml" xmlns:wps="http://schemas.microsoft.com/office/word/2010/wordprocessingShape" mc:Ignorable="w14 w15 w16se w16cid wp14">
   <w:p>
     <w:pPr>
       <w:pStyle w:val="Footer"/>
@@ -10705,7 +10465,7 @@
 </file>
 
 <file path=word/footnotes.xml><?xml version="1.0" encoding="utf-8"?>
-<w:footnotes xmlns:wpc="http://schemas.microsoft.com/office/word/2010/wordprocessingCanvas" xmlns:cx="http://schemas.microsoft.com/office/drawing/2014/chartex" xmlns:cx1="http://schemas.microsoft.com/office/drawing/2015/9/8/chartex" xmlns:mc="http://schemas.openxmlformats.org/markup-compatibility/2006" xmlns:o="urn:schemas-microsoft-com:office:office" xmlns:r="http://schemas.openxmlformats.org/officeDocument/2006/relationships" xmlns:m="http://schemas.openxmlformats.org/officeDocument/2006/math" xmlns:v="urn:schemas-microsoft-com:vml" xmlns:wp14="http://schemas.microsoft.com/office/word/2010/wordprocessingDrawing" xmlns:wp="http://schemas.openxmlformats.org/drawingml/2006/wordprocessingDrawing" xmlns:w10="urn:schemas-microsoft-com:office:word" xmlns:w="http://schemas.openxmlformats.org/wordprocessingml/2006/main" xmlns:w14="http://schemas.microsoft.com/office/word/2010/wordml" xmlns:w15="http://schemas.microsoft.com/office/word/2012/wordml" xmlns:w16se="http://schemas.microsoft.com/office/word/2015/wordml/symex" xmlns:wpg="http://schemas.microsoft.com/office/word/2010/wordprocessingGroup" xmlns:wpi="http://schemas.microsoft.com/office/word/2010/wordprocessingInk" xmlns:wne="http://schemas.microsoft.com/office/word/2006/wordml" xmlns:wps="http://schemas.microsoft.com/office/word/2010/wordprocessingShape" mc:Ignorable="w14 w15 w16se wp14">
+<w:footnotes xmlns:wpc="http://schemas.microsoft.com/office/word/2010/wordprocessingCanvas" xmlns:cx="http://schemas.microsoft.com/office/drawing/2014/chartex" xmlns:cx1="http://schemas.microsoft.com/office/drawing/2015/9/8/chartex" xmlns:cx2="http://schemas.microsoft.com/office/drawing/2015/10/21/chartex" xmlns:cx3="http://schemas.microsoft.com/office/drawing/2016/5/9/chartex" xmlns:cx4="http://schemas.microsoft.com/office/drawing/2016/5/10/chartex" xmlns:cx5="http://schemas.microsoft.com/office/drawing/2016/5/11/chartex" xmlns:cx6="http://schemas.microsoft.com/office/drawing/2016/5/12/chartex" xmlns:cx7="http://schemas.microsoft.com/office/drawing/2016/5/13/chartex" xmlns:cx8="http://schemas.microsoft.com/office/drawing/2016/5/14/chartex" xmlns:mc="http://schemas.openxmlformats.org/markup-compatibility/2006" xmlns:aink="http://schemas.microsoft.com/office/drawing/2016/ink" xmlns:am3d="http://schemas.microsoft.com/office/drawing/2017/model3d" xmlns:o="urn:schemas-microsoft-com:office:office" xmlns:r="http://schemas.openxmlformats.org/officeDocument/2006/relationships" xmlns:m="http://schemas.openxmlformats.org/officeDocument/2006/math" xmlns:v="urn:schemas-microsoft-com:vml" xmlns:wp14="http://schemas.microsoft.com/office/word/2010/wordprocessingDrawing" xmlns:wp="http://schemas.openxmlformats.org/drawingml/2006/wordprocessingDrawing" xmlns:w10="urn:schemas-microsoft-com:office:word" xmlns:w="http://schemas.openxmlformats.org/wordprocessingml/2006/main" xmlns:w14="http://schemas.microsoft.com/office/word/2010/wordml" xmlns:w15="http://schemas.microsoft.com/office/word/2012/wordml" xmlns:w16cid="http://schemas.microsoft.com/office/word/2016/wordml/cid" xmlns:w16se="http://schemas.microsoft.com/office/word/2015/wordml/symex" xmlns:wpg="http://schemas.microsoft.com/office/word/2010/wordprocessingGroup" xmlns:wpi="http://schemas.microsoft.com/office/word/2010/wordprocessingInk" xmlns:wne="http://schemas.microsoft.com/office/word/2006/wordml" xmlns:wps="http://schemas.microsoft.com/office/word/2010/wordprocessingShape" mc:Ignorable="w14 w15 w16se w16cid wp14">
   <w:footnote w:type="separator" w:id="-1">
     <w:p>
       <w:pPr>
@@ -10730,7 +10490,7 @@
 </file>
 
 <file path=word/numbering.xml><?xml version="1.0" encoding="utf-8"?>
-<w:numbering xmlns:wpc="http://schemas.microsoft.com/office/word/2010/wordprocessingCanvas" xmlns:cx="http://schemas.microsoft.com/office/drawing/2014/chartex" xmlns:cx1="http://schemas.microsoft.com/office/drawing/2015/9/8/chartex" xmlns:mc="http://schemas.openxmlformats.org/markup-compatibility/2006" xmlns:o="urn:schemas-microsoft-com:office:office" xmlns:r="http://schemas.openxmlformats.org/officeDocument/2006/relationships" xmlns:m="http://schemas.openxmlformats.org/officeDocument/2006/math" xmlns:v="urn:schemas-microsoft-com:vml" xmlns:wp14="http://schemas.microsoft.com/office/word/2010/wordprocessingDrawing" xmlns:wp="http://schemas.openxmlformats.org/drawingml/2006/wordprocessingDrawing" xmlns:w10="urn:schemas-microsoft-com:office:word" xmlns:w="http://schemas.openxmlformats.org/wordprocessingml/2006/main" xmlns:w14="http://schemas.microsoft.com/office/word/2010/wordml" xmlns:w15="http://schemas.microsoft.com/office/word/2012/wordml" xmlns:w16se="http://schemas.microsoft.com/office/word/2015/wordml/symex" xmlns:wpg="http://schemas.microsoft.com/office/word/2010/wordprocessingGroup" xmlns:wpi="http://schemas.microsoft.com/office/word/2010/wordprocessingInk" xmlns:wne="http://schemas.microsoft.com/office/word/2006/wordml" xmlns:wps="http://schemas.microsoft.com/office/word/2010/wordprocessingShape" mc:Ignorable="w14 w15 w16se wp14">
+<w:numbering xmlns:wpc="http://schemas.microsoft.com/office/word/2010/wordprocessingCanvas" xmlns:cx="http://schemas.microsoft.com/office/drawing/2014/chartex" xmlns:cx1="http://schemas.microsoft.com/office/drawing/2015/9/8/chartex" xmlns:cx2="http://schemas.microsoft.com/office/drawing/2015/10/21/chartex" xmlns:cx3="http://schemas.microsoft.com/office/drawing/2016/5/9/chartex" xmlns:cx4="http://schemas.microsoft.com/office/drawing/2016/5/10/chartex" xmlns:cx5="http://schemas.microsoft.com/office/drawing/2016/5/11/chartex" xmlns:cx6="http://schemas.microsoft.com/office/drawing/2016/5/12/chartex" xmlns:cx7="http://schemas.microsoft.com/office/drawing/2016/5/13/chartex" xmlns:cx8="http://schemas.microsoft.com/office/drawing/2016/5/14/chartex" xmlns:mc="http://schemas.openxmlformats.org/markup-compatibility/2006" xmlns:aink="http://schemas.microsoft.com/office/drawing/2016/ink" xmlns:am3d="http://schemas.microsoft.com/office/drawing/2017/model3d" xmlns:o="urn:schemas-microsoft-com:office:office" xmlns:r="http://schemas.openxmlformats.org/officeDocument/2006/relationships" xmlns:m="http://schemas.openxmlformats.org/officeDocument/2006/math" xmlns:v="urn:schemas-microsoft-com:vml" xmlns:wp14="http://schemas.microsoft.com/office/word/2010/wordprocessingDrawing" xmlns:wp="http://schemas.openxmlformats.org/drawingml/2006/wordprocessingDrawing" xmlns:w10="urn:schemas-microsoft-com:office:word" xmlns:w="http://schemas.openxmlformats.org/wordprocessingml/2006/main" xmlns:w14="http://schemas.microsoft.com/office/word/2010/wordml" xmlns:w15="http://schemas.microsoft.com/office/word/2012/wordml" xmlns:w16cid="http://schemas.microsoft.com/office/word/2016/wordml/cid" xmlns:w16se="http://schemas.microsoft.com/office/word/2015/wordml/symex" xmlns:wpg="http://schemas.microsoft.com/office/word/2010/wordprocessingGroup" xmlns:wpi="http://schemas.microsoft.com/office/word/2010/wordprocessingInk" xmlns:wne="http://schemas.microsoft.com/office/word/2006/wordml" xmlns:wps="http://schemas.microsoft.com/office/word/2010/wordprocessingShape" mc:Ignorable="w14 w15 w16se w16cid wp14">
   <w:abstractNum w:abstractNumId="0" w15:restartNumberingAfterBreak="0">
     <w:nsid w:val="09FB1F9F"/>
     <w:multiLevelType w:val="multilevel"/>
@@ -15755,7 +15515,7 @@
 </file>
 
 <file path=word/styles.xml><?xml version="1.0" encoding="utf-8"?>
-<w:styles xmlns:mc="http://schemas.openxmlformats.org/markup-compatibility/2006" xmlns:r="http://schemas.openxmlformats.org/officeDocument/2006/relationships" xmlns:w="http://schemas.openxmlformats.org/wordprocessingml/2006/main" xmlns:w14="http://schemas.microsoft.com/office/word/2010/wordml" xmlns:w15="http://schemas.microsoft.com/office/word/2012/wordml" xmlns:w16se="http://schemas.microsoft.com/office/word/2015/wordml/symex" mc:Ignorable="w14 w15 w16se">
+<w:styles xmlns:mc="http://schemas.openxmlformats.org/markup-compatibility/2006" xmlns:r="http://schemas.openxmlformats.org/officeDocument/2006/relationships" xmlns:w="http://schemas.openxmlformats.org/wordprocessingml/2006/main" xmlns:w14="http://schemas.microsoft.com/office/word/2010/wordml" xmlns:w15="http://schemas.microsoft.com/office/word/2012/wordml" xmlns:w16cid="http://schemas.microsoft.com/office/word/2016/wordml/cid" xmlns:w16se="http://schemas.microsoft.com/office/word/2015/wordml/symex" mc:Ignorable="w14 w15 w16se w16cid">
   <w:docDefaults>
     <w:rPrDefault>
       <w:rPr>
@@ -15767,7 +15527,7 @@
     </w:rPrDefault>
     <w:pPrDefault/>
   </w:docDefaults>
-  <w:latentStyles w:defLockedState="0" w:defUIPriority="99" w:defSemiHidden="0" w:defUnhideWhenUsed="0" w:defQFormat="0" w:count="371">
+  <w:latentStyles w:defLockedState="0" w:defUIPriority="99" w:defSemiHidden="0" w:defUnhideWhenUsed="0" w:defQFormat="0" w:count="375">
     <w:lsdException w:name="Normal" w:uiPriority="0" w:qFormat="1"/>
     <w:lsdException w:name="heading 1" w:uiPriority="9" w:qFormat="1"/>
     <w:lsdException w:name="heading 2" w:semiHidden="1" w:uiPriority="9" w:unhideWhenUsed="1" w:qFormat="1"/>
@@ -15873,7 +15633,6 @@
     <w:lsdException w:name="HTML Sample" w:semiHidden="1" w:unhideWhenUsed="1"/>
     <w:lsdException w:name="HTML Typewriter" w:semiHidden="1" w:unhideWhenUsed="1"/>
     <w:lsdException w:name="HTML Variable" w:semiHidden="1" w:unhideWhenUsed="1"/>
-    <w:lsdException w:name="Normal Table" w:semiHidden="1" w:unhideWhenUsed="1"/>
     <w:lsdException w:name="annotation subject" w:semiHidden="1" w:unhideWhenUsed="1"/>
     <w:lsdException w:name="No List" w:semiHidden="1" w:unhideWhenUsed="1"/>
     <w:lsdException w:name="Outline List 1" w:semiHidden="1" w:unhideWhenUsed="1"/>
@@ -15917,10 +15676,8 @@
     <w:lsdException w:name="Table Elegant" w:semiHidden="1" w:unhideWhenUsed="1"/>
     <w:lsdException w:name="Table Professional" w:semiHidden="1" w:unhideWhenUsed="1"/>
     <w:lsdException w:name="Table Subtle 1" w:semiHidden="1" w:unhideWhenUsed="1"/>
-    <w:lsdException w:name="Table Subtle 2" w:semiHidden="1" w:unhideWhenUsed="1"/>
     <w:lsdException w:name="Table Web 1" w:semiHidden="1" w:unhideWhenUsed="1"/>
     <w:lsdException w:name="Table Web 2" w:semiHidden="1" w:unhideWhenUsed="1"/>
-    <w:lsdException w:name="Table Web 3" w:semiHidden="1" w:unhideWhenUsed="1"/>
     <w:lsdException w:name="Balloon Text" w:semiHidden="1" w:unhideWhenUsed="1"/>
     <w:lsdException w:name="Table Grid" w:uiPriority="59"/>
     <w:lsdException w:name="Table Theme" w:semiHidden="1" w:unhideWhenUsed="1"/>
@@ -16139,6 +15896,10 @@
     <w:lsdException w:name="List Table 5 Dark Accent 6" w:uiPriority="50"/>
     <w:lsdException w:name="List Table 6 Colorful Accent 6" w:uiPriority="51"/>
     <w:lsdException w:name="List Table 7 Colorful Accent 6" w:uiPriority="52"/>
+    <w:lsdException w:name="Mention" w:semiHidden="1" w:unhideWhenUsed="1"/>
+    <w:lsdException w:name="Smart Hyperlink" w:semiHidden="1" w:unhideWhenUsed="1"/>
+    <w:lsdException w:name="Hashtag" w:semiHidden="1" w:unhideWhenUsed="1"/>
+    <w:lsdException w:name="Unresolved Mention" w:semiHidden="1" w:unhideWhenUsed="1"/>
   </w:latentStyles>
   <w:style w:type="paragraph" w:default="1" w:styleId="Normal">
     <w:name w:val="Normal"/>

</xml_diff>

<commit_message>
Menambahkan efek Justiify di Kesimpulan dan saran, Menambah efek Bold di daftar isi dan menambahkan caption Figure 1.1 Soft System Methodology
</commit_message>
<xml_diff>
--- a/LAPORAN.docx
+++ b/LAPORAN.docx
@@ -1,6 +1,6 @@
 
 <file path=word/document.xml><?xml version="1.0" encoding="utf-8"?>
-<w:document xmlns:wpc="http://schemas.microsoft.com/office/word/2010/wordprocessingCanvas" xmlns:cx="http://schemas.microsoft.com/office/drawing/2014/chartex" xmlns:cx1="http://schemas.microsoft.com/office/drawing/2015/9/8/chartex" xmlns:mc="http://schemas.openxmlformats.org/markup-compatibility/2006" xmlns:o="urn:schemas-microsoft-com:office:office" xmlns:r="http://schemas.openxmlformats.org/officeDocument/2006/relationships" xmlns:m="http://schemas.openxmlformats.org/officeDocument/2006/math" xmlns:v="urn:schemas-microsoft-com:vml" xmlns:wp14="http://schemas.microsoft.com/office/word/2010/wordprocessingDrawing" xmlns:wp="http://schemas.openxmlformats.org/drawingml/2006/wordprocessingDrawing" xmlns:w10="urn:schemas-microsoft-com:office:word" xmlns:w="http://schemas.openxmlformats.org/wordprocessingml/2006/main" xmlns:w14="http://schemas.microsoft.com/office/word/2010/wordml" xmlns:w15="http://schemas.microsoft.com/office/word/2012/wordml" xmlns:w16se="http://schemas.microsoft.com/office/word/2015/wordml/symex" xmlns:wpg="http://schemas.microsoft.com/office/word/2010/wordprocessingGroup" xmlns:wpi="http://schemas.microsoft.com/office/word/2010/wordprocessingInk" xmlns:wne="http://schemas.microsoft.com/office/word/2006/wordml" xmlns:wps="http://schemas.microsoft.com/office/word/2010/wordprocessingShape" mc:Ignorable="w14 w15 w16se wp14">
+<w:document xmlns:wpc="http://schemas.microsoft.com/office/word/2010/wordprocessingCanvas" xmlns:cx="http://schemas.microsoft.com/office/drawing/2014/chartex" xmlns:cx1="http://schemas.microsoft.com/office/drawing/2015/9/8/chartex" xmlns:cx2="http://schemas.microsoft.com/office/drawing/2015/10/21/chartex" xmlns:cx3="http://schemas.microsoft.com/office/drawing/2016/5/9/chartex" xmlns:cx4="http://schemas.microsoft.com/office/drawing/2016/5/10/chartex" xmlns:cx5="http://schemas.microsoft.com/office/drawing/2016/5/11/chartex" xmlns:cx6="http://schemas.microsoft.com/office/drawing/2016/5/12/chartex" xmlns:cx7="http://schemas.microsoft.com/office/drawing/2016/5/13/chartex" xmlns:cx8="http://schemas.microsoft.com/office/drawing/2016/5/14/chartex" xmlns:mc="http://schemas.openxmlformats.org/markup-compatibility/2006" xmlns:aink="http://schemas.microsoft.com/office/drawing/2016/ink" xmlns:am3d="http://schemas.microsoft.com/office/drawing/2017/model3d" xmlns:o="urn:schemas-microsoft-com:office:office" xmlns:r="http://schemas.openxmlformats.org/officeDocument/2006/relationships" xmlns:m="http://schemas.openxmlformats.org/officeDocument/2006/math" xmlns:v="urn:schemas-microsoft-com:vml" xmlns:wp14="http://schemas.microsoft.com/office/word/2010/wordprocessingDrawing" xmlns:wp="http://schemas.openxmlformats.org/drawingml/2006/wordprocessingDrawing" xmlns:w10="urn:schemas-microsoft-com:office:word" xmlns:w="http://schemas.openxmlformats.org/wordprocessingml/2006/main" xmlns:w14="http://schemas.microsoft.com/office/word/2010/wordml" xmlns:w15="http://schemas.microsoft.com/office/word/2012/wordml" xmlns:w16cid="http://schemas.microsoft.com/office/word/2016/wordml/cid" xmlns:w16se="http://schemas.microsoft.com/office/word/2015/wordml/symex" xmlns:wpg="http://schemas.microsoft.com/office/word/2010/wordprocessingGroup" xmlns:wpi="http://schemas.microsoft.com/office/word/2010/wordprocessingInk" xmlns:wne="http://schemas.microsoft.com/office/word/2006/wordml" xmlns:wps="http://schemas.microsoft.com/office/word/2010/wordprocessingShape" mc:Ignorable="w14 w15 w16se w16cid wp14">
   <w:body>
     <w:p>
       <w:pPr>
@@ -41,7 +41,20 @@
           <w:sz w:val="32"/>
           <w:szCs w:val="32"/>
         </w:rPr>
-        <w:t>PENELITIAN INTERNAL</w:t>
+        <w:t>PENELITIAN I</w:t>
+      </w:r>
+      <w:bookmarkStart w:id="0" w:name="_GoBack"/>
+      <w:bookmarkEnd w:id="0"/>
+      <w:r>
+        <w:rPr>
+          <w:rFonts w:eastAsia="Times New Roman"/>
+          <w:b/>
+          <w:bCs/>
+          <w:color w:val="000000"/>
+          <w:sz w:val="32"/>
+          <w:szCs w:val="32"/>
+        </w:rPr>
+        <w:t>NTERNAL</w:t>
       </w:r>
     </w:p>
     <w:p>
@@ -604,14 +617,14 @@
           <w:lang w:val="en-US"/>
         </w:rPr>
       </w:pPr>
-      <w:bookmarkStart w:id="0" w:name="_Toc499850539"/>
-      <w:bookmarkStart w:id="1" w:name="_Toc500322798"/>
+      <w:bookmarkStart w:id="1" w:name="_Toc499850539"/>
+      <w:bookmarkStart w:id="2" w:name="_Toc500322798"/>
       <w:r>
         <w:lastRenderedPageBreak/>
         <w:t xml:space="preserve">PENGESAHAN </w:t>
       </w:r>
-      <w:bookmarkEnd w:id="0"/>
       <w:bookmarkEnd w:id="1"/>
+      <w:bookmarkEnd w:id="2"/>
       <w:r>
         <w:t>PENELITIAN INTERNAL</w:t>
       </w:r>
@@ -2438,26 +2451,29 @@
     </w:tbl>
     <w:sdt>
       <w:sdtPr>
+        <w:rPr>
+          <w:rFonts w:ascii="Times New Roman" w:eastAsiaTheme="minorHAnsi" w:hAnsi="Times New Roman"/>
+          <w:color w:val="auto"/>
+          <w:sz w:val="24"/>
+          <w:szCs w:val="22"/>
+        </w:rPr>
         <w:id w:val="-1069803727"/>
         <w:docPartObj>
           <w:docPartGallery w:val="Table of Contents"/>
           <w:docPartUnique/>
         </w:docPartObj>
       </w:sdtPr>
-      <w:sdtEndPr>
-        <w:rPr>
-          <w:rFonts w:ascii="Times New Roman" w:eastAsiaTheme="minorHAnsi" w:hAnsi="Times New Roman"/>
-          <w:color w:val="auto"/>
-          <w:sz w:val="24"/>
-          <w:szCs w:val="22"/>
-        </w:rPr>
-      </w:sdtEndPr>
+      <w:sdtEndPr/>
       <w:sdtContent>
         <w:p>
           <w:pPr>
             <w:pStyle w:val="TOCHeading"/>
           </w:pPr>
           <w:r>
+            <w:rPr>
+              <w:rFonts w:ascii="Times New Roman" w:hAnsi="Times New Roman"/>
+              <w:color w:val="auto"/>
+            </w:rPr>
             <w:t>DAFTAR ISI</w:t>
           </w:r>
         </w:p>
@@ -2465,7 +2481,6 @@
           <w:pPr>
             <w:pStyle w:val="TOC1"/>
           </w:pPr>
-          <w:bookmarkStart w:id="2" w:name="_GoBack"/>
           <w:r>
             <w:t>PENGESAHAN PENELITIAN INTERNAL</w:t>
           </w:r>
@@ -2476,7 +2491,6 @@
             <w:t>1</w:t>
           </w:r>
         </w:p>
-        <w:bookmarkEnd w:id="2"/>
         <w:p>
           <w:pPr>
             <w:pStyle w:val="TOC1"/>
@@ -2549,10 +2563,7 @@
             <w:t>4</w:t>
           </w:r>
           <w:r>
-            <w:t xml:space="preserve"> </w:t>
-          </w:r>
-          <w:r>
-            <w:t xml:space="preserve"> </w:t>
+            <w:t xml:space="preserve">  </w:t>
           </w:r>
         </w:p>
         <w:p>
@@ -2613,10 +2624,7 @@
         <w:pStyle w:val="TOC1"/>
       </w:pPr>
       <w:r>
-        <w:t>B</w:t>
-      </w:r>
-      <w:r>
-        <w:t>AB III TUJUAN DAN MANFAAT PENELITIAN</w:t>
+        <w:t>BAB III TUJUAN DAN MANFAAT PENELITIAN</w:t>
       </w:r>
       <w:r>
         <w:ptab w:relativeTo="margin" w:alignment="right" w:leader="dot"/>
@@ -2663,10 +2671,7 @@
         <w:pStyle w:val="TOC1"/>
       </w:pPr>
       <w:r>
-        <w:t>B</w:t>
-      </w:r>
-      <w:r>
-        <w:t>AB IV METODE PENELITIAN</w:t>
+        <w:t>BAB IV METODE PENELITIAN</w:t>
       </w:r>
       <w:r>
         <w:ptab w:relativeTo="margin" w:alignment="right" w:leader="dot"/>
@@ -2713,10 +2718,7 @@
         <w:pStyle w:val="TOC1"/>
       </w:pPr>
       <w:r>
-        <w:t xml:space="preserve">BAB </w:t>
-      </w:r>
-      <w:r>
-        <w:t>V HASIL DAN PEMBAHASAN</w:t>
+        <w:t>BAB V HASIL DAN PEMBAHASAN</w:t>
       </w:r>
       <w:r>
         <w:ptab w:relativeTo="margin" w:alignment="right" w:leader="dot"/>
@@ -2952,11 +2954,11 @@
         <w:jc w:val="both"/>
       </w:pPr>
       <w:r>
-        <w:t>Penelitian merupakan suatu proses mencari sesuatu secara sistimatis dalam waktu yang relatif lama dengan menggunakan metode ilmiah dengan prosedur maupun aturan yang berlaku (Zainal A Hasibuan, 2007)</w:t>
+        <w:t>Penelitian merupakan suatu proses mencari sesuatu secara sistimatis dalam waktu yang relatif lama dengan menggunakan metode ilmiah dengan prosedur maupun aturan yang berlaku (Zainal A Hasibuan, 2007</w:t>
       </w:r>
       <w:proofErr w:type="gramStart"/>
       <w:r>
-        <w:t>.</w:t>
+        <w:t>).</w:t>
       </w:r>
       <w:r>
         <w:t>[</w:t>
@@ -3224,23 +3226,7 @@
           <w:color w:val="000000"/>
           <w:szCs w:val="24"/>
         </w:rPr>
-        <w:t xml:space="preserve">Bagaimana </w:t>
-      </w:r>
-      <w:proofErr w:type="gramStart"/>
-      <w:r>
-        <w:rPr>
-          <w:color w:val="000000"/>
-          <w:szCs w:val="24"/>
-        </w:rPr>
-        <w:t>cara</w:t>
-      </w:r>
-      <w:proofErr w:type="gramEnd"/>
-      <w:r>
-        <w:rPr>
-          <w:color w:val="000000"/>
-          <w:szCs w:val="24"/>
-        </w:rPr>
-        <w:t xml:space="preserve"> menerapkan </w:t>
+        <w:t xml:space="preserve">Bagaimana cara menerapkan </w:t>
       </w:r>
       <w:r>
         <w:rPr>
@@ -3319,23 +3305,7 @@
           <w:color w:val="000000"/>
           <w:szCs w:val="24"/>
         </w:rPr>
-        <w:t xml:space="preserve">Bagaimana </w:t>
-      </w:r>
-      <w:proofErr w:type="gramStart"/>
-      <w:r>
-        <w:rPr>
-          <w:color w:val="000000"/>
-          <w:szCs w:val="24"/>
-        </w:rPr>
-        <w:t>cara</w:t>
-      </w:r>
-      <w:proofErr w:type="gramEnd"/>
-      <w:r>
-        <w:rPr>
-          <w:color w:val="000000"/>
-          <w:szCs w:val="24"/>
-        </w:rPr>
-        <w:t xml:space="preserve"> agar </w:t>
+        <w:t xml:space="preserve">Bagaimana cara agar </w:t>
       </w:r>
       <w:r>
         <w:rPr>
@@ -3462,21 +3432,7 @@
         <w:rPr>
           <w:szCs w:val="24"/>
         </w:rPr>
-        <w:t xml:space="preserve">, </w:t>
-      </w:r>
-      <w:proofErr w:type="gramStart"/>
-      <w:r>
-        <w:rPr>
-          <w:szCs w:val="24"/>
-        </w:rPr>
-        <w:t>jaringan</w:t>
-      </w:r>
-      <w:proofErr w:type="gramEnd"/>
-      <w:r>
-        <w:rPr>
-          <w:szCs w:val="24"/>
-        </w:rPr>
-        <w:t xml:space="preserve"> syaraf tiruan dan robotika.</w:t>
+        <w:t>, jaringan syaraf tiruan dan robotika.</w:t>
       </w:r>
       <w:r>
         <w:rPr>
@@ -3608,15 +3564,7 @@
         <w:t>String Matching</w:t>
       </w:r>
       <w:r>
-        <w:t xml:space="preserve">, merupakan proses mencocokan suatu string dengan susunan karakter yang tepat dalam string yang dicocokkan. Contoh: kata "step" </w:t>
-      </w:r>
-      <w:proofErr w:type="gramStart"/>
-      <w:r>
-        <w:t>akan</w:t>
-      </w:r>
-      <w:proofErr w:type="gramEnd"/>
-      <w:r>
-        <w:t xml:space="preserve"> menunjukkan kecocokan hanya dengan kata "step".</w:t>
+        <w:t>, merupakan proses mencocokan suatu string dengan susunan karakter yang tepat dalam string yang dicocokkan. Contoh: kata "step" akan menunjukkan kecocokan hanya dengan kata "step".</w:t>
       </w:r>
     </w:p>
     <w:p>
@@ -3638,15 +3586,7 @@
         <w:t>String Matching</w:t>
       </w:r>
       <w:r>
-        <w:t xml:space="preserve">, merupakan pencocokan string secara </w:t>
-      </w:r>
-      <w:proofErr w:type="gramStart"/>
-      <w:r>
-        <w:t>samar</w:t>
-      </w:r>
-      <w:proofErr w:type="gramEnd"/>
-      <w:r>
-        <w:t>, maksudnya ialah pencocokan string dimana yang dicocokkan memiliki kemiripan yang keduanya memiliki susunan karakter berbeda (mungkin jumlah atau urutannya) tetapi string-string tersebut memiliki kemiripan baik kemiripan tekstual/penulisan (</w:t>
+        <w:t>, merupakan pencocokan string secara samar, maksudnya ialah pencocokan string dimana yang dicocokkan memiliki kemiripan yang keduanya memiliki susunan karakter berbeda (mungkin jumlah atau urutannya) tetapi string-string tersebut memiliki kemiripan baik kemiripan tekstual/penulisan (</w:t>
       </w:r>
       <w:r>
         <w:rPr>
@@ -4088,21 +4028,7 @@
         <w:rPr>
           <w:szCs w:val="24"/>
         </w:rPr>
-        <w:t xml:space="preserve">Kasus terbaik </w:t>
-      </w:r>
-      <w:proofErr w:type="gramStart"/>
-      <w:r>
-        <w:rPr>
-          <w:szCs w:val="24"/>
-        </w:rPr>
-        <w:t>O(</w:t>
-      </w:r>
-      <w:proofErr w:type="gramEnd"/>
-      <w:r>
-        <w:rPr>
-          <w:szCs w:val="24"/>
-        </w:rPr>
-        <w:t>n/m).</w:t>
+        <w:t>Kasus terbaik O(n/m).</w:t>
       </w:r>
     </w:p>
     <w:p>
@@ -4172,21 +4098,7 @@
         <w:rPr>
           <w:szCs w:val="24"/>
         </w:rPr>
-        <w:t xml:space="preserve">Pada bagian ini </w:t>
-      </w:r>
-      <w:proofErr w:type="gramStart"/>
-      <w:r>
-        <w:rPr>
-          <w:szCs w:val="24"/>
-        </w:rPr>
-        <w:t>akan</w:t>
-      </w:r>
-      <w:proofErr w:type="gramEnd"/>
-      <w:r>
-        <w:rPr>
-          <w:szCs w:val="24"/>
-        </w:rPr>
-        <w:t xml:space="preserve"> dilakukan studi kasus pencarian pattern terhadap teks dengan menggunakan algoritma </w:t>
+        <w:t xml:space="preserve">Pada bagian ini akan dilakukan studi kasus pencarian pattern terhadap teks dengan menggunakan algoritma </w:t>
       </w:r>
       <w:r>
         <w:rPr>
@@ -4280,7 +4192,6 @@
       <w:r>
         <w:tab/>
       </w:r>
-      <w:proofErr w:type="gramStart"/>
       <w:r>
         <w:rPr>
           <w:rFonts w:ascii="Courier New" w:hAnsi="Courier New" w:cs="Courier New"/>
@@ -4288,17 +4199,7 @@
           <w:szCs w:val="18"/>
           <w:lang w:val="en-US"/>
         </w:rPr>
-        <w:t>bmBc</w:t>
-      </w:r>
-      <w:proofErr w:type="gramEnd"/>
-      <w:r>
-        <w:rPr>
-          <w:rFonts w:ascii="Courier New" w:hAnsi="Courier New" w:cs="Courier New"/>
-          <w:sz w:val="22"/>
-          <w:szCs w:val="18"/>
-          <w:lang w:val="en-US"/>
-        </w:rPr>
-        <w:t xml:space="preserve">: </w:t>
+        <w:t xml:space="preserve">bmBc: </w:t>
       </w:r>
     </w:p>
     <w:p>
@@ -4325,23 +4226,13 @@
         </w:rPr>
         <w:tab/>
       </w:r>
-      <w:proofErr w:type="gramStart"/>
       <w:r>
         <w:rPr>
           <w:rFonts w:ascii="Courier New" w:hAnsi="Courier New" w:cs="Courier New"/>
           <w:color w:val="000000"/>
           <w:szCs w:val="18"/>
         </w:rPr>
-        <w:t>a</w:t>
-      </w:r>
-      <w:proofErr w:type="gramEnd"/>
-      <w:r>
-        <w:rPr>
-          <w:rFonts w:ascii="Courier New" w:hAnsi="Courier New" w:cs="Courier New"/>
-          <w:color w:val="000000"/>
-          <w:szCs w:val="18"/>
-        </w:rPr>
-        <w:t xml:space="preserve"> c g t </w:t>
+        <w:t xml:space="preserve">a c g t </w:t>
       </w:r>
     </w:p>
     <w:p>
@@ -4514,23 +4405,13 @@
         </w:rPr>
         <w:tab/>
       </w:r>
-      <w:proofErr w:type="gramStart"/>
       <w:r>
         <w:rPr>
           <w:rFonts w:ascii="Courier New" w:hAnsi="Courier New" w:cs="Courier New"/>
           <w:color w:val="000000"/>
           <w:szCs w:val="18"/>
         </w:rPr>
-        <w:t>percobaan</w:t>
-      </w:r>
-      <w:proofErr w:type="gramEnd"/>
-      <w:r>
-        <w:rPr>
-          <w:rFonts w:ascii="Courier New" w:hAnsi="Courier New" w:cs="Courier New"/>
-          <w:color w:val="000000"/>
-          <w:szCs w:val="18"/>
-        </w:rPr>
-        <w:t xml:space="preserve"> 1: </w:t>
+        <w:t xml:space="preserve">percobaan 1: </w:t>
       </w:r>
     </w:p>
     <w:p>
@@ -4565,23 +4446,13 @@
         </w:rPr>
         <w:tab/>
       </w:r>
-      <w:proofErr w:type="gramStart"/>
       <w:r>
         <w:rPr>
           <w:rFonts w:ascii="Courier New" w:hAnsi="Courier New" w:cs="Courier New"/>
           <w:color w:val="000000"/>
           <w:szCs w:val="18"/>
         </w:rPr>
-        <w:t>gcatcgcagagagtatacagtacg</w:t>
-      </w:r>
-      <w:proofErr w:type="gramEnd"/>
-      <w:r>
-        <w:rPr>
-          <w:rFonts w:ascii="Courier New" w:hAnsi="Courier New" w:cs="Courier New"/>
-          <w:color w:val="000000"/>
-          <w:szCs w:val="18"/>
-        </w:rPr>
-        <w:t xml:space="preserve"> </w:t>
+        <w:t xml:space="preserve">gcatcgcagagagtatacagtacg </w:t>
       </w:r>
     </w:p>
     <w:p>
@@ -4663,7 +4534,7 @@
           <w:color w:val="000000"/>
           <w:szCs w:val="18"/>
         </w:rPr>
-        <w:t>Shift by 1 (</w:t>
+        <w:t>Shift by 1 (bmGs[</w:t>
       </w:r>
       <w:proofErr w:type="gramStart"/>
       <w:r>
@@ -4672,7 +4543,7 @@
           <w:color w:val="000000"/>
           <w:szCs w:val="18"/>
         </w:rPr>
-        <w:t>bmGs[</w:t>
+        <w:t>7]=</w:t>
       </w:r>
       <w:proofErr w:type="gramEnd"/>
       <w:r>
@@ -4681,7 +4552,7 @@
           <w:color w:val="000000"/>
           <w:szCs w:val="18"/>
         </w:rPr>
-        <w:t xml:space="preserve">7]=bmBc[a]-8+8) </w:t>
+        <w:t xml:space="preserve">bmBc[a]-8+8) </w:t>
       </w:r>
     </w:p>
     <w:p>
@@ -4708,23 +4579,13 @@
         </w:rPr>
         <w:tab/>
       </w:r>
-      <w:proofErr w:type="gramStart"/>
       <w:r>
         <w:rPr>
           <w:rFonts w:ascii="Courier New" w:hAnsi="Courier New" w:cs="Courier New"/>
           <w:color w:val="000000"/>
           <w:szCs w:val="18"/>
         </w:rPr>
-        <w:t>percobaan</w:t>
-      </w:r>
-      <w:proofErr w:type="gramEnd"/>
-      <w:r>
-        <w:rPr>
-          <w:rFonts w:ascii="Courier New" w:hAnsi="Courier New" w:cs="Courier New"/>
-          <w:color w:val="000000"/>
-          <w:szCs w:val="18"/>
-        </w:rPr>
-        <w:t xml:space="preserve"> 2: </w:t>
+        <w:t xml:space="preserve">percobaan 2: </w:t>
       </w:r>
     </w:p>
     <w:p>
@@ -4740,6 +4601,21 @@
           <w:szCs w:val="24"/>
         </w:rPr>
       </w:pPr>
+      <w:r>
+        <w:rPr>
+          <w:rFonts w:ascii="Courier New" w:hAnsi="Courier New" w:cs="Courier New"/>
+          <w:color w:val="000000"/>
+          <w:szCs w:val="18"/>
+        </w:rPr>
+        <w:t>gcatcgcagagagtatacagtacg</w:t>
+      </w:r>
+      <w:r>
+        <w:rPr>
+          <w:sz w:val="32"/>
+          <w:szCs w:val="24"/>
+        </w:rPr>
+        <w:br/>
+      </w:r>
       <w:proofErr w:type="gramStart"/>
       <w:r>
         <w:rPr>
@@ -4747,41 +4623,16 @@
           <w:color w:val="000000"/>
           <w:szCs w:val="18"/>
         </w:rPr>
-        <w:t>gcatcgcagagagtatacagtacg</w:t>
+        <w:t>.....</w:t>
       </w:r>
       <w:proofErr w:type="gramEnd"/>
       <w:r>
         <w:rPr>
-          <w:sz w:val="32"/>
-          <w:szCs w:val="24"/>
-        </w:rPr>
-        <w:br/>
-      </w:r>
-      <w:r>
-        <w:rPr>
           <w:rFonts w:ascii="Courier New" w:hAnsi="Courier New" w:cs="Courier New"/>
           <w:color w:val="000000"/>
           <w:szCs w:val="18"/>
         </w:rPr>
-        <w:t>.....</w:t>
-      </w:r>
-      <w:proofErr w:type="gramStart"/>
-      <w:r>
-        <w:rPr>
-          <w:rFonts w:ascii="Courier New" w:hAnsi="Courier New" w:cs="Courier New"/>
-          <w:color w:val="000000"/>
-          <w:szCs w:val="18"/>
-        </w:rPr>
-        <w:t>gAG</w:t>
-      </w:r>
-      <w:proofErr w:type="gramEnd"/>
-      <w:r>
-        <w:rPr>
-          <w:rFonts w:ascii="Courier New" w:hAnsi="Courier New" w:cs="Courier New"/>
-          <w:color w:val="000000"/>
-          <w:szCs w:val="18"/>
-        </w:rPr>
-        <w:t xml:space="preserve"> </w:t>
+        <w:t xml:space="preserve">gAG </w:t>
       </w:r>
       <w:r>
         <w:rPr>
@@ -4823,23 +4674,13 @@
         </w:rPr>
         <w:tab/>
       </w:r>
-      <w:proofErr w:type="gramStart"/>
       <w:r>
         <w:rPr>
           <w:rFonts w:ascii="Courier New" w:hAnsi="Courier New" w:cs="Courier New"/>
           <w:color w:val="000000"/>
           <w:szCs w:val="18"/>
         </w:rPr>
-        <w:t>percobaan</w:t>
-      </w:r>
-      <w:proofErr w:type="gramEnd"/>
-      <w:r>
-        <w:rPr>
-          <w:rFonts w:ascii="Courier New" w:hAnsi="Courier New" w:cs="Courier New"/>
-          <w:color w:val="000000"/>
-          <w:szCs w:val="18"/>
-        </w:rPr>
-        <w:t xml:space="preserve"> 3: </w:t>
+        <w:t xml:space="preserve">percobaan 3: </w:t>
       </w:r>
     </w:p>
     <w:p>
@@ -4855,23 +4696,13 @@
           <w:szCs w:val="18"/>
         </w:rPr>
       </w:pPr>
-      <w:proofErr w:type="gramStart"/>
       <w:r>
         <w:rPr>
           <w:rFonts w:ascii="Courier New" w:hAnsi="Courier New" w:cs="Courier New"/>
           <w:color w:val="000000"/>
           <w:szCs w:val="18"/>
         </w:rPr>
-        <w:t>gcatcgcagagagtatacagtacg</w:t>
-      </w:r>
-      <w:proofErr w:type="gramEnd"/>
-      <w:r>
-        <w:rPr>
-          <w:rFonts w:ascii="Courier New" w:hAnsi="Courier New" w:cs="Courier New"/>
-          <w:color w:val="000000"/>
-          <w:szCs w:val="18"/>
-        </w:rPr>
-        <w:t xml:space="preserve"> </w:t>
+        <w:t xml:space="preserve">gcatcgcagagagtatacagtacg </w:t>
       </w:r>
     </w:p>
     <w:p>
@@ -4961,23 +4792,13 @@
         </w:rPr>
         <w:tab/>
       </w:r>
-      <w:proofErr w:type="gramStart"/>
       <w:r>
         <w:rPr>
           <w:rFonts w:ascii="Courier New" w:hAnsi="Courier New" w:cs="Courier New"/>
           <w:color w:val="000000"/>
           <w:szCs w:val="18"/>
         </w:rPr>
-        <w:t>percobaan</w:t>
-      </w:r>
-      <w:proofErr w:type="gramEnd"/>
-      <w:r>
-        <w:rPr>
-          <w:rFonts w:ascii="Courier New" w:hAnsi="Courier New" w:cs="Courier New"/>
-          <w:color w:val="000000"/>
-          <w:szCs w:val="18"/>
-        </w:rPr>
-        <w:t xml:space="preserve"> 4: </w:t>
+        <w:t xml:space="preserve">percobaan 4: </w:t>
       </w:r>
     </w:p>
     <w:p>
@@ -4993,23 +4814,13 @@
           <w:szCs w:val="18"/>
         </w:rPr>
       </w:pPr>
-      <w:proofErr w:type="gramStart"/>
       <w:r>
         <w:rPr>
           <w:rFonts w:ascii="Courier New" w:hAnsi="Courier New" w:cs="Courier New"/>
           <w:color w:val="000000"/>
           <w:szCs w:val="18"/>
         </w:rPr>
-        <w:t>gcatcGCAGAGAGtatacagtacg</w:t>
-      </w:r>
-      <w:proofErr w:type="gramEnd"/>
-      <w:r>
-        <w:rPr>
-          <w:rFonts w:ascii="Courier New" w:hAnsi="Courier New" w:cs="Courier New"/>
-          <w:color w:val="000000"/>
-          <w:szCs w:val="18"/>
-        </w:rPr>
-        <w:t xml:space="preserve"> </w:t>
+        <w:t xml:space="preserve">gcatcGCAGAGAGtatacagtacg </w:t>
       </w:r>
     </w:p>
     <w:p>
@@ -5053,7 +4864,7 @@
           <w:color w:val="000000"/>
           <w:szCs w:val="18"/>
         </w:rPr>
-        <w:t>Shift by 4 (</w:t>
+        <w:t>Shift by 4 (bmGs[</w:t>
       </w:r>
       <w:proofErr w:type="gramStart"/>
       <w:r>
@@ -5062,7 +4873,7 @@
           <w:color w:val="000000"/>
           <w:szCs w:val="18"/>
         </w:rPr>
-        <w:t>bmGs[</w:t>
+        <w:t>5]=</w:t>
       </w:r>
       <w:proofErr w:type="gramEnd"/>
       <w:r>
@@ -5071,7 +4882,7 @@
           <w:color w:val="000000"/>
           <w:szCs w:val="18"/>
         </w:rPr>
-        <w:t xml:space="preserve">5]=bmBc[c]-8+6) </w:t>
+        <w:t xml:space="preserve">bmBc[c]-8+6) </w:t>
       </w:r>
     </w:p>
     <w:p>
@@ -5098,23 +4909,13 @@
         </w:rPr>
         <w:tab/>
       </w:r>
-      <w:proofErr w:type="gramStart"/>
       <w:r>
         <w:rPr>
           <w:rFonts w:ascii="Courier New" w:hAnsi="Courier New" w:cs="Courier New"/>
           <w:color w:val="000000"/>
           <w:szCs w:val="18"/>
         </w:rPr>
-        <w:t>percobaan</w:t>
-      </w:r>
-      <w:proofErr w:type="gramEnd"/>
-      <w:r>
-        <w:rPr>
-          <w:rFonts w:ascii="Courier New" w:hAnsi="Courier New" w:cs="Courier New"/>
-          <w:color w:val="000000"/>
-          <w:szCs w:val="18"/>
-        </w:rPr>
-        <w:t xml:space="preserve"> 5: </w:t>
+        <w:t xml:space="preserve">percobaan 5: </w:t>
       </w:r>
     </w:p>
     <w:p>
@@ -5130,23 +4931,13 @@
           <w:szCs w:val="18"/>
         </w:rPr>
       </w:pPr>
-      <w:proofErr w:type="gramStart"/>
       <w:r>
         <w:rPr>
           <w:rFonts w:ascii="Courier New" w:hAnsi="Courier New" w:cs="Courier New"/>
           <w:color w:val="000000"/>
           <w:szCs w:val="18"/>
         </w:rPr>
-        <w:t>gcatcGCAGAGAGtatacagtacg</w:t>
-      </w:r>
-      <w:proofErr w:type="gramEnd"/>
-      <w:r>
-        <w:rPr>
-          <w:rFonts w:ascii="Courier New" w:hAnsi="Courier New" w:cs="Courier New"/>
-          <w:color w:val="000000"/>
-          <w:szCs w:val="18"/>
-        </w:rPr>
-        <w:t xml:space="preserve"> </w:t>
+        <w:t xml:space="preserve">gcatcGCAGAGAGtatacagtacg </w:t>
       </w:r>
     </w:p>
     <w:p>
@@ -5168,25 +4959,7 @@
           <w:color w:val="000000"/>
           <w:szCs w:val="18"/>
         </w:rPr>
-        <w:t>......</w:t>
-      </w:r>
-      <w:proofErr w:type="gramStart"/>
-      <w:r>
-        <w:rPr>
-          <w:rFonts w:ascii="Courier New" w:hAnsi="Courier New" w:cs="Courier New"/>
-          <w:color w:val="000000"/>
-          <w:szCs w:val="18"/>
-        </w:rPr>
-        <w:t>aG</w:t>
-      </w:r>
-      <w:proofErr w:type="gramEnd"/>
-      <w:r>
-        <w:rPr>
-          <w:rFonts w:ascii="Courier New" w:hAnsi="Courier New" w:cs="Courier New"/>
-          <w:color w:val="000000"/>
-          <w:szCs w:val="18"/>
-        </w:rPr>
-        <w:t xml:space="preserve"> </w:t>
+        <w:t xml:space="preserve">......aG </w:t>
       </w:r>
     </w:p>
     <w:p>
@@ -5243,7 +5016,6 @@
           <w:szCs w:val="18"/>
         </w:rPr>
       </w:pPr>
-      <w:proofErr w:type="gramStart"/>
       <w:r>
         <w:rPr>
           <w:rFonts w:ascii="Courier New" w:hAnsi="Courier New" w:cs="Courier New"/>
@@ -5252,7 +5024,6 @@
         </w:rPr>
         <w:t>gcatcGCAGAGAGtatacagtacg</w:t>
       </w:r>
-      <w:proofErr w:type="gramEnd"/>
       <w:r>
         <w:rPr>
           <w:rFonts w:ascii="Courier New" w:hAnsi="Courier New" w:cs="Courier New"/>
@@ -5311,21 +5082,12 @@
           <w:szCs w:val="24"/>
         </w:rPr>
       </w:pPr>
-      <w:proofErr w:type="gramStart"/>
       <w:r>
         <w:rPr>
           <w:color w:val="000000"/>
           <w:szCs w:val="20"/>
         </w:rPr>
-        <w:t>perbandingan</w:t>
-      </w:r>
-      <w:proofErr w:type="gramEnd"/>
-      <w:r>
-        <w:rPr>
-          <w:color w:val="000000"/>
-          <w:szCs w:val="20"/>
-        </w:rPr>
-        <w:t xml:space="preserve"> karakter yang terjadi: 17</w:t>
+        <w:t>perbandingan karakter yang terjadi: 17</w:t>
       </w:r>
     </w:p>
     <w:bookmarkEnd w:id="9"/>
@@ -6001,16 +5763,8 @@
         <w:rPr>
           <w:szCs w:val="24"/>
         </w:rPr>
-        <w:t xml:space="preserve"> (SSM) adalah sebuah metodologi yang cocok untuk membantu suatu organisasi dalam menjelaskan tujuan mereka dan kemudian merancang sistem aktivitas manusia untuk mencapai tujuan </w:t>
-      </w:r>
-      <w:proofErr w:type="gramStart"/>
-      <w:r>
-        <w:rPr>
-          <w:szCs w:val="24"/>
-        </w:rPr>
-        <w:t>te</w:t>
-      </w:r>
-      <w:proofErr w:type="gramEnd"/>
+        <w:t xml:space="preserve"> (SSM) adalah sebuah metodologi yang cocok untuk membantu suatu organisasi dalam menjelaskan tujuan mereka dan kemudian merancang sistem aktivitas manusia untuk mencapai tujuan te</w:t>
+      </w:r>
       <w:r>
         <w:rPr>
           <w:szCs w:val="24"/>
@@ -6072,21 +5826,7 @@
         <w:rPr>
           <w:szCs w:val="24"/>
         </w:rPr>
-        <w:t xml:space="preserve">Interpretasi masalah oleh </w:t>
-      </w:r>
-      <w:proofErr w:type="gramStart"/>
-      <w:r>
-        <w:rPr>
-          <w:szCs w:val="24"/>
-        </w:rPr>
-        <w:t>stakeholders</w:t>
-      </w:r>
-      <w:proofErr w:type="gramEnd"/>
-      <w:r>
-        <w:rPr>
-          <w:szCs w:val="24"/>
-        </w:rPr>
-        <w:t xml:space="preserve"> berbeda-beda menurut sudut pandangnya masing-masing</w:t>
+        <w:t>Interpretasi masalah oleh stakeholders berbeda-beda menurut sudut pandangnya masing-masing</w:t>
       </w:r>
       <w:r>
         <w:rPr>
@@ -6182,17 +5922,10 @@
     </w:p>
     <w:p>
       <w:pPr>
+        <w:keepNext/>
         <w:spacing w:after="0" w:line="276" w:lineRule="auto"/>
         <w:ind w:left="360"/>
         <w:jc w:val="center"/>
-        <w:sectPr>
-          <w:footerReference w:type="default" r:id="rId16"/>
-          <w:pgSz w:w="11906" w:h="16838" w:code="9"/>
-          <w:pgMar w:top="1440" w:right="1440" w:bottom="1440" w:left="1440" w:header="720" w:footer="720" w:gutter="0"/>
-          <w:pgNumType w:start="12"/>
-          <w:cols w:space="720"/>
-          <w:docGrid w:linePitch="360"/>
-        </w:sectPr>
       </w:pPr>
       <w:r>
         <w:object w:dxaOrig="8326" w:dyaOrig="16816">
@@ -6216,10 +5949,102 @@
             <o:lock v:ext="edit" aspectratio="t"/>
           </v:shapetype>
           <v:shape id="_x0000_i1025" type="#_x0000_t75" style="width:332.25pt;height:669.75pt" o:ole="">
-            <v:imagedata r:id="rId17" o:title=""/>
+            <v:imagedata r:id="rId16" o:title=""/>
           </v:shape>
-          <o:OLEObject Type="Embed" ProgID="Visio.Drawing.15" ShapeID="_x0000_i1025" DrawAspect="Content" ObjectID="_1587473334" r:id="rId18"/>
+          <o:OLEObject Type="Embed" ProgID="Visio.Drawing.15" ShapeID="_x0000_i1025" DrawAspect="Content" ObjectID="_1587483306" r:id="rId17"/>
         </w:object>
+      </w:r>
+    </w:p>
+    <w:p>
+      <w:pPr>
+        <w:pStyle w:val="Caption"/>
+        <w:jc w:val="center"/>
+        <w:rPr>
+          <w:i w:val="0"/>
+          <w:color w:val="auto"/>
+          <w:sz w:val="24"/>
+          <w:szCs w:val="24"/>
+        </w:rPr>
+        <w:sectPr>
+          <w:footerReference w:type="default" r:id="rId18"/>
+          <w:pgSz w:w="11906" w:h="16838" w:code="9"/>
+          <w:pgMar w:top="1440" w:right="1440" w:bottom="1440" w:left="1440" w:header="720" w:footer="720" w:gutter="0"/>
+          <w:pgNumType w:start="12"/>
+          <w:cols w:space="720"/>
+          <w:docGrid w:linePitch="360"/>
+        </w:sectPr>
+      </w:pPr>
+      <w:r>
+        <w:rPr>
+          <w:i w:val="0"/>
+          <w:color w:val="auto"/>
+          <w:sz w:val="24"/>
+          <w:szCs w:val="24"/>
+        </w:rPr>
+        <w:t xml:space="preserve">Figure </w:t>
+      </w:r>
+      <w:r>
+        <w:rPr>
+          <w:i w:val="0"/>
+          <w:color w:val="auto"/>
+          <w:sz w:val="24"/>
+          <w:szCs w:val="24"/>
+        </w:rPr>
+        <w:fldChar w:fldCharType="begin"/>
+      </w:r>
+      <w:r>
+        <w:rPr>
+          <w:i w:val="0"/>
+          <w:color w:val="auto"/>
+          <w:sz w:val="24"/>
+          <w:szCs w:val="24"/>
+        </w:rPr>
+        <w:instrText xml:space="preserve"> SEQ Figure \* ARABIC </w:instrText>
+      </w:r>
+      <w:r>
+        <w:rPr>
+          <w:i w:val="0"/>
+          <w:color w:val="auto"/>
+          <w:sz w:val="24"/>
+          <w:szCs w:val="24"/>
+        </w:rPr>
+        <w:fldChar w:fldCharType="separate"/>
+      </w:r>
+      <w:r>
+        <w:rPr>
+          <w:i w:val="0"/>
+          <w:noProof/>
+          <w:color w:val="auto"/>
+          <w:sz w:val="24"/>
+          <w:szCs w:val="24"/>
+        </w:rPr>
+        <w:t>1</w:t>
+      </w:r>
+      <w:r>
+        <w:rPr>
+          <w:i w:val="0"/>
+          <w:color w:val="auto"/>
+          <w:sz w:val="24"/>
+          <w:szCs w:val="24"/>
+        </w:rPr>
+        <w:fldChar w:fldCharType="end"/>
+      </w:r>
+      <w:r>
+        <w:rPr>
+          <w:i w:val="0"/>
+          <w:color w:val="auto"/>
+          <w:sz w:val="24"/>
+          <w:szCs w:val="24"/>
+        </w:rPr>
+        <w:t xml:space="preserve">.1.   </w:t>
+      </w:r>
+      <w:r>
+        <w:rPr>
+          <w:color w:val="auto"/>
+          <w:sz w:val="24"/>
+          <w:szCs w:val="24"/>
+        </w:rPr>
+        <w:t>Soft System Methodology</w:t>
       </w:r>
     </w:p>
     <w:p>
@@ -6309,15 +6134,7 @@
         <w:t>proposal penelitian. Peneliti mendapatkan informasi yang valid dari wawancara yang dilakukan kepada para peneliti yang telah melakukan banyak penelitian. Dalam wawancara tersebut telah dapat diidentifikasi hal-hal yang seringkali menyulitkan mereka, yaitu pencarian history proposal penelitian</w:t>
       </w:r>
       <w:r>
-        <w:t xml:space="preserve"> pada saat mereka </w:t>
-      </w:r>
-      <w:proofErr w:type="gramStart"/>
-      <w:r>
-        <w:t>akan</w:t>
-      </w:r>
-      <w:proofErr w:type="gramEnd"/>
-      <w:r>
-        <w:t xml:space="preserve"> melakukan suatu penelitian.</w:t>
+        <w:t xml:space="preserve"> pada saat mereka akan melakukan suatu penelitian.</w:t>
       </w:r>
     </w:p>
     <w:p>
@@ -6652,14 +6469,14 @@
         <w:rPr>
           <w:szCs w:val="24"/>
         </w:rPr>
-        <w:t>Pada tahap ini, dengan model yang sudah didefinisikan, masalah yang didefinisikan, dan model yang sudah dibuat dibandingkan dengan kondisi nyata dengan cara, (1</w:t>
+        <w:t>Pada tahap ini, dengan model yang sudah didefinisikan, masalah yang didefinisikan, dan model yang sudah dibuat dibandingkan dengan kondisi nyata dengan cara, (</w:t>
       </w:r>
       <w:proofErr w:type="gramStart"/>
       <w:r>
         <w:rPr>
           <w:szCs w:val="24"/>
         </w:rPr>
-        <w:t>)diskusi</w:t>
+        <w:t>1)diskusi</w:t>
       </w:r>
       <w:proofErr w:type="gramEnd"/>
       <w:r>
@@ -6726,21 +6543,7 @@
         <w:rPr>
           <w:szCs w:val="24"/>
         </w:rPr>
-        <w:t xml:space="preserve">. Bila tidak cocok, maka peneliti </w:t>
-      </w:r>
-      <w:proofErr w:type="gramStart"/>
-      <w:r>
-        <w:rPr>
-          <w:szCs w:val="24"/>
-        </w:rPr>
-        <w:t>akan</w:t>
-      </w:r>
-      <w:proofErr w:type="gramEnd"/>
-      <w:r>
-        <w:rPr>
-          <w:szCs w:val="24"/>
-        </w:rPr>
-        <w:t xml:space="preserve"> menggunakan model CATWOE dengan sudut pandang yang berbeda atau melakukan analisis bilamana terdapat </w:t>
+        <w:t xml:space="preserve">. Bila tidak cocok, maka peneliti akan menggunakan model CATWOE dengan sudut pandang yang berbeda atau melakukan analisis bilamana terdapat </w:t>
       </w:r>
       <w:r>
         <w:rPr>
@@ -6930,6 +6733,9 @@
       </w:r>
     </w:p>
     <w:p>
+      <w:pPr>
+        <w:jc w:val="both"/>
+      </w:pPr>
       <w:r>
         <w:tab/>
       </w:r>
@@ -7002,15 +6808,7 @@
         <w:t>history</w:t>
       </w:r>
       <w:r>
-        <w:t xml:space="preserve"> dari peneliti tersebut. Jadi, peneliti dapat mengetahi proposal penelitian </w:t>
-      </w:r>
-      <w:proofErr w:type="gramStart"/>
-      <w:r>
-        <w:t>apa</w:t>
-      </w:r>
-      <w:proofErr w:type="gramEnd"/>
-      <w:r>
-        <w:t xml:space="preserve"> saja yang telah diajukan.</w:t>
+        <w:t xml:space="preserve"> dari peneliti tersebut. Jadi, peneliti dapat mengetahi proposal penelitian apa saja yang telah diajukan.</w:t>
       </w:r>
     </w:p>
     <w:p>
@@ -7038,6 +6836,7 @@
     <w:p>
       <w:pPr>
         <w:ind w:firstLine="720"/>
+        <w:jc w:val="both"/>
       </w:pPr>
       <w:r>
         <w:t xml:space="preserve">Berdasarkan hasil penelitian di atas, ada beberapa saran yang dikemukakan sebagai </w:t>
@@ -8676,7 +8475,7 @@
 </file>
 
 <file path=word/endnotes.xml><?xml version="1.0" encoding="utf-8"?>
-<w:endnotes xmlns:wpc="http://schemas.microsoft.com/office/word/2010/wordprocessingCanvas" xmlns:cx="http://schemas.microsoft.com/office/drawing/2014/chartex" xmlns:cx1="http://schemas.microsoft.com/office/drawing/2015/9/8/chartex" xmlns:mc="http://schemas.openxmlformats.org/markup-compatibility/2006" xmlns:o="urn:schemas-microsoft-com:office:office" xmlns:r="http://schemas.openxmlformats.org/officeDocument/2006/relationships" xmlns:m="http://schemas.openxmlformats.org/officeDocument/2006/math" xmlns:v="urn:schemas-microsoft-com:vml" xmlns:wp14="http://schemas.microsoft.com/office/word/2010/wordprocessingDrawing" xmlns:wp="http://schemas.openxmlformats.org/drawingml/2006/wordprocessingDrawing" xmlns:w10="urn:schemas-microsoft-com:office:word" xmlns:w="http://schemas.openxmlformats.org/wordprocessingml/2006/main" xmlns:w14="http://schemas.microsoft.com/office/word/2010/wordml" xmlns:w15="http://schemas.microsoft.com/office/word/2012/wordml" xmlns:w16se="http://schemas.microsoft.com/office/word/2015/wordml/symex" xmlns:wpg="http://schemas.microsoft.com/office/word/2010/wordprocessingGroup" xmlns:wpi="http://schemas.microsoft.com/office/word/2010/wordprocessingInk" xmlns:wne="http://schemas.microsoft.com/office/word/2006/wordml" xmlns:wps="http://schemas.microsoft.com/office/word/2010/wordprocessingShape" mc:Ignorable="w14 w15 w16se wp14">
+<w:endnotes xmlns:wpc="http://schemas.microsoft.com/office/word/2010/wordprocessingCanvas" xmlns:cx="http://schemas.microsoft.com/office/drawing/2014/chartex" xmlns:cx1="http://schemas.microsoft.com/office/drawing/2015/9/8/chartex" xmlns:cx2="http://schemas.microsoft.com/office/drawing/2015/10/21/chartex" xmlns:cx3="http://schemas.microsoft.com/office/drawing/2016/5/9/chartex" xmlns:cx4="http://schemas.microsoft.com/office/drawing/2016/5/10/chartex" xmlns:cx5="http://schemas.microsoft.com/office/drawing/2016/5/11/chartex" xmlns:cx6="http://schemas.microsoft.com/office/drawing/2016/5/12/chartex" xmlns:cx7="http://schemas.microsoft.com/office/drawing/2016/5/13/chartex" xmlns:cx8="http://schemas.microsoft.com/office/drawing/2016/5/14/chartex" xmlns:mc="http://schemas.openxmlformats.org/markup-compatibility/2006" xmlns:aink="http://schemas.microsoft.com/office/drawing/2016/ink" xmlns:am3d="http://schemas.microsoft.com/office/drawing/2017/model3d" xmlns:o="urn:schemas-microsoft-com:office:office" xmlns:r="http://schemas.openxmlformats.org/officeDocument/2006/relationships" xmlns:m="http://schemas.openxmlformats.org/officeDocument/2006/math" xmlns:v="urn:schemas-microsoft-com:vml" xmlns:wp14="http://schemas.microsoft.com/office/word/2010/wordprocessingDrawing" xmlns:wp="http://schemas.openxmlformats.org/drawingml/2006/wordprocessingDrawing" xmlns:w10="urn:schemas-microsoft-com:office:word" xmlns:w="http://schemas.openxmlformats.org/wordprocessingml/2006/main" xmlns:w14="http://schemas.microsoft.com/office/word/2010/wordml" xmlns:w15="http://schemas.microsoft.com/office/word/2012/wordml" xmlns:w16cid="http://schemas.microsoft.com/office/word/2016/wordml/cid" xmlns:w16se="http://schemas.microsoft.com/office/word/2015/wordml/symex" xmlns:wpg="http://schemas.microsoft.com/office/word/2010/wordprocessingGroup" xmlns:wpi="http://schemas.microsoft.com/office/word/2010/wordprocessingInk" xmlns:wne="http://schemas.microsoft.com/office/word/2006/wordml" xmlns:wps="http://schemas.microsoft.com/office/word/2010/wordprocessingShape" mc:Ignorable="w14 w15 w16se w16cid wp14">
   <w:endnote w:type="separator" w:id="-1">
     <w:p>
       <w:pPr>
@@ -8701,7 +8500,7 @@
 </file>
 
 <file path=word/footer1.xml><?xml version="1.0" encoding="utf-8"?>
-<w:ftr xmlns:wpc="http://schemas.microsoft.com/office/word/2010/wordprocessingCanvas" xmlns:cx="http://schemas.microsoft.com/office/drawing/2014/chartex" xmlns:cx1="http://schemas.microsoft.com/office/drawing/2015/9/8/chartex" xmlns:mc="http://schemas.openxmlformats.org/markup-compatibility/2006" xmlns:o="urn:schemas-microsoft-com:office:office" xmlns:r="http://schemas.openxmlformats.org/officeDocument/2006/relationships" xmlns:m="http://schemas.openxmlformats.org/officeDocument/2006/math" xmlns:v="urn:schemas-microsoft-com:vml" xmlns:wp14="http://schemas.microsoft.com/office/word/2010/wordprocessingDrawing" xmlns:wp="http://schemas.openxmlformats.org/drawingml/2006/wordprocessingDrawing" xmlns:w10="urn:schemas-microsoft-com:office:word" xmlns:w="http://schemas.openxmlformats.org/wordprocessingml/2006/main" xmlns:w14="http://schemas.microsoft.com/office/word/2010/wordml" xmlns:w15="http://schemas.microsoft.com/office/word/2012/wordml" xmlns:w16se="http://schemas.microsoft.com/office/word/2015/wordml/symex" xmlns:wpg="http://schemas.microsoft.com/office/word/2010/wordprocessingGroup" xmlns:wpi="http://schemas.microsoft.com/office/word/2010/wordprocessingInk" xmlns:wne="http://schemas.microsoft.com/office/word/2006/wordml" xmlns:wps="http://schemas.microsoft.com/office/word/2010/wordprocessingShape" mc:Ignorable="w14 w15 w16se wp14">
+<w:ftr xmlns:wpc="http://schemas.microsoft.com/office/word/2010/wordprocessingCanvas" xmlns:cx="http://schemas.microsoft.com/office/drawing/2014/chartex" xmlns:cx1="http://schemas.microsoft.com/office/drawing/2015/9/8/chartex" xmlns:cx2="http://schemas.microsoft.com/office/drawing/2015/10/21/chartex" xmlns:cx3="http://schemas.microsoft.com/office/drawing/2016/5/9/chartex" xmlns:cx4="http://schemas.microsoft.com/office/drawing/2016/5/10/chartex" xmlns:cx5="http://schemas.microsoft.com/office/drawing/2016/5/11/chartex" xmlns:cx6="http://schemas.microsoft.com/office/drawing/2016/5/12/chartex" xmlns:cx7="http://schemas.microsoft.com/office/drawing/2016/5/13/chartex" xmlns:cx8="http://schemas.microsoft.com/office/drawing/2016/5/14/chartex" xmlns:mc="http://schemas.openxmlformats.org/markup-compatibility/2006" xmlns:aink="http://schemas.microsoft.com/office/drawing/2016/ink" xmlns:am3d="http://schemas.microsoft.com/office/drawing/2017/model3d" xmlns:o="urn:schemas-microsoft-com:office:office" xmlns:r="http://schemas.openxmlformats.org/officeDocument/2006/relationships" xmlns:m="http://schemas.openxmlformats.org/officeDocument/2006/math" xmlns:v="urn:schemas-microsoft-com:vml" xmlns:wp14="http://schemas.microsoft.com/office/word/2010/wordprocessingDrawing" xmlns:wp="http://schemas.openxmlformats.org/drawingml/2006/wordprocessingDrawing" xmlns:w10="urn:schemas-microsoft-com:office:word" xmlns:w="http://schemas.openxmlformats.org/wordprocessingml/2006/main" xmlns:w14="http://schemas.microsoft.com/office/word/2010/wordml" xmlns:w15="http://schemas.microsoft.com/office/word/2012/wordml" xmlns:w16cid="http://schemas.microsoft.com/office/word/2016/wordml/cid" xmlns:w16se="http://schemas.microsoft.com/office/word/2015/wordml/symex" xmlns:wpg="http://schemas.microsoft.com/office/word/2010/wordprocessingGroup" xmlns:wpi="http://schemas.microsoft.com/office/word/2010/wordprocessingInk" xmlns:wne="http://schemas.microsoft.com/office/word/2006/wordml" xmlns:wps="http://schemas.microsoft.com/office/word/2010/wordprocessingShape" mc:Ignorable="w14 w15 w16se w16cid wp14">
   <w:p>
     <w:pPr>
       <w:pStyle w:val="Footer"/>
@@ -8716,7 +8515,7 @@
 </file>
 
 <file path=word/footer10.xml><?xml version="1.0" encoding="utf-8"?>
-<w:ftr xmlns:wpc="http://schemas.microsoft.com/office/word/2010/wordprocessingCanvas" xmlns:cx="http://schemas.microsoft.com/office/drawing/2014/chartex" xmlns:cx1="http://schemas.microsoft.com/office/drawing/2015/9/8/chartex" xmlns:mc="http://schemas.openxmlformats.org/markup-compatibility/2006" xmlns:o="urn:schemas-microsoft-com:office:office" xmlns:r="http://schemas.openxmlformats.org/officeDocument/2006/relationships" xmlns:m="http://schemas.openxmlformats.org/officeDocument/2006/math" xmlns:v="urn:schemas-microsoft-com:vml" xmlns:wp14="http://schemas.microsoft.com/office/word/2010/wordprocessingDrawing" xmlns:wp="http://schemas.openxmlformats.org/drawingml/2006/wordprocessingDrawing" xmlns:w10="urn:schemas-microsoft-com:office:word" xmlns:w="http://schemas.openxmlformats.org/wordprocessingml/2006/main" xmlns:w14="http://schemas.microsoft.com/office/word/2010/wordml" xmlns:w15="http://schemas.microsoft.com/office/word/2012/wordml" xmlns:w16se="http://schemas.microsoft.com/office/word/2015/wordml/symex" xmlns:wpg="http://schemas.microsoft.com/office/word/2010/wordprocessingGroup" xmlns:wpi="http://schemas.microsoft.com/office/word/2010/wordprocessingInk" xmlns:wne="http://schemas.microsoft.com/office/word/2006/wordml" xmlns:wps="http://schemas.microsoft.com/office/word/2010/wordprocessingShape" mc:Ignorable="w14 w15 w16se wp14">
+<w:ftr xmlns:wpc="http://schemas.microsoft.com/office/word/2010/wordprocessingCanvas" xmlns:cx="http://schemas.microsoft.com/office/drawing/2014/chartex" xmlns:cx1="http://schemas.microsoft.com/office/drawing/2015/9/8/chartex" xmlns:cx2="http://schemas.microsoft.com/office/drawing/2015/10/21/chartex" xmlns:cx3="http://schemas.microsoft.com/office/drawing/2016/5/9/chartex" xmlns:cx4="http://schemas.microsoft.com/office/drawing/2016/5/10/chartex" xmlns:cx5="http://schemas.microsoft.com/office/drawing/2016/5/11/chartex" xmlns:cx6="http://schemas.microsoft.com/office/drawing/2016/5/12/chartex" xmlns:cx7="http://schemas.microsoft.com/office/drawing/2016/5/13/chartex" xmlns:cx8="http://schemas.microsoft.com/office/drawing/2016/5/14/chartex" xmlns:mc="http://schemas.openxmlformats.org/markup-compatibility/2006" xmlns:aink="http://schemas.microsoft.com/office/drawing/2016/ink" xmlns:am3d="http://schemas.microsoft.com/office/drawing/2017/model3d" xmlns:o="urn:schemas-microsoft-com:office:office" xmlns:r="http://schemas.openxmlformats.org/officeDocument/2006/relationships" xmlns:m="http://schemas.openxmlformats.org/officeDocument/2006/math" xmlns:v="urn:schemas-microsoft-com:vml" xmlns:wp14="http://schemas.microsoft.com/office/word/2010/wordprocessingDrawing" xmlns:wp="http://schemas.openxmlformats.org/drawingml/2006/wordprocessingDrawing" xmlns:w10="urn:schemas-microsoft-com:office:word" xmlns:w="http://schemas.openxmlformats.org/wordprocessingml/2006/main" xmlns:w14="http://schemas.microsoft.com/office/word/2010/wordml" xmlns:w15="http://schemas.microsoft.com/office/word/2012/wordml" xmlns:w16cid="http://schemas.microsoft.com/office/word/2016/wordml/cid" xmlns:w16se="http://schemas.microsoft.com/office/word/2015/wordml/symex" xmlns:wpg="http://schemas.microsoft.com/office/word/2010/wordprocessingGroup" xmlns:wpi="http://schemas.microsoft.com/office/word/2010/wordprocessingInk" xmlns:wne="http://schemas.microsoft.com/office/word/2006/wordml" xmlns:wps="http://schemas.microsoft.com/office/word/2010/wordprocessingShape" mc:Ignorable="w14 w15 w16se w16cid wp14">
   <w:sdt>
     <w:sdtPr>
       <w:id w:val="-1717029591"/>
@@ -8751,7 +8550,7 @@
 </file>
 
 <file path=word/footer11.xml><?xml version="1.0" encoding="utf-8"?>
-<w:ftr xmlns:wpc="http://schemas.microsoft.com/office/word/2010/wordprocessingCanvas" xmlns:cx="http://schemas.microsoft.com/office/drawing/2014/chartex" xmlns:cx1="http://schemas.microsoft.com/office/drawing/2015/9/8/chartex" xmlns:mc="http://schemas.openxmlformats.org/markup-compatibility/2006" xmlns:o="urn:schemas-microsoft-com:office:office" xmlns:r="http://schemas.openxmlformats.org/officeDocument/2006/relationships" xmlns:m="http://schemas.openxmlformats.org/officeDocument/2006/math" xmlns:v="urn:schemas-microsoft-com:vml" xmlns:wp14="http://schemas.microsoft.com/office/word/2010/wordprocessingDrawing" xmlns:wp="http://schemas.openxmlformats.org/drawingml/2006/wordprocessingDrawing" xmlns:w10="urn:schemas-microsoft-com:office:word" xmlns:w="http://schemas.openxmlformats.org/wordprocessingml/2006/main" xmlns:w14="http://schemas.microsoft.com/office/word/2010/wordml" xmlns:w15="http://schemas.microsoft.com/office/word/2012/wordml" xmlns:w16se="http://schemas.microsoft.com/office/word/2015/wordml/symex" xmlns:wpg="http://schemas.microsoft.com/office/word/2010/wordprocessingGroup" xmlns:wpi="http://schemas.microsoft.com/office/word/2010/wordprocessingInk" xmlns:wne="http://schemas.microsoft.com/office/word/2006/wordml" xmlns:wps="http://schemas.microsoft.com/office/word/2010/wordprocessingShape" mc:Ignorable="w14 w15 w16se wp14">
+<w:ftr xmlns:wpc="http://schemas.microsoft.com/office/word/2010/wordprocessingCanvas" xmlns:cx="http://schemas.microsoft.com/office/drawing/2014/chartex" xmlns:cx1="http://schemas.microsoft.com/office/drawing/2015/9/8/chartex" xmlns:cx2="http://schemas.microsoft.com/office/drawing/2015/10/21/chartex" xmlns:cx3="http://schemas.microsoft.com/office/drawing/2016/5/9/chartex" xmlns:cx4="http://schemas.microsoft.com/office/drawing/2016/5/10/chartex" xmlns:cx5="http://schemas.microsoft.com/office/drawing/2016/5/11/chartex" xmlns:cx6="http://schemas.microsoft.com/office/drawing/2016/5/12/chartex" xmlns:cx7="http://schemas.microsoft.com/office/drawing/2016/5/13/chartex" xmlns:cx8="http://schemas.microsoft.com/office/drawing/2016/5/14/chartex" xmlns:mc="http://schemas.openxmlformats.org/markup-compatibility/2006" xmlns:aink="http://schemas.microsoft.com/office/drawing/2016/ink" xmlns:am3d="http://schemas.microsoft.com/office/drawing/2017/model3d" xmlns:o="urn:schemas-microsoft-com:office:office" xmlns:r="http://schemas.openxmlformats.org/officeDocument/2006/relationships" xmlns:m="http://schemas.openxmlformats.org/officeDocument/2006/math" xmlns:v="urn:schemas-microsoft-com:vml" xmlns:wp14="http://schemas.microsoft.com/office/word/2010/wordprocessingDrawing" xmlns:wp="http://schemas.openxmlformats.org/drawingml/2006/wordprocessingDrawing" xmlns:w10="urn:schemas-microsoft-com:office:word" xmlns:w="http://schemas.openxmlformats.org/wordprocessingml/2006/main" xmlns:w14="http://schemas.microsoft.com/office/word/2010/wordml" xmlns:w15="http://schemas.microsoft.com/office/word/2012/wordml" xmlns:w16cid="http://schemas.microsoft.com/office/word/2016/wordml/cid" xmlns:w16se="http://schemas.microsoft.com/office/word/2015/wordml/symex" xmlns:wpg="http://schemas.microsoft.com/office/word/2010/wordprocessingGroup" xmlns:wpi="http://schemas.microsoft.com/office/word/2010/wordprocessingInk" xmlns:wne="http://schemas.microsoft.com/office/word/2006/wordml" xmlns:wps="http://schemas.microsoft.com/office/word/2010/wordprocessingShape" mc:Ignorable="w14 w15 w16se w16cid wp14">
   <w:sdt>
     <w:sdtPr>
       <w:id w:val="-1379308399"/>
@@ -8786,7 +8585,7 @@
 </file>
 
 <file path=word/footer12.xml><?xml version="1.0" encoding="utf-8"?>
-<w:ftr xmlns:wpc="http://schemas.microsoft.com/office/word/2010/wordprocessingCanvas" xmlns:cx="http://schemas.microsoft.com/office/drawing/2014/chartex" xmlns:cx1="http://schemas.microsoft.com/office/drawing/2015/9/8/chartex" xmlns:mc="http://schemas.openxmlformats.org/markup-compatibility/2006" xmlns:o="urn:schemas-microsoft-com:office:office" xmlns:r="http://schemas.openxmlformats.org/officeDocument/2006/relationships" xmlns:m="http://schemas.openxmlformats.org/officeDocument/2006/math" xmlns:v="urn:schemas-microsoft-com:vml" xmlns:wp14="http://schemas.microsoft.com/office/word/2010/wordprocessingDrawing" xmlns:wp="http://schemas.openxmlformats.org/drawingml/2006/wordprocessingDrawing" xmlns:w10="urn:schemas-microsoft-com:office:word" xmlns:w="http://schemas.openxmlformats.org/wordprocessingml/2006/main" xmlns:w14="http://schemas.microsoft.com/office/word/2010/wordml" xmlns:w15="http://schemas.microsoft.com/office/word/2012/wordml" xmlns:w16se="http://schemas.microsoft.com/office/word/2015/wordml/symex" xmlns:wpg="http://schemas.microsoft.com/office/word/2010/wordprocessingGroup" xmlns:wpi="http://schemas.microsoft.com/office/word/2010/wordprocessingInk" xmlns:wne="http://schemas.microsoft.com/office/word/2006/wordml" xmlns:wps="http://schemas.microsoft.com/office/word/2010/wordprocessingShape" mc:Ignorable="w14 w15 w16se wp14">
+<w:ftr xmlns:wpc="http://schemas.microsoft.com/office/word/2010/wordprocessingCanvas" xmlns:cx="http://schemas.microsoft.com/office/drawing/2014/chartex" xmlns:cx1="http://schemas.microsoft.com/office/drawing/2015/9/8/chartex" xmlns:cx2="http://schemas.microsoft.com/office/drawing/2015/10/21/chartex" xmlns:cx3="http://schemas.microsoft.com/office/drawing/2016/5/9/chartex" xmlns:cx4="http://schemas.microsoft.com/office/drawing/2016/5/10/chartex" xmlns:cx5="http://schemas.microsoft.com/office/drawing/2016/5/11/chartex" xmlns:cx6="http://schemas.microsoft.com/office/drawing/2016/5/12/chartex" xmlns:cx7="http://schemas.microsoft.com/office/drawing/2016/5/13/chartex" xmlns:cx8="http://schemas.microsoft.com/office/drawing/2016/5/14/chartex" xmlns:mc="http://schemas.openxmlformats.org/markup-compatibility/2006" xmlns:aink="http://schemas.microsoft.com/office/drawing/2016/ink" xmlns:am3d="http://schemas.microsoft.com/office/drawing/2017/model3d" xmlns:o="urn:schemas-microsoft-com:office:office" xmlns:r="http://schemas.openxmlformats.org/officeDocument/2006/relationships" xmlns:m="http://schemas.openxmlformats.org/officeDocument/2006/math" xmlns:v="urn:schemas-microsoft-com:vml" xmlns:wp14="http://schemas.microsoft.com/office/word/2010/wordprocessingDrawing" xmlns:wp="http://schemas.openxmlformats.org/drawingml/2006/wordprocessingDrawing" xmlns:w10="urn:schemas-microsoft-com:office:word" xmlns:w="http://schemas.openxmlformats.org/wordprocessingml/2006/main" xmlns:w14="http://schemas.microsoft.com/office/word/2010/wordml" xmlns:w15="http://schemas.microsoft.com/office/word/2012/wordml" xmlns:w16cid="http://schemas.microsoft.com/office/word/2016/wordml/cid" xmlns:w16se="http://schemas.microsoft.com/office/word/2015/wordml/symex" xmlns:wpg="http://schemas.microsoft.com/office/word/2010/wordprocessingGroup" xmlns:wpi="http://schemas.microsoft.com/office/word/2010/wordprocessingInk" xmlns:wne="http://schemas.microsoft.com/office/word/2006/wordml" xmlns:wps="http://schemas.microsoft.com/office/word/2010/wordprocessingShape" mc:Ignorable="w14 w15 w16se w16cid wp14">
   <w:sdt>
     <w:sdtPr>
       <w:id w:val="1476032179"/>
@@ -8821,7 +8620,7 @@
 </file>
 
 <file path=word/footer13.xml><?xml version="1.0" encoding="utf-8"?>
-<w:ftr xmlns:wpc="http://schemas.microsoft.com/office/word/2010/wordprocessingCanvas" xmlns:cx="http://schemas.microsoft.com/office/drawing/2014/chartex" xmlns:cx1="http://schemas.microsoft.com/office/drawing/2015/9/8/chartex" xmlns:mc="http://schemas.openxmlformats.org/markup-compatibility/2006" xmlns:o="urn:schemas-microsoft-com:office:office" xmlns:r="http://schemas.openxmlformats.org/officeDocument/2006/relationships" xmlns:m="http://schemas.openxmlformats.org/officeDocument/2006/math" xmlns:v="urn:schemas-microsoft-com:vml" xmlns:wp14="http://schemas.microsoft.com/office/word/2010/wordprocessingDrawing" xmlns:wp="http://schemas.openxmlformats.org/drawingml/2006/wordprocessingDrawing" xmlns:w10="urn:schemas-microsoft-com:office:word" xmlns:w="http://schemas.openxmlformats.org/wordprocessingml/2006/main" xmlns:w14="http://schemas.microsoft.com/office/word/2010/wordml" xmlns:w15="http://schemas.microsoft.com/office/word/2012/wordml" xmlns:w16se="http://schemas.microsoft.com/office/word/2015/wordml/symex" xmlns:wpg="http://schemas.microsoft.com/office/word/2010/wordprocessingGroup" xmlns:wpi="http://schemas.microsoft.com/office/word/2010/wordprocessingInk" xmlns:wne="http://schemas.microsoft.com/office/word/2006/wordml" xmlns:wps="http://schemas.microsoft.com/office/word/2010/wordprocessingShape" mc:Ignorable="w14 w15 w16se wp14">
+<w:ftr xmlns:wpc="http://schemas.microsoft.com/office/word/2010/wordprocessingCanvas" xmlns:cx="http://schemas.microsoft.com/office/drawing/2014/chartex" xmlns:cx1="http://schemas.microsoft.com/office/drawing/2015/9/8/chartex" xmlns:cx2="http://schemas.microsoft.com/office/drawing/2015/10/21/chartex" xmlns:cx3="http://schemas.microsoft.com/office/drawing/2016/5/9/chartex" xmlns:cx4="http://schemas.microsoft.com/office/drawing/2016/5/10/chartex" xmlns:cx5="http://schemas.microsoft.com/office/drawing/2016/5/11/chartex" xmlns:cx6="http://schemas.microsoft.com/office/drawing/2016/5/12/chartex" xmlns:cx7="http://schemas.microsoft.com/office/drawing/2016/5/13/chartex" xmlns:cx8="http://schemas.microsoft.com/office/drawing/2016/5/14/chartex" xmlns:mc="http://schemas.openxmlformats.org/markup-compatibility/2006" xmlns:aink="http://schemas.microsoft.com/office/drawing/2016/ink" xmlns:am3d="http://schemas.microsoft.com/office/drawing/2017/model3d" xmlns:o="urn:schemas-microsoft-com:office:office" xmlns:r="http://schemas.openxmlformats.org/officeDocument/2006/relationships" xmlns:m="http://schemas.openxmlformats.org/officeDocument/2006/math" xmlns:v="urn:schemas-microsoft-com:vml" xmlns:wp14="http://schemas.microsoft.com/office/word/2010/wordprocessingDrawing" xmlns:wp="http://schemas.openxmlformats.org/drawingml/2006/wordprocessingDrawing" xmlns:w10="urn:schemas-microsoft-com:office:word" xmlns:w="http://schemas.openxmlformats.org/wordprocessingml/2006/main" xmlns:w14="http://schemas.microsoft.com/office/word/2010/wordml" xmlns:w15="http://schemas.microsoft.com/office/word/2012/wordml" xmlns:w16cid="http://schemas.microsoft.com/office/word/2016/wordml/cid" xmlns:w16se="http://schemas.microsoft.com/office/word/2015/wordml/symex" xmlns:wpg="http://schemas.microsoft.com/office/word/2010/wordprocessingGroup" xmlns:wpi="http://schemas.microsoft.com/office/word/2010/wordprocessingInk" xmlns:wne="http://schemas.microsoft.com/office/word/2006/wordml" xmlns:wps="http://schemas.microsoft.com/office/word/2010/wordprocessingShape" mc:Ignorable="w14 w15 w16se w16cid wp14">
   <w:p>
     <w:pPr>
       <w:pStyle w:val="Footer"/>
@@ -8835,7 +8634,7 @@
 </file>
 
 <file path=word/footer14.xml><?xml version="1.0" encoding="utf-8"?>
-<w:ftr xmlns:wpc="http://schemas.microsoft.com/office/word/2010/wordprocessingCanvas" xmlns:cx="http://schemas.microsoft.com/office/drawing/2014/chartex" xmlns:cx1="http://schemas.microsoft.com/office/drawing/2015/9/8/chartex" xmlns:mc="http://schemas.openxmlformats.org/markup-compatibility/2006" xmlns:o="urn:schemas-microsoft-com:office:office" xmlns:r="http://schemas.openxmlformats.org/officeDocument/2006/relationships" xmlns:m="http://schemas.openxmlformats.org/officeDocument/2006/math" xmlns:v="urn:schemas-microsoft-com:vml" xmlns:wp14="http://schemas.microsoft.com/office/word/2010/wordprocessingDrawing" xmlns:wp="http://schemas.openxmlformats.org/drawingml/2006/wordprocessingDrawing" xmlns:w10="urn:schemas-microsoft-com:office:word" xmlns:w="http://schemas.openxmlformats.org/wordprocessingml/2006/main" xmlns:w14="http://schemas.microsoft.com/office/word/2010/wordml" xmlns:w15="http://schemas.microsoft.com/office/word/2012/wordml" xmlns:w16se="http://schemas.microsoft.com/office/word/2015/wordml/symex" xmlns:wpg="http://schemas.microsoft.com/office/word/2010/wordprocessingGroup" xmlns:wpi="http://schemas.microsoft.com/office/word/2010/wordprocessingInk" xmlns:wne="http://schemas.microsoft.com/office/word/2006/wordml" xmlns:wps="http://schemas.microsoft.com/office/word/2010/wordprocessingShape" mc:Ignorable="w14 w15 w16se wp14">
+<w:ftr xmlns:wpc="http://schemas.microsoft.com/office/word/2010/wordprocessingCanvas" xmlns:cx="http://schemas.microsoft.com/office/drawing/2014/chartex" xmlns:cx1="http://schemas.microsoft.com/office/drawing/2015/9/8/chartex" xmlns:cx2="http://schemas.microsoft.com/office/drawing/2015/10/21/chartex" xmlns:cx3="http://schemas.microsoft.com/office/drawing/2016/5/9/chartex" xmlns:cx4="http://schemas.microsoft.com/office/drawing/2016/5/10/chartex" xmlns:cx5="http://schemas.microsoft.com/office/drawing/2016/5/11/chartex" xmlns:cx6="http://schemas.microsoft.com/office/drawing/2016/5/12/chartex" xmlns:cx7="http://schemas.microsoft.com/office/drawing/2016/5/13/chartex" xmlns:cx8="http://schemas.microsoft.com/office/drawing/2016/5/14/chartex" xmlns:mc="http://schemas.openxmlformats.org/markup-compatibility/2006" xmlns:aink="http://schemas.microsoft.com/office/drawing/2016/ink" xmlns:am3d="http://schemas.microsoft.com/office/drawing/2017/model3d" xmlns:o="urn:schemas-microsoft-com:office:office" xmlns:r="http://schemas.openxmlformats.org/officeDocument/2006/relationships" xmlns:m="http://schemas.openxmlformats.org/officeDocument/2006/math" xmlns:v="urn:schemas-microsoft-com:vml" xmlns:wp14="http://schemas.microsoft.com/office/word/2010/wordprocessingDrawing" xmlns:wp="http://schemas.openxmlformats.org/drawingml/2006/wordprocessingDrawing" xmlns:w10="urn:schemas-microsoft-com:office:word" xmlns:w="http://schemas.openxmlformats.org/wordprocessingml/2006/main" xmlns:w14="http://schemas.microsoft.com/office/word/2010/wordml" xmlns:w15="http://schemas.microsoft.com/office/word/2012/wordml" xmlns:w16cid="http://schemas.microsoft.com/office/word/2016/wordml/cid" xmlns:w16se="http://schemas.microsoft.com/office/word/2015/wordml/symex" xmlns:wpg="http://schemas.microsoft.com/office/word/2010/wordprocessingGroup" xmlns:wpi="http://schemas.microsoft.com/office/word/2010/wordprocessingInk" xmlns:wne="http://schemas.microsoft.com/office/word/2006/wordml" xmlns:wps="http://schemas.microsoft.com/office/word/2010/wordprocessingShape" mc:Ignorable="w14 w15 w16se w16cid wp14">
   <w:p>
     <w:pPr>
       <w:pStyle w:val="Footer"/>
@@ -8854,7 +8653,7 @@
 </file>
 
 <file path=word/footer2.xml><?xml version="1.0" encoding="utf-8"?>
-<w:ftr xmlns:wpc="http://schemas.microsoft.com/office/word/2010/wordprocessingCanvas" xmlns:cx="http://schemas.microsoft.com/office/drawing/2014/chartex" xmlns:cx1="http://schemas.microsoft.com/office/drawing/2015/9/8/chartex" xmlns:mc="http://schemas.openxmlformats.org/markup-compatibility/2006" xmlns:o="urn:schemas-microsoft-com:office:office" xmlns:r="http://schemas.openxmlformats.org/officeDocument/2006/relationships" xmlns:m="http://schemas.openxmlformats.org/officeDocument/2006/math" xmlns:v="urn:schemas-microsoft-com:vml" xmlns:wp14="http://schemas.microsoft.com/office/word/2010/wordprocessingDrawing" xmlns:wp="http://schemas.openxmlformats.org/drawingml/2006/wordprocessingDrawing" xmlns:w10="urn:schemas-microsoft-com:office:word" xmlns:w="http://schemas.openxmlformats.org/wordprocessingml/2006/main" xmlns:w14="http://schemas.microsoft.com/office/word/2010/wordml" xmlns:w15="http://schemas.microsoft.com/office/word/2012/wordml" xmlns:w16se="http://schemas.microsoft.com/office/word/2015/wordml/symex" xmlns:wpg="http://schemas.microsoft.com/office/word/2010/wordprocessingGroup" xmlns:wpi="http://schemas.microsoft.com/office/word/2010/wordprocessingInk" xmlns:wne="http://schemas.microsoft.com/office/word/2006/wordml" xmlns:wps="http://schemas.microsoft.com/office/word/2010/wordprocessingShape" mc:Ignorable="w14 w15 w16se wp14">
+<w:ftr xmlns:wpc="http://schemas.microsoft.com/office/word/2010/wordprocessingCanvas" xmlns:cx="http://schemas.microsoft.com/office/drawing/2014/chartex" xmlns:cx1="http://schemas.microsoft.com/office/drawing/2015/9/8/chartex" xmlns:cx2="http://schemas.microsoft.com/office/drawing/2015/10/21/chartex" xmlns:cx3="http://schemas.microsoft.com/office/drawing/2016/5/9/chartex" xmlns:cx4="http://schemas.microsoft.com/office/drawing/2016/5/10/chartex" xmlns:cx5="http://schemas.microsoft.com/office/drawing/2016/5/11/chartex" xmlns:cx6="http://schemas.microsoft.com/office/drawing/2016/5/12/chartex" xmlns:cx7="http://schemas.microsoft.com/office/drawing/2016/5/13/chartex" xmlns:cx8="http://schemas.microsoft.com/office/drawing/2016/5/14/chartex" xmlns:mc="http://schemas.openxmlformats.org/markup-compatibility/2006" xmlns:aink="http://schemas.microsoft.com/office/drawing/2016/ink" xmlns:am3d="http://schemas.microsoft.com/office/drawing/2017/model3d" xmlns:o="urn:schemas-microsoft-com:office:office" xmlns:r="http://schemas.openxmlformats.org/officeDocument/2006/relationships" xmlns:m="http://schemas.openxmlformats.org/officeDocument/2006/math" xmlns:v="urn:schemas-microsoft-com:vml" xmlns:wp14="http://schemas.microsoft.com/office/word/2010/wordprocessingDrawing" xmlns:wp="http://schemas.openxmlformats.org/drawingml/2006/wordprocessingDrawing" xmlns:w10="urn:schemas-microsoft-com:office:word" xmlns:w="http://schemas.openxmlformats.org/wordprocessingml/2006/main" xmlns:w14="http://schemas.microsoft.com/office/word/2010/wordml" xmlns:w15="http://schemas.microsoft.com/office/word/2012/wordml" xmlns:w16cid="http://schemas.microsoft.com/office/word/2016/wordml/cid" xmlns:w16se="http://schemas.microsoft.com/office/word/2015/wordml/symex" xmlns:wpg="http://schemas.microsoft.com/office/word/2010/wordprocessingGroup" xmlns:wpi="http://schemas.microsoft.com/office/word/2010/wordprocessingInk" xmlns:wne="http://schemas.microsoft.com/office/word/2006/wordml" xmlns:wps="http://schemas.microsoft.com/office/word/2010/wordprocessingShape" mc:Ignorable="w14 w15 w16se w16cid wp14">
   <w:sdt>
     <w:sdtPr>
       <w:id w:val="1762873378"/>
@@ -8907,7 +8706,7 @@
 </file>
 
 <file path=word/footer3.xml><?xml version="1.0" encoding="utf-8"?>
-<w:ftr xmlns:wpc="http://schemas.microsoft.com/office/word/2010/wordprocessingCanvas" xmlns:cx="http://schemas.microsoft.com/office/drawing/2014/chartex" xmlns:cx1="http://schemas.microsoft.com/office/drawing/2015/9/8/chartex" xmlns:mc="http://schemas.openxmlformats.org/markup-compatibility/2006" xmlns:o="urn:schemas-microsoft-com:office:office" xmlns:r="http://schemas.openxmlformats.org/officeDocument/2006/relationships" xmlns:m="http://schemas.openxmlformats.org/officeDocument/2006/math" xmlns:v="urn:schemas-microsoft-com:vml" xmlns:wp14="http://schemas.microsoft.com/office/word/2010/wordprocessingDrawing" xmlns:wp="http://schemas.openxmlformats.org/drawingml/2006/wordprocessingDrawing" xmlns:w10="urn:schemas-microsoft-com:office:word" xmlns:w="http://schemas.openxmlformats.org/wordprocessingml/2006/main" xmlns:w14="http://schemas.microsoft.com/office/word/2010/wordml" xmlns:w15="http://schemas.microsoft.com/office/word/2012/wordml" xmlns:w16se="http://schemas.microsoft.com/office/word/2015/wordml/symex" xmlns:wpg="http://schemas.microsoft.com/office/word/2010/wordprocessingGroup" xmlns:wpi="http://schemas.microsoft.com/office/word/2010/wordprocessingInk" xmlns:wne="http://schemas.microsoft.com/office/word/2006/wordml" xmlns:wps="http://schemas.microsoft.com/office/word/2010/wordprocessingShape" mc:Ignorable="w14 w15 w16se wp14">
+<w:ftr xmlns:wpc="http://schemas.microsoft.com/office/word/2010/wordprocessingCanvas" xmlns:cx="http://schemas.microsoft.com/office/drawing/2014/chartex" xmlns:cx1="http://schemas.microsoft.com/office/drawing/2015/9/8/chartex" xmlns:cx2="http://schemas.microsoft.com/office/drawing/2015/10/21/chartex" xmlns:cx3="http://schemas.microsoft.com/office/drawing/2016/5/9/chartex" xmlns:cx4="http://schemas.microsoft.com/office/drawing/2016/5/10/chartex" xmlns:cx5="http://schemas.microsoft.com/office/drawing/2016/5/11/chartex" xmlns:cx6="http://schemas.microsoft.com/office/drawing/2016/5/12/chartex" xmlns:cx7="http://schemas.microsoft.com/office/drawing/2016/5/13/chartex" xmlns:cx8="http://schemas.microsoft.com/office/drawing/2016/5/14/chartex" xmlns:mc="http://schemas.openxmlformats.org/markup-compatibility/2006" xmlns:aink="http://schemas.microsoft.com/office/drawing/2016/ink" xmlns:am3d="http://schemas.microsoft.com/office/drawing/2017/model3d" xmlns:o="urn:schemas-microsoft-com:office:office" xmlns:r="http://schemas.openxmlformats.org/officeDocument/2006/relationships" xmlns:m="http://schemas.openxmlformats.org/officeDocument/2006/math" xmlns:v="urn:schemas-microsoft-com:vml" xmlns:wp14="http://schemas.microsoft.com/office/word/2010/wordprocessingDrawing" xmlns:wp="http://schemas.openxmlformats.org/drawingml/2006/wordprocessingDrawing" xmlns:w10="urn:schemas-microsoft-com:office:word" xmlns:w="http://schemas.openxmlformats.org/wordprocessingml/2006/main" xmlns:w14="http://schemas.microsoft.com/office/word/2010/wordml" xmlns:w15="http://schemas.microsoft.com/office/word/2012/wordml" xmlns:w16cid="http://schemas.microsoft.com/office/word/2016/wordml/cid" xmlns:w16se="http://schemas.microsoft.com/office/word/2015/wordml/symex" xmlns:wpg="http://schemas.microsoft.com/office/word/2010/wordprocessingGroup" xmlns:wpi="http://schemas.microsoft.com/office/word/2010/wordprocessingInk" xmlns:wne="http://schemas.microsoft.com/office/word/2006/wordml" xmlns:wps="http://schemas.microsoft.com/office/word/2010/wordprocessingShape" mc:Ignorable="w14 w15 w16se w16cid wp14">
   <w:sdt>
     <w:sdtPr>
       <w:id w:val="-1623075488"/>
@@ -8942,7 +8741,7 @@
 </file>
 
 <file path=word/footer4.xml><?xml version="1.0" encoding="utf-8"?>
-<w:ftr xmlns:wpc="http://schemas.microsoft.com/office/word/2010/wordprocessingCanvas" xmlns:cx="http://schemas.microsoft.com/office/drawing/2014/chartex" xmlns:cx1="http://schemas.microsoft.com/office/drawing/2015/9/8/chartex" xmlns:mc="http://schemas.openxmlformats.org/markup-compatibility/2006" xmlns:o="urn:schemas-microsoft-com:office:office" xmlns:r="http://schemas.openxmlformats.org/officeDocument/2006/relationships" xmlns:m="http://schemas.openxmlformats.org/officeDocument/2006/math" xmlns:v="urn:schemas-microsoft-com:vml" xmlns:wp14="http://schemas.microsoft.com/office/word/2010/wordprocessingDrawing" xmlns:wp="http://schemas.openxmlformats.org/drawingml/2006/wordprocessingDrawing" xmlns:w10="urn:schemas-microsoft-com:office:word" xmlns:w="http://schemas.openxmlformats.org/wordprocessingml/2006/main" xmlns:w14="http://schemas.microsoft.com/office/word/2010/wordml" xmlns:w15="http://schemas.microsoft.com/office/word/2012/wordml" xmlns:w16se="http://schemas.microsoft.com/office/word/2015/wordml/symex" xmlns:wpg="http://schemas.microsoft.com/office/word/2010/wordprocessingGroup" xmlns:wpi="http://schemas.microsoft.com/office/word/2010/wordprocessingInk" xmlns:wne="http://schemas.microsoft.com/office/word/2006/wordml" xmlns:wps="http://schemas.microsoft.com/office/word/2010/wordprocessingShape" mc:Ignorable="w14 w15 w16se wp14">
+<w:ftr xmlns:wpc="http://schemas.microsoft.com/office/word/2010/wordprocessingCanvas" xmlns:cx="http://schemas.microsoft.com/office/drawing/2014/chartex" xmlns:cx1="http://schemas.microsoft.com/office/drawing/2015/9/8/chartex" xmlns:cx2="http://schemas.microsoft.com/office/drawing/2015/10/21/chartex" xmlns:cx3="http://schemas.microsoft.com/office/drawing/2016/5/9/chartex" xmlns:cx4="http://schemas.microsoft.com/office/drawing/2016/5/10/chartex" xmlns:cx5="http://schemas.microsoft.com/office/drawing/2016/5/11/chartex" xmlns:cx6="http://schemas.microsoft.com/office/drawing/2016/5/12/chartex" xmlns:cx7="http://schemas.microsoft.com/office/drawing/2016/5/13/chartex" xmlns:cx8="http://schemas.microsoft.com/office/drawing/2016/5/14/chartex" xmlns:mc="http://schemas.openxmlformats.org/markup-compatibility/2006" xmlns:aink="http://schemas.microsoft.com/office/drawing/2016/ink" xmlns:am3d="http://schemas.microsoft.com/office/drawing/2017/model3d" xmlns:o="urn:schemas-microsoft-com:office:office" xmlns:r="http://schemas.openxmlformats.org/officeDocument/2006/relationships" xmlns:m="http://schemas.openxmlformats.org/officeDocument/2006/math" xmlns:v="urn:schemas-microsoft-com:vml" xmlns:wp14="http://schemas.microsoft.com/office/word/2010/wordprocessingDrawing" xmlns:wp="http://schemas.openxmlformats.org/drawingml/2006/wordprocessingDrawing" xmlns:w10="urn:schemas-microsoft-com:office:word" xmlns:w="http://schemas.openxmlformats.org/wordprocessingml/2006/main" xmlns:w14="http://schemas.microsoft.com/office/word/2010/wordml" xmlns:w15="http://schemas.microsoft.com/office/word/2012/wordml" xmlns:w16cid="http://schemas.microsoft.com/office/word/2016/wordml/cid" xmlns:w16se="http://schemas.microsoft.com/office/word/2015/wordml/symex" xmlns:wpg="http://schemas.microsoft.com/office/word/2010/wordprocessingGroup" xmlns:wpi="http://schemas.microsoft.com/office/word/2010/wordprocessingInk" xmlns:wne="http://schemas.microsoft.com/office/word/2006/wordml" xmlns:wps="http://schemas.microsoft.com/office/word/2010/wordprocessingShape" mc:Ignorable="w14 w15 w16se w16cid wp14">
   <w:sdt>
     <w:sdtPr>
       <w:id w:val="1152103151"/>
@@ -8977,7 +8776,7 @@
 </file>
 
 <file path=word/footer5.xml><?xml version="1.0" encoding="utf-8"?>
-<w:ftr xmlns:wpc="http://schemas.microsoft.com/office/word/2010/wordprocessingCanvas" xmlns:cx="http://schemas.microsoft.com/office/drawing/2014/chartex" xmlns:cx1="http://schemas.microsoft.com/office/drawing/2015/9/8/chartex" xmlns:mc="http://schemas.openxmlformats.org/markup-compatibility/2006" xmlns:o="urn:schemas-microsoft-com:office:office" xmlns:r="http://schemas.openxmlformats.org/officeDocument/2006/relationships" xmlns:m="http://schemas.openxmlformats.org/officeDocument/2006/math" xmlns:v="urn:schemas-microsoft-com:vml" xmlns:wp14="http://schemas.microsoft.com/office/word/2010/wordprocessingDrawing" xmlns:wp="http://schemas.openxmlformats.org/drawingml/2006/wordprocessingDrawing" xmlns:w10="urn:schemas-microsoft-com:office:word" xmlns:w="http://schemas.openxmlformats.org/wordprocessingml/2006/main" xmlns:w14="http://schemas.microsoft.com/office/word/2010/wordml" xmlns:w15="http://schemas.microsoft.com/office/word/2012/wordml" xmlns:w16se="http://schemas.microsoft.com/office/word/2015/wordml/symex" xmlns:wpg="http://schemas.microsoft.com/office/word/2010/wordprocessingGroup" xmlns:wpi="http://schemas.microsoft.com/office/word/2010/wordprocessingInk" xmlns:wne="http://schemas.microsoft.com/office/word/2006/wordml" xmlns:wps="http://schemas.microsoft.com/office/word/2010/wordprocessingShape" mc:Ignorable="w14 w15 w16se wp14">
+<w:ftr xmlns:wpc="http://schemas.microsoft.com/office/word/2010/wordprocessingCanvas" xmlns:cx="http://schemas.microsoft.com/office/drawing/2014/chartex" xmlns:cx1="http://schemas.microsoft.com/office/drawing/2015/9/8/chartex" xmlns:cx2="http://schemas.microsoft.com/office/drawing/2015/10/21/chartex" xmlns:cx3="http://schemas.microsoft.com/office/drawing/2016/5/9/chartex" xmlns:cx4="http://schemas.microsoft.com/office/drawing/2016/5/10/chartex" xmlns:cx5="http://schemas.microsoft.com/office/drawing/2016/5/11/chartex" xmlns:cx6="http://schemas.microsoft.com/office/drawing/2016/5/12/chartex" xmlns:cx7="http://schemas.microsoft.com/office/drawing/2016/5/13/chartex" xmlns:cx8="http://schemas.microsoft.com/office/drawing/2016/5/14/chartex" xmlns:mc="http://schemas.openxmlformats.org/markup-compatibility/2006" xmlns:aink="http://schemas.microsoft.com/office/drawing/2016/ink" xmlns:am3d="http://schemas.microsoft.com/office/drawing/2017/model3d" xmlns:o="urn:schemas-microsoft-com:office:office" xmlns:r="http://schemas.openxmlformats.org/officeDocument/2006/relationships" xmlns:m="http://schemas.openxmlformats.org/officeDocument/2006/math" xmlns:v="urn:schemas-microsoft-com:vml" xmlns:wp14="http://schemas.microsoft.com/office/word/2010/wordprocessingDrawing" xmlns:wp="http://schemas.openxmlformats.org/drawingml/2006/wordprocessingDrawing" xmlns:w10="urn:schemas-microsoft-com:office:word" xmlns:w="http://schemas.openxmlformats.org/wordprocessingml/2006/main" xmlns:w14="http://schemas.microsoft.com/office/word/2010/wordml" xmlns:w15="http://schemas.microsoft.com/office/word/2012/wordml" xmlns:w16cid="http://schemas.microsoft.com/office/word/2016/wordml/cid" xmlns:w16se="http://schemas.microsoft.com/office/word/2015/wordml/symex" xmlns:wpg="http://schemas.microsoft.com/office/word/2010/wordprocessingGroup" xmlns:wpi="http://schemas.microsoft.com/office/word/2010/wordprocessingInk" xmlns:wne="http://schemas.microsoft.com/office/word/2006/wordml" xmlns:wps="http://schemas.microsoft.com/office/word/2010/wordprocessingShape" mc:Ignorable="w14 w15 w16se w16cid wp14">
   <w:sdt>
     <w:sdtPr>
       <w:id w:val="-1335290152"/>
@@ -9012,7 +8811,7 @@
 </file>
 
 <file path=word/footer6.xml><?xml version="1.0" encoding="utf-8"?>
-<w:ftr xmlns:wpc="http://schemas.microsoft.com/office/word/2010/wordprocessingCanvas" xmlns:cx="http://schemas.microsoft.com/office/drawing/2014/chartex" xmlns:cx1="http://schemas.microsoft.com/office/drawing/2015/9/8/chartex" xmlns:mc="http://schemas.openxmlformats.org/markup-compatibility/2006" xmlns:o="urn:schemas-microsoft-com:office:office" xmlns:r="http://schemas.openxmlformats.org/officeDocument/2006/relationships" xmlns:m="http://schemas.openxmlformats.org/officeDocument/2006/math" xmlns:v="urn:schemas-microsoft-com:vml" xmlns:wp14="http://schemas.microsoft.com/office/word/2010/wordprocessingDrawing" xmlns:wp="http://schemas.openxmlformats.org/drawingml/2006/wordprocessingDrawing" xmlns:w10="urn:schemas-microsoft-com:office:word" xmlns:w="http://schemas.openxmlformats.org/wordprocessingml/2006/main" xmlns:w14="http://schemas.microsoft.com/office/word/2010/wordml" xmlns:w15="http://schemas.microsoft.com/office/word/2012/wordml" xmlns:w16se="http://schemas.microsoft.com/office/word/2015/wordml/symex" xmlns:wpg="http://schemas.microsoft.com/office/word/2010/wordprocessingGroup" xmlns:wpi="http://schemas.microsoft.com/office/word/2010/wordprocessingInk" xmlns:wne="http://schemas.microsoft.com/office/word/2006/wordml" xmlns:wps="http://schemas.microsoft.com/office/word/2010/wordprocessingShape" mc:Ignorable="w14 w15 w16se wp14">
+<w:ftr xmlns:wpc="http://schemas.microsoft.com/office/word/2010/wordprocessingCanvas" xmlns:cx="http://schemas.microsoft.com/office/drawing/2014/chartex" xmlns:cx1="http://schemas.microsoft.com/office/drawing/2015/9/8/chartex" xmlns:cx2="http://schemas.microsoft.com/office/drawing/2015/10/21/chartex" xmlns:cx3="http://schemas.microsoft.com/office/drawing/2016/5/9/chartex" xmlns:cx4="http://schemas.microsoft.com/office/drawing/2016/5/10/chartex" xmlns:cx5="http://schemas.microsoft.com/office/drawing/2016/5/11/chartex" xmlns:cx6="http://schemas.microsoft.com/office/drawing/2016/5/12/chartex" xmlns:cx7="http://schemas.microsoft.com/office/drawing/2016/5/13/chartex" xmlns:cx8="http://schemas.microsoft.com/office/drawing/2016/5/14/chartex" xmlns:mc="http://schemas.openxmlformats.org/markup-compatibility/2006" xmlns:aink="http://schemas.microsoft.com/office/drawing/2016/ink" xmlns:am3d="http://schemas.microsoft.com/office/drawing/2017/model3d" xmlns:o="urn:schemas-microsoft-com:office:office" xmlns:r="http://schemas.openxmlformats.org/officeDocument/2006/relationships" xmlns:m="http://schemas.openxmlformats.org/officeDocument/2006/math" xmlns:v="urn:schemas-microsoft-com:vml" xmlns:wp14="http://schemas.microsoft.com/office/word/2010/wordprocessingDrawing" xmlns:wp="http://schemas.openxmlformats.org/drawingml/2006/wordprocessingDrawing" xmlns:w10="urn:schemas-microsoft-com:office:word" xmlns:w="http://schemas.openxmlformats.org/wordprocessingml/2006/main" xmlns:w14="http://schemas.microsoft.com/office/word/2010/wordml" xmlns:w15="http://schemas.microsoft.com/office/word/2012/wordml" xmlns:w16cid="http://schemas.microsoft.com/office/word/2016/wordml/cid" xmlns:w16se="http://schemas.microsoft.com/office/word/2015/wordml/symex" xmlns:wpg="http://schemas.microsoft.com/office/word/2010/wordprocessingGroup" xmlns:wpi="http://schemas.microsoft.com/office/word/2010/wordprocessingInk" xmlns:wne="http://schemas.microsoft.com/office/word/2006/wordml" xmlns:wps="http://schemas.microsoft.com/office/word/2010/wordprocessingShape" mc:Ignorable="w14 w15 w16se w16cid wp14">
   <w:sdt>
     <w:sdtPr>
       <w:id w:val="-2095780543"/>
@@ -9047,7 +8846,7 @@
 </file>
 
 <file path=word/footer7.xml><?xml version="1.0" encoding="utf-8"?>
-<w:ftr xmlns:wpc="http://schemas.microsoft.com/office/word/2010/wordprocessingCanvas" xmlns:cx="http://schemas.microsoft.com/office/drawing/2014/chartex" xmlns:cx1="http://schemas.microsoft.com/office/drawing/2015/9/8/chartex" xmlns:mc="http://schemas.openxmlformats.org/markup-compatibility/2006" xmlns:o="urn:schemas-microsoft-com:office:office" xmlns:r="http://schemas.openxmlformats.org/officeDocument/2006/relationships" xmlns:m="http://schemas.openxmlformats.org/officeDocument/2006/math" xmlns:v="urn:schemas-microsoft-com:vml" xmlns:wp14="http://schemas.microsoft.com/office/word/2010/wordprocessingDrawing" xmlns:wp="http://schemas.openxmlformats.org/drawingml/2006/wordprocessingDrawing" xmlns:w10="urn:schemas-microsoft-com:office:word" xmlns:w="http://schemas.openxmlformats.org/wordprocessingml/2006/main" xmlns:w14="http://schemas.microsoft.com/office/word/2010/wordml" xmlns:w15="http://schemas.microsoft.com/office/word/2012/wordml" xmlns:w16se="http://schemas.microsoft.com/office/word/2015/wordml/symex" xmlns:wpg="http://schemas.microsoft.com/office/word/2010/wordprocessingGroup" xmlns:wpi="http://schemas.microsoft.com/office/word/2010/wordprocessingInk" xmlns:wne="http://schemas.microsoft.com/office/word/2006/wordml" xmlns:wps="http://schemas.microsoft.com/office/word/2010/wordprocessingShape" mc:Ignorable="w14 w15 w16se wp14">
+<w:ftr xmlns:wpc="http://schemas.microsoft.com/office/word/2010/wordprocessingCanvas" xmlns:cx="http://schemas.microsoft.com/office/drawing/2014/chartex" xmlns:cx1="http://schemas.microsoft.com/office/drawing/2015/9/8/chartex" xmlns:cx2="http://schemas.microsoft.com/office/drawing/2015/10/21/chartex" xmlns:cx3="http://schemas.microsoft.com/office/drawing/2016/5/9/chartex" xmlns:cx4="http://schemas.microsoft.com/office/drawing/2016/5/10/chartex" xmlns:cx5="http://schemas.microsoft.com/office/drawing/2016/5/11/chartex" xmlns:cx6="http://schemas.microsoft.com/office/drawing/2016/5/12/chartex" xmlns:cx7="http://schemas.microsoft.com/office/drawing/2016/5/13/chartex" xmlns:cx8="http://schemas.microsoft.com/office/drawing/2016/5/14/chartex" xmlns:mc="http://schemas.openxmlformats.org/markup-compatibility/2006" xmlns:aink="http://schemas.microsoft.com/office/drawing/2016/ink" xmlns:am3d="http://schemas.microsoft.com/office/drawing/2017/model3d" xmlns:o="urn:schemas-microsoft-com:office:office" xmlns:r="http://schemas.openxmlformats.org/officeDocument/2006/relationships" xmlns:m="http://schemas.openxmlformats.org/officeDocument/2006/math" xmlns:v="urn:schemas-microsoft-com:vml" xmlns:wp14="http://schemas.microsoft.com/office/word/2010/wordprocessingDrawing" xmlns:wp="http://schemas.openxmlformats.org/drawingml/2006/wordprocessingDrawing" xmlns:w10="urn:schemas-microsoft-com:office:word" xmlns:w="http://schemas.openxmlformats.org/wordprocessingml/2006/main" xmlns:w14="http://schemas.microsoft.com/office/word/2010/wordml" xmlns:w15="http://schemas.microsoft.com/office/word/2012/wordml" xmlns:w16cid="http://schemas.microsoft.com/office/word/2016/wordml/cid" xmlns:w16se="http://schemas.microsoft.com/office/word/2015/wordml/symex" xmlns:wpg="http://schemas.microsoft.com/office/word/2010/wordprocessingGroup" xmlns:wpi="http://schemas.microsoft.com/office/word/2010/wordprocessingInk" xmlns:wne="http://schemas.microsoft.com/office/word/2006/wordml" xmlns:wps="http://schemas.microsoft.com/office/word/2010/wordprocessingShape" mc:Ignorable="w14 w15 w16se w16cid wp14">
   <w:sdt>
     <w:sdtPr>
       <w:id w:val="1136001277"/>
@@ -9082,7 +8881,7 @@
 </file>
 
 <file path=word/footer8.xml><?xml version="1.0" encoding="utf-8"?>
-<w:ftr xmlns:wpc="http://schemas.microsoft.com/office/word/2010/wordprocessingCanvas" xmlns:cx="http://schemas.microsoft.com/office/drawing/2014/chartex" xmlns:cx1="http://schemas.microsoft.com/office/drawing/2015/9/8/chartex" xmlns:mc="http://schemas.openxmlformats.org/markup-compatibility/2006" xmlns:o="urn:schemas-microsoft-com:office:office" xmlns:r="http://schemas.openxmlformats.org/officeDocument/2006/relationships" xmlns:m="http://schemas.openxmlformats.org/officeDocument/2006/math" xmlns:v="urn:schemas-microsoft-com:vml" xmlns:wp14="http://schemas.microsoft.com/office/word/2010/wordprocessingDrawing" xmlns:wp="http://schemas.openxmlformats.org/drawingml/2006/wordprocessingDrawing" xmlns:w10="urn:schemas-microsoft-com:office:word" xmlns:w="http://schemas.openxmlformats.org/wordprocessingml/2006/main" xmlns:w14="http://schemas.microsoft.com/office/word/2010/wordml" xmlns:w15="http://schemas.microsoft.com/office/word/2012/wordml" xmlns:w16se="http://schemas.microsoft.com/office/word/2015/wordml/symex" xmlns:wpg="http://schemas.microsoft.com/office/word/2010/wordprocessingGroup" xmlns:wpi="http://schemas.microsoft.com/office/word/2010/wordprocessingInk" xmlns:wne="http://schemas.microsoft.com/office/word/2006/wordml" xmlns:wps="http://schemas.microsoft.com/office/word/2010/wordprocessingShape" mc:Ignorable="w14 w15 w16se wp14">
+<w:ftr xmlns:wpc="http://schemas.microsoft.com/office/word/2010/wordprocessingCanvas" xmlns:cx="http://schemas.microsoft.com/office/drawing/2014/chartex" xmlns:cx1="http://schemas.microsoft.com/office/drawing/2015/9/8/chartex" xmlns:cx2="http://schemas.microsoft.com/office/drawing/2015/10/21/chartex" xmlns:cx3="http://schemas.microsoft.com/office/drawing/2016/5/9/chartex" xmlns:cx4="http://schemas.microsoft.com/office/drawing/2016/5/10/chartex" xmlns:cx5="http://schemas.microsoft.com/office/drawing/2016/5/11/chartex" xmlns:cx6="http://schemas.microsoft.com/office/drawing/2016/5/12/chartex" xmlns:cx7="http://schemas.microsoft.com/office/drawing/2016/5/13/chartex" xmlns:cx8="http://schemas.microsoft.com/office/drawing/2016/5/14/chartex" xmlns:mc="http://schemas.openxmlformats.org/markup-compatibility/2006" xmlns:aink="http://schemas.microsoft.com/office/drawing/2016/ink" xmlns:am3d="http://schemas.microsoft.com/office/drawing/2017/model3d" xmlns:o="urn:schemas-microsoft-com:office:office" xmlns:r="http://schemas.openxmlformats.org/officeDocument/2006/relationships" xmlns:m="http://schemas.openxmlformats.org/officeDocument/2006/math" xmlns:v="urn:schemas-microsoft-com:vml" xmlns:wp14="http://schemas.microsoft.com/office/word/2010/wordprocessingDrawing" xmlns:wp="http://schemas.openxmlformats.org/drawingml/2006/wordprocessingDrawing" xmlns:w10="urn:schemas-microsoft-com:office:word" xmlns:w="http://schemas.openxmlformats.org/wordprocessingml/2006/main" xmlns:w14="http://schemas.microsoft.com/office/word/2010/wordml" xmlns:w15="http://schemas.microsoft.com/office/word/2012/wordml" xmlns:w16cid="http://schemas.microsoft.com/office/word/2016/wordml/cid" xmlns:w16se="http://schemas.microsoft.com/office/word/2015/wordml/symex" xmlns:wpg="http://schemas.microsoft.com/office/word/2010/wordprocessingGroup" xmlns:wpi="http://schemas.microsoft.com/office/word/2010/wordprocessingInk" xmlns:wne="http://schemas.microsoft.com/office/word/2006/wordml" xmlns:wps="http://schemas.microsoft.com/office/word/2010/wordprocessingShape" mc:Ignorable="w14 w15 w16se w16cid wp14">
   <w:sdt>
     <w:sdtPr>
       <w:id w:val="-2123302456"/>
@@ -9117,7 +8916,7 @@
 </file>
 
 <file path=word/footer9.xml><?xml version="1.0" encoding="utf-8"?>
-<w:ftr xmlns:wpc="http://schemas.microsoft.com/office/word/2010/wordprocessingCanvas" xmlns:cx="http://schemas.microsoft.com/office/drawing/2014/chartex" xmlns:cx1="http://schemas.microsoft.com/office/drawing/2015/9/8/chartex" xmlns:mc="http://schemas.openxmlformats.org/markup-compatibility/2006" xmlns:o="urn:schemas-microsoft-com:office:office" xmlns:r="http://schemas.openxmlformats.org/officeDocument/2006/relationships" xmlns:m="http://schemas.openxmlformats.org/officeDocument/2006/math" xmlns:v="urn:schemas-microsoft-com:vml" xmlns:wp14="http://schemas.microsoft.com/office/word/2010/wordprocessingDrawing" xmlns:wp="http://schemas.openxmlformats.org/drawingml/2006/wordprocessingDrawing" xmlns:w10="urn:schemas-microsoft-com:office:word" xmlns:w="http://schemas.openxmlformats.org/wordprocessingml/2006/main" xmlns:w14="http://schemas.microsoft.com/office/word/2010/wordml" xmlns:w15="http://schemas.microsoft.com/office/word/2012/wordml" xmlns:w16se="http://schemas.microsoft.com/office/word/2015/wordml/symex" xmlns:wpg="http://schemas.microsoft.com/office/word/2010/wordprocessingGroup" xmlns:wpi="http://schemas.microsoft.com/office/word/2010/wordprocessingInk" xmlns:wne="http://schemas.microsoft.com/office/word/2006/wordml" xmlns:wps="http://schemas.microsoft.com/office/word/2010/wordprocessingShape" mc:Ignorable="w14 w15 w16se wp14">
+<w:ftr xmlns:wpc="http://schemas.microsoft.com/office/word/2010/wordprocessingCanvas" xmlns:cx="http://schemas.microsoft.com/office/drawing/2014/chartex" xmlns:cx1="http://schemas.microsoft.com/office/drawing/2015/9/8/chartex" xmlns:cx2="http://schemas.microsoft.com/office/drawing/2015/10/21/chartex" xmlns:cx3="http://schemas.microsoft.com/office/drawing/2016/5/9/chartex" xmlns:cx4="http://schemas.microsoft.com/office/drawing/2016/5/10/chartex" xmlns:cx5="http://schemas.microsoft.com/office/drawing/2016/5/11/chartex" xmlns:cx6="http://schemas.microsoft.com/office/drawing/2016/5/12/chartex" xmlns:cx7="http://schemas.microsoft.com/office/drawing/2016/5/13/chartex" xmlns:cx8="http://schemas.microsoft.com/office/drawing/2016/5/14/chartex" xmlns:mc="http://schemas.openxmlformats.org/markup-compatibility/2006" xmlns:aink="http://schemas.microsoft.com/office/drawing/2016/ink" xmlns:am3d="http://schemas.microsoft.com/office/drawing/2017/model3d" xmlns:o="urn:schemas-microsoft-com:office:office" xmlns:r="http://schemas.openxmlformats.org/officeDocument/2006/relationships" xmlns:m="http://schemas.openxmlformats.org/officeDocument/2006/math" xmlns:v="urn:schemas-microsoft-com:vml" xmlns:wp14="http://schemas.microsoft.com/office/word/2010/wordprocessingDrawing" xmlns:wp="http://schemas.openxmlformats.org/drawingml/2006/wordprocessingDrawing" xmlns:w10="urn:schemas-microsoft-com:office:word" xmlns:w="http://schemas.openxmlformats.org/wordprocessingml/2006/main" xmlns:w14="http://schemas.microsoft.com/office/word/2010/wordml" xmlns:w15="http://schemas.microsoft.com/office/word/2012/wordml" xmlns:w16cid="http://schemas.microsoft.com/office/word/2016/wordml/cid" xmlns:w16se="http://schemas.microsoft.com/office/word/2015/wordml/symex" xmlns:wpg="http://schemas.microsoft.com/office/word/2010/wordprocessingGroup" xmlns:wpi="http://schemas.microsoft.com/office/word/2010/wordprocessingInk" xmlns:wne="http://schemas.microsoft.com/office/word/2006/wordml" xmlns:wps="http://schemas.microsoft.com/office/word/2010/wordprocessingShape" mc:Ignorable="w14 w15 w16se w16cid wp14">
   <w:sdt>
     <w:sdtPr>
       <w:id w:val="398174916"/>
@@ -9152,7 +8951,7 @@
 </file>
 
 <file path=word/footnotes.xml><?xml version="1.0" encoding="utf-8"?>
-<w:footnotes xmlns:wpc="http://schemas.microsoft.com/office/word/2010/wordprocessingCanvas" xmlns:cx="http://schemas.microsoft.com/office/drawing/2014/chartex" xmlns:cx1="http://schemas.microsoft.com/office/drawing/2015/9/8/chartex" xmlns:mc="http://schemas.openxmlformats.org/markup-compatibility/2006" xmlns:o="urn:schemas-microsoft-com:office:office" xmlns:r="http://schemas.openxmlformats.org/officeDocument/2006/relationships" xmlns:m="http://schemas.openxmlformats.org/officeDocument/2006/math" xmlns:v="urn:schemas-microsoft-com:vml" xmlns:wp14="http://schemas.microsoft.com/office/word/2010/wordprocessingDrawing" xmlns:wp="http://schemas.openxmlformats.org/drawingml/2006/wordprocessingDrawing" xmlns:w10="urn:schemas-microsoft-com:office:word" xmlns:w="http://schemas.openxmlformats.org/wordprocessingml/2006/main" xmlns:w14="http://schemas.microsoft.com/office/word/2010/wordml" xmlns:w15="http://schemas.microsoft.com/office/word/2012/wordml" xmlns:w16se="http://schemas.microsoft.com/office/word/2015/wordml/symex" xmlns:wpg="http://schemas.microsoft.com/office/word/2010/wordprocessingGroup" xmlns:wpi="http://schemas.microsoft.com/office/word/2010/wordprocessingInk" xmlns:wne="http://schemas.microsoft.com/office/word/2006/wordml" xmlns:wps="http://schemas.microsoft.com/office/word/2010/wordprocessingShape" mc:Ignorable="w14 w15 w16se wp14">
+<w:footnotes xmlns:wpc="http://schemas.microsoft.com/office/word/2010/wordprocessingCanvas" xmlns:cx="http://schemas.microsoft.com/office/drawing/2014/chartex" xmlns:cx1="http://schemas.microsoft.com/office/drawing/2015/9/8/chartex" xmlns:cx2="http://schemas.microsoft.com/office/drawing/2015/10/21/chartex" xmlns:cx3="http://schemas.microsoft.com/office/drawing/2016/5/9/chartex" xmlns:cx4="http://schemas.microsoft.com/office/drawing/2016/5/10/chartex" xmlns:cx5="http://schemas.microsoft.com/office/drawing/2016/5/11/chartex" xmlns:cx6="http://schemas.microsoft.com/office/drawing/2016/5/12/chartex" xmlns:cx7="http://schemas.microsoft.com/office/drawing/2016/5/13/chartex" xmlns:cx8="http://schemas.microsoft.com/office/drawing/2016/5/14/chartex" xmlns:mc="http://schemas.openxmlformats.org/markup-compatibility/2006" xmlns:aink="http://schemas.microsoft.com/office/drawing/2016/ink" xmlns:am3d="http://schemas.microsoft.com/office/drawing/2017/model3d" xmlns:o="urn:schemas-microsoft-com:office:office" xmlns:r="http://schemas.openxmlformats.org/officeDocument/2006/relationships" xmlns:m="http://schemas.openxmlformats.org/officeDocument/2006/math" xmlns:v="urn:schemas-microsoft-com:vml" xmlns:wp14="http://schemas.microsoft.com/office/word/2010/wordprocessingDrawing" xmlns:wp="http://schemas.openxmlformats.org/drawingml/2006/wordprocessingDrawing" xmlns:w10="urn:schemas-microsoft-com:office:word" xmlns:w="http://schemas.openxmlformats.org/wordprocessingml/2006/main" xmlns:w14="http://schemas.microsoft.com/office/word/2010/wordml" xmlns:w15="http://schemas.microsoft.com/office/word/2012/wordml" xmlns:w16cid="http://schemas.microsoft.com/office/word/2016/wordml/cid" xmlns:w16se="http://schemas.microsoft.com/office/word/2015/wordml/symex" xmlns:wpg="http://schemas.microsoft.com/office/word/2010/wordprocessingGroup" xmlns:wpi="http://schemas.microsoft.com/office/word/2010/wordprocessingInk" xmlns:wne="http://schemas.microsoft.com/office/word/2006/wordml" xmlns:wps="http://schemas.microsoft.com/office/word/2010/wordprocessingShape" mc:Ignorable="w14 w15 w16se w16cid wp14">
   <w:footnote w:type="separator" w:id="-1">
     <w:p>
       <w:pPr>
@@ -9177,7 +8976,7 @@
 </file>
 
 <file path=word/numbering.xml><?xml version="1.0" encoding="utf-8"?>
-<w:numbering xmlns:wpc="http://schemas.microsoft.com/office/word/2010/wordprocessingCanvas" xmlns:cx="http://schemas.microsoft.com/office/drawing/2014/chartex" xmlns:cx1="http://schemas.microsoft.com/office/drawing/2015/9/8/chartex" xmlns:mc="http://schemas.openxmlformats.org/markup-compatibility/2006" xmlns:o="urn:schemas-microsoft-com:office:office" xmlns:r="http://schemas.openxmlformats.org/officeDocument/2006/relationships" xmlns:m="http://schemas.openxmlformats.org/officeDocument/2006/math" xmlns:v="urn:schemas-microsoft-com:vml" xmlns:wp14="http://schemas.microsoft.com/office/word/2010/wordprocessingDrawing" xmlns:wp="http://schemas.openxmlformats.org/drawingml/2006/wordprocessingDrawing" xmlns:w10="urn:schemas-microsoft-com:office:word" xmlns:w="http://schemas.openxmlformats.org/wordprocessingml/2006/main" xmlns:w14="http://schemas.microsoft.com/office/word/2010/wordml" xmlns:w15="http://schemas.microsoft.com/office/word/2012/wordml" xmlns:w16se="http://schemas.microsoft.com/office/word/2015/wordml/symex" xmlns:wpg="http://schemas.microsoft.com/office/word/2010/wordprocessingGroup" xmlns:wpi="http://schemas.microsoft.com/office/word/2010/wordprocessingInk" xmlns:wne="http://schemas.microsoft.com/office/word/2006/wordml" xmlns:wps="http://schemas.microsoft.com/office/word/2010/wordprocessingShape" mc:Ignorable="w14 w15 w16se wp14">
+<w:numbering xmlns:wpc="http://schemas.microsoft.com/office/word/2010/wordprocessingCanvas" xmlns:cx="http://schemas.microsoft.com/office/drawing/2014/chartex" xmlns:cx1="http://schemas.microsoft.com/office/drawing/2015/9/8/chartex" xmlns:cx2="http://schemas.microsoft.com/office/drawing/2015/10/21/chartex" xmlns:cx3="http://schemas.microsoft.com/office/drawing/2016/5/9/chartex" xmlns:cx4="http://schemas.microsoft.com/office/drawing/2016/5/10/chartex" xmlns:cx5="http://schemas.microsoft.com/office/drawing/2016/5/11/chartex" xmlns:cx6="http://schemas.microsoft.com/office/drawing/2016/5/12/chartex" xmlns:cx7="http://schemas.microsoft.com/office/drawing/2016/5/13/chartex" xmlns:cx8="http://schemas.microsoft.com/office/drawing/2016/5/14/chartex" xmlns:mc="http://schemas.openxmlformats.org/markup-compatibility/2006" xmlns:aink="http://schemas.microsoft.com/office/drawing/2016/ink" xmlns:am3d="http://schemas.microsoft.com/office/drawing/2017/model3d" xmlns:o="urn:schemas-microsoft-com:office:office" xmlns:r="http://schemas.openxmlformats.org/officeDocument/2006/relationships" xmlns:m="http://schemas.openxmlformats.org/officeDocument/2006/math" xmlns:v="urn:schemas-microsoft-com:vml" xmlns:wp14="http://schemas.microsoft.com/office/word/2010/wordprocessingDrawing" xmlns:wp="http://schemas.openxmlformats.org/drawingml/2006/wordprocessingDrawing" xmlns:w10="urn:schemas-microsoft-com:office:word" xmlns:w="http://schemas.openxmlformats.org/wordprocessingml/2006/main" xmlns:w14="http://schemas.microsoft.com/office/word/2010/wordml" xmlns:w15="http://schemas.microsoft.com/office/word/2012/wordml" xmlns:w16cid="http://schemas.microsoft.com/office/word/2016/wordml/cid" xmlns:w16se="http://schemas.microsoft.com/office/word/2015/wordml/symex" xmlns:wpg="http://schemas.microsoft.com/office/word/2010/wordprocessingGroup" xmlns:wpi="http://schemas.microsoft.com/office/word/2010/wordprocessingInk" xmlns:wne="http://schemas.microsoft.com/office/word/2006/wordml" xmlns:wps="http://schemas.microsoft.com/office/word/2010/wordprocessingShape" mc:Ignorable="w14 w15 w16se w16cid wp14">
   <w:abstractNum w:abstractNumId="0" w15:restartNumberingAfterBreak="0">
     <w:nsid w:val="09FB1F9F"/>
     <w:multiLevelType w:val="multilevel"/>
@@ -14202,7 +14001,7 @@
 </file>
 
 <file path=word/styles.xml><?xml version="1.0" encoding="utf-8"?>
-<w:styles xmlns:mc="http://schemas.openxmlformats.org/markup-compatibility/2006" xmlns:r="http://schemas.openxmlformats.org/officeDocument/2006/relationships" xmlns:w="http://schemas.openxmlformats.org/wordprocessingml/2006/main" xmlns:w14="http://schemas.microsoft.com/office/word/2010/wordml" xmlns:w15="http://schemas.microsoft.com/office/word/2012/wordml" xmlns:w16se="http://schemas.microsoft.com/office/word/2015/wordml/symex" mc:Ignorable="w14 w15 w16se">
+<w:styles xmlns:mc="http://schemas.openxmlformats.org/markup-compatibility/2006" xmlns:r="http://schemas.openxmlformats.org/officeDocument/2006/relationships" xmlns:w="http://schemas.openxmlformats.org/wordprocessingml/2006/main" xmlns:w14="http://schemas.microsoft.com/office/word/2010/wordml" xmlns:w15="http://schemas.microsoft.com/office/word/2012/wordml" xmlns:w16cid="http://schemas.microsoft.com/office/word/2016/wordml/cid" xmlns:w16se="http://schemas.microsoft.com/office/word/2015/wordml/symex" mc:Ignorable="w14 w15 w16se w16cid">
   <w:docDefaults>
     <w:rPrDefault>
       <w:rPr>
@@ -14214,7 +14013,7 @@
     </w:rPrDefault>
     <w:pPrDefault/>
   </w:docDefaults>
-  <w:latentStyles w:defLockedState="0" w:defUIPriority="99" w:defSemiHidden="0" w:defUnhideWhenUsed="0" w:defQFormat="0" w:count="371">
+  <w:latentStyles w:defLockedState="0" w:defUIPriority="99" w:defSemiHidden="0" w:defUnhideWhenUsed="0" w:defQFormat="0" w:count="375">
     <w:lsdException w:name="Normal" w:uiPriority="0" w:qFormat="1"/>
     <w:lsdException w:name="heading 1" w:uiPriority="9" w:qFormat="1"/>
     <w:lsdException w:name="heading 2" w:semiHidden="1" w:uiPriority="9" w:unhideWhenUsed="1" w:qFormat="1"/>
@@ -14586,6 +14385,10 @@
     <w:lsdException w:name="List Table 5 Dark Accent 6" w:uiPriority="50"/>
     <w:lsdException w:name="List Table 6 Colorful Accent 6" w:uiPriority="51"/>
     <w:lsdException w:name="List Table 7 Colorful Accent 6" w:uiPriority="52"/>
+    <w:lsdException w:name="Mention" w:semiHidden="1" w:unhideWhenUsed="1"/>
+    <w:lsdException w:name="Smart Hyperlink" w:semiHidden="1" w:unhideWhenUsed="1"/>
+    <w:lsdException w:name="Hashtag" w:semiHidden="1" w:unhideWhenUsed="1"/>
+    <w:lsdException w:name="Unresolved Mention" w:semiHidden="1" w:unhideWhenUsed="1"/>
   </w:latentStyles>
   <w:style w:type="paragraph" w:default="1" w:styleId="Normal">
     <w:name w:val="Normal"/>
@@ -15025,598 +14828,26 @@
       <w:shd w:val="clear" w:color="auto" w:fill="E6E6E6"/>
     </w:rPr>
   </w:style>
-</w:styles>
-</file>
-
-<file path=word/glossary/document.xml><?xml version="1.0" encoding="utf-8"?>
-<w:glossaryDocument xmlns:wpc="http://schemas.microsoft.com/office/word/2010/wordprocessingCanvas" xmlns:cx="http://schemas.microsoft.com/office/drawing/2014/chartex" xmlns:cx1="http://schemas.microsoft.com/office/drawing/2015/9/8/chartex" xmlns:mc="http://schemas.openxmlformats.org/markup-compatibility/2006" xmlns:o="urn:schemas-microsoft-com:office:office" xmlns:r="http://schemas.openxmlformats.org/officeDocument/2006/relationships" xmlns:m="http://schemas.openxmlformats.org/officeDocument/2006/math" xmlns:v="urn:schemas-microsoft-com:vml" xmlns:wp14="http://schemas.microsoft.com/office/word/2010/wordprocessingDrawing" xmlns:wp="http://schemas.openxmlformats.org/drawingml/2006/wordprocessingDrawing" xmlns:w10="urn:schemas-microsoft-com:office:word" xmlns:w="http://schemas.openxmlformats.org/wordprocessingml/2006/main" xmlns:w14="http://schemas.microsoft.com/office/word/2010/wordml" xmlns:w15="http://schemas.microsoft.com/office/word/2012/wordml" xmlns:w16se="http://schemas.microsoft.com/office/word/2015/wordml/symex" xmlns:wpg="http://schemas.microsoft.com/office/word/2010/wordprocessingGroup" xmlns:wpi="http://schemas.microsoft.com/office/word/2010/wordprocessingInk" xmlns:wne="http://schemas.microsoft.com/office/word/2006/wordml" xmlns:wps="http://schemas.microsoft.com/office/word/2010/wordprocessingShape" mc:Ignorable="w14 w15 w16se wp14"/>
-</file>
-
-<file path=word/glossary/fontTable.xml><?xml version="1.0" encoding="utf-8"?>
-<w:fonts xmlns:mc="http://schemas.openxmlformats.org/markup-compatibility/2006" xmlns:r="http://schemas.openxmlformats.org/officeDocument/2006/relationships" xmlns:w="http://schemas.openxmlformats.org/wordprocessingml/2006/main" xmlns:w14="http://schemas.microsoft.com/office/word/2010/wordml" xmlns:w15="http://schemas.microsoft.com/office/word/2012/wordml" xmlns:w16se="http://schemas.microsoft.com/office/word/2015/wordml/symex" mc:Ignorable="w14 w15 w16se">
-  <w:font w:name="Times New Roman">
-    <w:panose1 w:val="02020603050405020304"/>
-    <w:charset w:val="00"/>
-    <w:family w:val="roman"/>
-    <w:pitch w:val="variable"/>
-    <w:sig w:usb0="E0002EFF" w:usb1="C000785B" w:usb2="00000009" w:usb3="00000000" w:csb0="000001FF" w:csb1="00000000"/>
-  </w:font>
-  <w:font w:name="Calibri">
-    <w:panose1 w:val="020F0502020204030204"/>
-    <w:charset w:val="00"/>
-    <w:family w:val="swiss"/>
-    <w:pitch w:val="variable"/>
-    <w:sig w:usb0="E0002AFF" w:usb1="C000247B" w:usb2="00000009" w:usb3="00000000" w:csb0="000001FF" w:csb1="00000000"/>
-  </w:font>
-  <w:font w:name="Courier New">
-    <w:panose1 w:val="02070309020205020404"/>
-    <w:charset w:val="00"/>
-    <w:family w:val="modern"/>
-    <w:pitch w:val="fixed"/>
-    <w:sig w:usb0="E0002EFF" w:usb1="C0007843" w:usb2="00000009" w:usb3="00000000" w:csb0="000001FF" w:csb1="00000000"/>
-  </w:font>
-  <w:font w:name="Wingdings">
-    <w:panose1 w:val="05000000000000000000"/>
-    <w:charset w:val="02"/>
-    <w:family w:val="auto"/>
-    <w:pitch w:val="variable"/>
-    <w:sig w:usb0="00000000" w:usb1="10000000" w:usb2="00000000" w:usb3="00000000" w:csb0="80000000" w:csb1="00000000"/>
-  </w:font>
-  <w:font w:name="Symbol">
-    <w:panose1 w:val="05050102010706020507"/>
-    <w:charset w:val="02"/>
-    <w:family w:val="roman"/>
-    <w:pitch w:val="variable"/>
-    <w:sig w:usb0="00000000" w:usb1="10000000" w:usb2="00000000" w:usb3="00000000" w:csb0="80000000" w:csb1="00000000"/>
-  </w:font>
-  <w:font w:name="Calibri Light">
-    <w:panose1 w:val="020F0302020204030204"/>
-    <w:charset w:val="00"/>
-    <w:family w:val="swiss"/>
-    <w:pitch w:val="variable"/>
-    <w:sig w:usb0="E0002AFF" w:usb1="C000247B" w:usb2="00000009" w:usb3="00000000" w:csb0="000001FF" w:csb1="00000000"/>
-  </w:font>
-  <w:font w:name="Segoe UI">
-    <w:panose1 w:val="020B0502040204020203"/>
-    <w:charset w:val="00"/>
-    <w:family w:val="swiss"/>
-    <w:pitch w:val="variable"/>
-    <w:sig w:usb0="E4002EFF" w:usb1="C000E47F" w:usb2="00000009" w:usb3="00000000" w:csb0="000001FF" w:csb1="00000000"/>
-  </w:font>
-  <w:font w:name="Arial">
-    <w:panose1 w:val="020B0604020202020204"/>
-    <w:charset w:val="00"/>
-    <w:family w:val="swiss"/>
-    <w:pitch w:val="variable"/>
-    <w:sig w:usb0="E0002EFF" w:usb1="C000785B" w:usb2="00000009" w:usb3="00000000" w:csb0="000001FF" w:csb1="00000000"/>
-  </w:font>
-</w:fonts>
-</file>
-
-<file path=word/glossary/settings.xml><?xml version="1.0" encoding="utf-8"?>
-<w:settings xmlns:mc="http://schemas.openxmlformats.org/markup-compatibility/2006" xmlns:o="urn:schemas-microsoft-com:office:office" xmlns:r="http://schemas.openxmlformats.org/officeDocument/2006/relationships" xmlns:m="http://schemas.openxmlformats.org/officeDocument/2006/math" xmlns:v="urn:schemas-microsoft-com:vml" xmlns:w10="urn:schemas-microsoft-com:office:word" xmlns:w="http://schemas.openxmlformats.org/wordprocessingml/2006/main" xmlns:w14="http://schemas.microsoft.com/office/word/2010/wordml" xmlns:w15="http://schemas.microsoft.com/office/word/2012/wordml" xmlns:w16se="http://schemas.microsoft.com/office/word/2015/wordml/symex" xmlns:sl="http://schemas.openxmlformats.org/schemaLibrary/2006/main" mc:Ignorable="w14 w15 w16se">
-  <w:view w:val="normal"/>
-  <w:defaultTabStop w:val="720"/>
-  <w:characterSpacingControl w:val="doNotCompress"/>
-  <w:compat>
-    <w:useFELayout/>
-    <w:compatSetting w:name="compatibilityMode" w:uri="http://schemas.microsoft.com/office/word" w:val="15"/>
-    <w:compatSetting w:name="overrideTableStyleFontSizeAndJustification" w:uri="http://schemas.microsoft.com/office/word" w:val="1"/>
-    <w:compatSetting w:name="enableOpenTypeFeatures" w:uri="http://schemas.microsoft.com/office/word" w:val="1"/>
-    <w:compatSetting w:name="doNotFlipMirrorIndents" w:uri="http://schemas.microsoft.com/office/word" w:val="1"/>
-    <w:compatSetting w:name="differentiateMultirowTableHeaders" w:uri="http://schemas.microsoft.com/office/word" w:val="1"/>
-  </w:compat>
-  <w:rsids>
-    <w:rsidRoot w:val="0099035F"/>
-    <w:rsid w:val="008137E5"/>
-    <w:rsid w:val="0099035F"/>
-  </w:rsids>
-  <m:mathPr>
-    <m:mathFont m:val="Cambria Math"/>
-    <m:brkBin m:val="before"/>
-    <m:brkBinSub m:val="--"/>
-    <m:smallFrac m:val="0"/>
-    <m:dispDef/>
-    <m:lMargin m:val="0"/>
-    <m:rMargin m:val="0"/>
-    <m:defJc m:val="centerGroup"/>
-    <m:wrapIndent m:val="1440"/>
-    <m:intLim m:val="subSup"/>
-    <m:naryLim m:val="undOvr"/>
-  </m:mathPr>
-  <w:themeFontLang w:val="en-US"/>
-  <w:clrSchemeMapping w:bg1="light1" w:t1="dark1" w:bg2="light2" w:t2="dark2" w:accent1="accent1" w:accent2="accent2" w:accent3="accent3" w:accent4="accent4" w:accent5="accent5" w:accent6="accent6" w:hyperlink="hyperlink" w:followedHyperlink="followedHyperlink"/>
-  <w:decimalSymbol w:val="."/>
-  <w:listSeparator w:val=","/>
-  <w15:chartTrackingRefBased/>
-</w:settings>
-</file>
-
-<file path=word/glossary/styles.xml><?xml version="1.0" encoding="utf-8"?>
-<w:styles xmlns:mc="http://schemas.openxmlformats.org/markup-compatibility/2006" xmlns:r="http://schemas.openxmlformats.org/officeDocument/2006/relationships" xmlns:w="http://schemas.openxmlformats.org/wordprocessingml/2006/main" xmlns:w14="http://schemas.microsoft.com/office/word/2010/wordml" xmlns:w15="http://schemas.microsoft.com/office/word/2012/wordml" xmlns:w16se="http://schemas.microsoft.com/office/word/2015/wordml/symex" mc:Ignorable="w14 w15 w16se">
-  <w:docDefaults>
-    <w:rPrDefault>
-      <w:rPr>
-        <w:rFonts w:asciiTheme="minorHAnsi" w:eastAsiaTheme="minorEastAsia" w:hAnsiTheme="minorHAnsi" w:cstheme="minorBidi"/>
-        <w:sz w:val="22"/>
-        <w:szCs w:val="22"/>
-        <w:lang w:val="en-US" w:eastAsia="en-US" w:bidi="ar-SA"/>
-      </w:rPr>
-    </w:rPrDefault>
-    <w:pPrDefault>
-      <w:pPr>
-        <w:spacing w:after="160" w:line="259" w:lineRule="auto"/>
-      </w:pPr>
-    </w:pPrDefault>
-  </w:docDefaults>
-  <w:latentStyles w:defLockedState="0" w:defUIPriority="99" w:defSemiHidden="0" w:defUnhideWhenUsed="0" w:defQFormat="0" w:count="371">
-    <w:lsdException w:name="Normal" w:uiPriority="0" w:qFormat="1"/>
-    <w:lsdException w:name="heading 1" w:uiPriority="9" w:qFormat="1"/>
-    <w:lsdException w:name="heading 2" w:semiHidden="1" w:uiPriority="9" w:unhideWhenUsed="1" w:qFormat="1"/>
-    <w:lsdException w:name="heading 3" w:semiHidden="1" w:uiPriority="9" w:unhideWhenUsed="1" w:qFormat="1"/>
-    <w:lsdException w:name="heading 4" w:semiHidden="1" w:uiPriority="9" w:unhideWhenUsed="1" w:qFormat="1"/>
-    <w:lsdException w:name="heading 5" w:semiHidden="1" w:uiPriority="9" w:unhideWhenUsed="1" w:qFormat="1"/>
-    <w:lsdException w:name="heading 6" w:semiHidden="1" w:uiPriority="9" w:unhideWhenUsed="1" w:qFormat="1"/>
-    <w:lsdException w:name="heading 7" w:semiHidden="1" w:uiPriority="9" w:unhideWhenUsed="1" w:qFormat="1"/>
-    <w:lsdException w:name="heading 8" w:semiHidden="1" w:uiPriority="9" w:unhideWhenUsed="1" w:qFormat="1"/>
-    <w:lsdException w:name="heading 9" w:semiHidden="1" w:uiPriority="9" w:unhideWhenUsed="1" w:qFormat="1"/>
-    <w:lsdException w:name="index 1" w:semiHidden="1" w:unhideWhenUsed="1"/>
-    <w:lsdException w:name="index 2" w:semiHidden="1" w:unhideWhenUsed="1"/>
-    <w:lsdException w:name="index 3" w:semiHidden="1" w:unhideWhenUsed="1"/>
-    <w:lsdException w:name="index 4" w:semiHidden="1" w:unhideWhenUsed="1"/>
-    <w:lsdException w:name="index 5" w:semiHidden="1" w:unhideWhenUsed="1"/>
-    <w:lsdException w:name="index 6" w:semiHidden="1" w:unhideWhenUsed="1"/>
-    <w:lsdException w:name="index 7" w:semiHidden="1" w:unhideWhenUsed="1"/>
-    <w:lsdException w:name="index 8" w:semiHidden="1" w:unhideWhenUsed="1"/>
-    <w:lsdException w:name="index 9" w:semiHidden="1" w:unhideWhenUsed="1"/>
-    <w:lsdException w:name="toc 1" w:semiHidden="1" w:uiPriority="39" w:unhideWhenUsed="1"/>
-    <w:lsdException w:name="toc 2" w:semiHidden="1" w:uiPriority="39" w:unhideWhenUsed="1"/>
-    <w:lsdException w:name="toc 3" w:semiHidden="1" w:uiPriority="39" w:unhideWhenUsed="1"/>
-    <w:lsdException w:name="toc 4" w:semiHidden="1" w:uiPriority="39" w:unhideWhenUsed="1"/>
-    <w:lsdException w:name="toc 5" w:semiHidden="1" w:uiPriority="39" w:unhideWhenUsed="1"/>
-    <w:lsdException w:name="toc 6" w:semiHidden="1" w:uiPriority="39" w:unhideWhenUsed="1"/>
-    <w:lsdException w:name="toc 7" w:semiHidden="1" w:uiPriority="39" w:unhideWhenUsed="1"/>
-    <w:lsdException w:name="toc 8" w:semiHidden="1" w:uiPriority="39" w:unhideWhenUsed="1"/>
-    <w:lsdException w:name="toc 9" w:semiHidden="1" w:uiPriority="39" w:unhideWhenUsed="1"/>
-    <w:lsdException w:name="Normal Indent" w:semiHidden="1" w:unhideWhenUsed="1"/>
-    <w:lsdException w:name="footnote text" w:semiHidden="1" w:unhideWhenUsed="1"/>
-    <w:lsdException w:name="annotation text" w:semiHidden="1" w:unhideWhenUsed="1"/>
-    <w:lsdException w:name="header" w:semiHidden="1" w:unhideWhenUsed="1"/>
-    <w:lsdException w:name="footer" w:semiHidden="1" w:unhideWhenUsed="1"/>
-    <w:lsdException w:name="index heading" w:semiHidden="1" w:unhideWhenUsed="1"/>
-    <w:lsdException w:name="caption" w:semiHidden="1" w:uiPriority="35" w:unhideWhenUsed="1" w:qFormat="1"/>
-    <w:lsdException w:name="table of figures" w:semiHidden="1" w:unhideWhenUsed="1"/>
-    <w:lsdException w:name="envelope address" w:semiHidden="1" w:unhideWhenUsed="1"/>
-    <w:lsdException w:name="envelope return" w:semiHidden="1" w:unhideWhenUsed="1"/>
-    <w:lsdException w:name="footnote reference" w:semiHidden="1" w:unhideWhenUsed="1"/>
-    <w:lsdException w:name="annotation reference" w:semiHidden="1" w:unhideWhenUsed="1"/>
-    <w:lsdException w:name="line number" w:semiHidden="1" w:unhideWhenUsed="1"/>
-    <w:lsdException w:name="page number" w:semiHidden="1" w:unhideWhenUsed="1"/>
-    <w:lsdException w:name="endnote reference" w:semiHidden="1" w:unhideWhenUsed="1"/>
-    <w:lsdException w:name="endnote text" w:semiHidden="1" w:unhideWhenUsed="1"/>
-    <w:lsdException w:name="table of authorities" w:semiHidden="1" w:unhideWhenUsed="1"/>
-    <w:lsdException w:name="macro" w:semiHidden="1" w:unhideWhenUsed="1"/>
-    <w:lsdException w:name="toa heading" w:semiHidden="1" w:unhideWhenUsed="1"/>
-    <w:lsdException w:name="List" w:semiHidden="1" w:unhideWhenUsed="1"/>
-    <w:lsdException w:name="List Bullet" w:semiHidden="1" w:unhideWhenUsed="1"/>
-    <w:lsdException w:name="List Number" w:semiHidden="1" w:unhideWhenUsed="1"/>
-    <w:lsdException w:name="List 2" w:semiHidden="1" w:unhideWhenUsed="1"/>
-    <w:lsdException w:name="List 3" w:semiHidden="1" w:unhideWhenUsed="1"/>
-    <w:lsdException w:name="List 4" w:semiHidden="1" w:unhideWhenUsed="1"/>
-    <w:lsdException w:name="List 5" w:semiHidden="1" w:unhideWhenUsed="1"/>
-    <w:lsdException w:name="List Bullet 2" w:semiHidden="1" w:unhideWhenUsed="1"/>
-    <w:lsdException w:name="List Bullet 3" w:semiHidden="1" w:unhideWhenUsed="1"/>
-    <w:lsdException w:name="List Bullet 4" w:semiHidden="1" w:unhideWhenUsed="1"/>
-    <w:lsdException w:name="List Bullet 5" w:semiHidden="1" w:unhideWhenUsed="1"/>
-    <w:lsdException w:name="List Number 2" w:semiHidden="1" w:unhideWhenUsed="1"/>
-    <w:lsdException w:name="List Number 3" w:semiHidden="1" w:unhideWhenUsed="1"/>
-    <w:lsdException w:name="List Number 4" w:semiHidden="1" w:unhideWhenUsed="1"/>
-    <w:lsdException w:name="List Number 5" w:semiHidden="1" w:unhideWhenUsed="1"/>
-    <w:lsdException w:name="Title" w:uiPriority="10" w:qFormat="1"/>
-    <w:lsdException w:name="Closing" w:semiHidden="1" w:unhideWhenUsed="1"/>
-    <w:lsdException w:name="Signature" w:semiHidden="1" w:unhideWhenUsed="1"/>
-    <w:lsdException w:name="Default Paragraph Font" w:semiHidden="1" w:uiPriority="1" w:unhideWhenUsed="1"/>
-    <w:lsdException w:name="Body Text" w:semiHidden="1" w:unhideWhenUsed="1"/>
-    <w:lsdException w:name="Body Text Indent" w:semiHidden="1" w:unhideWhenUsed="1"/>
-    <w:lsdException w:name="List Continue" w:semiHidden="1" w:unhideWhenUsed="1"/>
-    <w:lsdException w:name="List Continue 2" w:semiHidden="1" w:unhideWhenUsed="1"/>
-    <w:lsdException w:name="List Continue 3" w:semiHidden="1" w:unhideWhenUsed="1"/>
-    <w:lsdException w:name="List Continue 4" w:semiHidden="1" w:unhideWhenUsed="1"/>
-    <w:lsdException w:name="List Continue 5" w:semiHidden="1" w:unhideWhenUsed="1"/>
-    <w:lsdException w:name="Message Header" w:semiHidden="1" w:unhideWhenUsed="1"/>
-    <w:lsdException w:name="Subtitle" w:uiPriority="11" w:qFormat="1"/>
-    <w:lsdException w:name="Salutation" w:semiHidden="1" w:unhideWhenUsed="1"/>
-    <w:lsdException w:name="Date" w:semiHidden="1" w:unhideWhenUsed="1"/>
-    <w:lsdException w:name="Body Text First Indent" w:semiHidden="1" w:unhideWhenUsed="1"/>
-    <w:lsdException w:name="Body Text First Indent 2" w:semiHidden="1" w:unhideWhenUsed="1"/>
-    <w:lsdException w:name="Note Heading" w:semiHidden="1" w:unhideWhenUsed="1"/>
-    <w:lsdException w:name="Body Text 2" w:semiHidden="1" w:unhideWhenUsed="1"/>
-    <w:lsdException w:name="Body Text 3" w:semiHidden="1" w:unhideWhenUsed="1"/>
-    <w:lsdException w:name="Body Text Indent 2" w:semiHidden="1" w:unhideWhenUsed="1"/>
-    <w:lsdException w:name="Body Text Indent 3" w:semiHidden="1" w:unhideWhenUsed="1"/>
-    <w:lsdException w:name="Block Text" w:semiHidden="1" w:unhideWhenUsed="1"/>
-    <w:lsdException w:name="Hyperlink" w:semiHidden="1" w:unhideWhenUsed="1"/>
-    <w:lsdException w:name="FollowedHyperlink" w:semiHidden="1" w:unhideWhenUsed="1"/>
-    <w:lsdException w:name="Strong" w:uiPriority="22" w:qFormat="1"/>
-    <w:lsdException w:name="Emphasis" w:uiPriority="20" w:qFormat="1"/>
-    <w:lsdException w:name="Document Map" w:semiHidden="1" w:unhideWhenUsed="1"/>
-    <w:lsdException w:name="Plain Text" w:semiHidden="1" w:unhideWhenUsed="1"/>
-    <w:lsdException w:name="E-mail Signature" w:semiHidden="1" w:unhideWhenUsed="1"/>
-    <w:lsdException w:name="HTML Top of Form" w:semiHidden="1" w:unhideWhenUsed="1"/>
-    <w:lsdException w:name="HTML Bottom of Form" w:semiHidden="1" w:unhideWhenUsed="1"/>
-    <w:lsdException w:name="Normal (Web)" w:semiHidden="1" w:unhideWhenUsed="1"/>
-    <w:lsdException w:name="HTML Acronym" w:semiHidden="1" w:unhideWhenUsed="1"/>
-    <w:lsdException w:name="HTML Address" w:semiHidden="1" w:unhideWhenUsed="1"/>
-    <w:lsdException w:name="HTML Cite" w:semiHidden="1" w:unhideWhenUsed="1"/>
-    <w:lsdException w:name="HTML Code" w:semiHidden="1" w:unhideWhenUsed="1"/>
-    <w:lsdException w:name="HTML Definition" w:semiHidden="1" w:unhideWhenUsed="1"/>
-    <w:lsdException w:name="HTML Keyboard" w:semiHidden="1" w:unhideWhenUsed="1"/>
-    <w:lsdException w:name="HTML Preformatted" w:semiHidden="1" w:unhideWhenUsed="1"/>
-    <w:lsdException w:name="HTML Sample" w:semiHidden="1" w:unhideWhenUsed="1"/>
-    <w:lsdException w:name="HTML Typewriter" w:semiHidden="1" w:unhideWhenUsed="1"/>
-    <w:lsdException w:name="HTML Variable" w:semiHidden="1" w:unhideWhenUsed="1"/>
-    <w:lsdException w:name="Normal Table" w:semiHidden="1" w:unhideWhenUsed="1"/>
-    <w:lsdException w:name="annotation subject" w:semiHidden="1" w:unhideWhenUsed="1"/>
-    <w:lsdException w:name="No List" w:semiHidden="1" w:unhideWhenUsed="1"/>
-    <w:lsdException w:name="Outline List 1" w:semiHidden="1" w:unhideWhenUsed="1"/>
-    <w:lsdException w:name="Outline List 2" w:semiHidden="1" w:unhideWhenUsed="1"/>
-    <w:lsdException w:name="Outline List 3" w:semiHidden="1" w:unhideWhenUsed="1"/>
-    <w:lsdException w:name="Table Simple 1" w:semiHidden="1" w:unhideWhenUsed="1"/>
-    <w:lsdException w:name="Table Simple 2" w:semiHidden="1" w:unhideWhenUsed="1"/>
-    <w:lsdException w:name="Table Simple 3" w:semiHidden="1" w:unhideWhenUsed="1"/>
-    <w:lsdException w:name="Table Classic 1" w:semiHidden="1" w:unhideWhenUsed="1"/>
-    <w:lsdException w:name="Table Classic 2" w:semiHidden="1" w:unhideWhenUsed="1"/>
-    <w:lsdException w:name="Table Classic 3" w:semiHidden="1" w:unhideWhenUsed="1"/>
-    <w:lsdException w:name="Table Classic 4" w:semiHidden="1" w:unhideWhenUsed="1"/>
-    <w:lsdException w:name="Table Colorful 1" w:semiHidden="1" w:unhideWhenUsed="1"/>
-    <w:lsdException w:name="Table Colorful 2" w:semiHidden="1" w:unhideWhenUsed="1"/>
-    <w:lsdException w:name="Table Colorful 3" w:semiHidden="1" w:unhideWhenUsed="1"/>
-    <w:lsdException w:name="Table Columns 1" w:semiHidden="1" w:unhideWhenUsed="1"/>
-    <w:lsdException w:name="Table Columns 2" w:semiHidden="1" w:unhideWhenUsed="1"/>
-    <w:lsdException w:name="Table Columns 3" w:semiHidden="1" w:unhideWhenUsed="1"/>
-    <w:lsdException w:name="Table Columns 4" w:semiHidden="1" w:unhideWhenUsed="1"/>
-    <w:lsdException w:name="Table Columns 5" w:semiHidden="1" w:unhideWhenUsed="1"/>
-    <w:lsdException w:name="Table Grid 1" w:semiHidden="1" w:unhideWhenUsed="1"/>
-    <w:lsdException w:name="Table Grid 2" w:semiHidden="1" w:unhideWhenUsed="1"/>
-    <w:lsdException w:name="Table Grid 3" w:semiHidden="1" w:unhideWhenUsed="1"/>
-    <w:lsdException w:name="Table Grid 4" w:semiHidden="1" w:unhideWhenUsed="1"/>
-    <w:lsdException w:name="Table Grid 5" w:semiHidden="1" w:unhideWhenUsed="1"/>
-    <w:lsdException w:name="Table Grid 6" w:semiHidden="1" w:unhideWhenUsed="1"/>
-    <w:lsdException w:name="Table Grid 7" w:semiHidden="1" w:unhideWhenUsed="1"/>
-    <w:lsdException w:name="Table Grid 8" w:semiHidden="1" w:unhideWhenUsed="1"/>
-    <w:lsdException w:name="Table List 1" w:semiHidden="1" w:unhideWhenUsed="1"/>
-    <w:lsdException w:name="Table List 2" w:semiHidden="1" w:unhideWhenUsed="1"/>
-    <w:lsdException w:name="Table List 3" w:semiHidden="1" w:unhideWhenUsed="1"/>
-    <w:lsdException w:name="Table List 4" w:semiHidden="1" w:unhideWhenUsed="1"/>
-    <w:lsdException w:name="Table List 5" w:semiHidden="1" w:unhideWhenUsed="1"/>
-    <w:lsdException w:name="Table List 6" w:semiHidden="1" w:unhideWhenUsed="1"/>
-    <w:lsdException w:name="Table List 7" w:semiHidden="1" w:unhideWhenUsed="1"/>
-    <w:lsdException w:name="Table List 8" w:semiHidden="1" w:unhideWhenUsed="1"/>
-    <w:lsdException w:name="Table 3D effects 1" w:semiHidden="1" w:unhideWhenUsed="1"/>
-    <w:lsdException w:name="Table 3D effects 2" w:semiHidden="1" w:unhideWhenUsed="1"/>
-    <w:lsdException w:name="Table 3D effects 3" w:semiHidden="1" w:unhideWhenUsed="1"/>
-    <w:lsdException w:name="Table Contemporary" w:semiHidden="1" w:unhideWhenUsed="1"/>
-    <w:lsdException w:name="Table Elegant" w:semiHidden="1" w:unhideWhenUsed="1"/>
-    <w:lsdException w:name="Table Professional" w:semiHidden="1" w:unhideWhenUsed="1"/>
-    <w:lsdException w:name="Table Subtle 1" w:semiHidden="1" w:unhideWhenUsed="1"/>
-    <w:lsdException w:name="Table Subtle 2" w:semiHidden="1" w:unhideWhenUsed="1"/>
-    <w:lsdException w:name="Table Web 1" w:semiHidden="1" w:unhideWhenUsed="1"/>
-    <w:lsdException w:name="Table Web 2" w:semiHidden="1" w:unhideWhenUsed="1"/>
-    <w:lsdException w:name="Table Web 3" w:semiHidden="1" w:unhideWhenUsed="1"/>
-    <w:lsdException w:name="Balloon Text" w:semiHidden="1" w:unhideWhenUsed="1"/>
-    <w:lsdException w:name="Table Grid" w:uiPriority="39"/>
-    <w:lsdException w:name="Table Theme" w:semiHidden="1" w:unhideWhenUsed="1"/>
-    <w:lsdException w:name="Placeholder Text" w:semiHidden="1"/>
-    <w:lsdException w:name="No Spacing" w:uiPriority="1" w:qFormat="1"/>
-    <w:lsdException w:name="Light Shading" w:uiPriority="60"/>
-    <w:lsdException w:name="Light List" w:uiPriority="61"/>
-    <w:lsdException w:name="Light Grid" w:uiPriority="62"/>
-    <w:lsdException w:name="Medium Shading 1" w:uiPriority="63"/>
-    <w:lsdException w:name="Medium Shading 2" w:uiPriority="64"/>
-    <w:lsdException w:name="Medium List 1" w:uiPriority="65"/>
-    <w:lsdException w:name="Medium List 2" w:uiPriority="66"/>
-    <w:lsdException w:name="Medium Grid 1" w:uiPriority="67"/>
-    <w:lsdException w:name="Medium Grid 2" w:uiPriority="68"/>
-    <w:lsdException w:name="Medium Grid 3" w:uiPriority="69"/>
-    <w:lsdException w:name="Dark List" w:uiPriority="70"/>
-    <w:lsdException w:name="Colorful Shading" w:uiPriority="71"/>
-    <w:lsdException w:name="Colorful List" w:uiPriority="72"/>
-    <w:lsdException w:name="Colorful Grid" w:uiPriority="73"/>
-    <w:lsdException w:name="Light Shading Accent 1" w:uiPriority="60"/>
-    <w:lsdException w:name="Light List Accent 1" w:uiPriority="61"/>
-    <w:lsdException w:name="Light Grid Accent 1" w:uiPriority="62"/>
-    <w:lsdException w:name="Medium Shading 1 Accent 1" w:uiPriority="63"/>
-    <w:lsdException w:name="Medium Shading 2 Accent 1" w:uiPriority="64"/>
-    <w:lsdException w:name="Medium List 1 Accent 1" w:uiPriority="65"/>
-    <w:lsdException w:name="Revision" w:semiHidden="1"/>
-    <w:lsdException w:name="List Paragraph" w:uiPriority="34" w:qFormat="1"/>
-    <w:lsdException w:name="Quote" w:uiPriority="29" w:qFormat="1"/>
-    <w:lsdException w:name="Intense Quote" w:uiPriority="30" w:qFormat="1"/>
-    <w:lsdException w:name="Medium List 2 Accent 1" w:uiPriority="66"/>
-    <w:lsdException w:name="Medium Grid 1 Accent 1" w:uiPriority="67"/>
-    <w:lsdException w:name="Medium Grid 2 Accent 1" w:uiPriority="68"/>
-    <w:lsdException w:name="Medium Grid 3 Accent 1" w:uiPriority="69"/>
-    <w:lsdException w:name="Dark List Accent 1" w:uiPriority="70"/>
-    <w:lsdException w:name="Colorful Shading Accent 1" w:uiPriority="71"/>
-    <w:lsdException w:name="Colorful List Accent 1" w:uiPriority="72"/>
-    <w:lsdException w:name="Colorful Grid Accent 1" w:uiPriority="73"/>
-    <w:lsdException w:name="Light Shading Accent 2" w:uiPriority="60"/>
-    <w:lsdException w:name="Light List Accent 2" w:uiPriority="61"/>
-    <w:lsdException w:name="Light Grid Accent 2" w:uiPriority="62"/>
-    <w:lsdException w:name="Medium Shading 1 Accent 2" w:uiPriority="63"/>
-    <w:lsdException w:name="Medium Shading 2 Accent 2" w:uiPriority="64"/>
-    <w:lsdException w:name="Medium List 1 Accent 2" w:uiPriority="65"/>
-    <w:lsdException w:name="Medium List 2 Accent 2" w:uiPriority="66"/>
-    <w:lsdException w:name="Medium Grid 1 Accent 2" w:uiPriority="67"/>
-    <w:lsdException w:name="Medium Grid 2 Accent 2" w:uiPriority="68"/>
-    <w:lsdException w:name="Medium Grid 3 Accent 2" w:uiPriority="69"/>
-    <w:lsdException w:name="Dark List Accent 2" w:uiPriority="70"/>
-    <w:lsdException w:name="Colorful Shading Accent 2" w:uiPriority="71"/>
-    <w:lsdException w:name="Colorful List Accent 2" w:uiPriority="72"/>
-    <w:lsdException w:name="Colorful Grid Accent 2" w:uiPriority="73"/>
-    <w:lsdException w:name="Light Shading Accent 3" w:uiPriority="60"/>
-    <w:lsdException w:name="Light List Accent 3" w:uiPriority="61"/>
-    <w:lsdException w:name="Light Grid Accent 3" w:uiPriority="62"/>
-    <w:lsdException w:name="Medium Shading 1 Accent 3" w:uiPriority="63"/>
-    <w:lsdException w:name="Medium Shading 2 Accent 3" w:uiPriority="64"/>
-    <w:lsdException w:name="Medium List 1 Accent 3" w:uiPriority="65"/>
-    <w:lsdException w:name="Medium List 2 Accent 3" w:uiPriority="66"/>
-    <w:lsdException w:name="Medium Grid 1 Accent 3" w:uiPriority="67"/>
-    <w:lsdException w:name="Medium Grid 2 Accent 3" w:uiPriority="68"/>
-    <w:lsdException w:name="Medium Grid 3 Accent 3" w:uiPriority="69"/>
-    <w:lsdException w:name="Dark List Accent 3" w:uiPriority="70"/>
-    <w:lsdException w:name="Colorful Shading Accent 3" w:uiPriority="71"/>
-    <w:lsdException w:name="Colorful List Accent 3" w:uiPriority="72"/>
-    <w:lsdException w:name="Colorful Grid Accent 3" w:uiPriority="73"/>
-    <w:lsdException w:name="Light Shading Accent 4" w:uiPriority="60"/>
-    <w:lsdException w:name="Light List Accent 4" w:uiPriority="61"/>
-    <w:lsdException w:name="Light Grid Accent 4" w:uiPriority="62"/>
-    <w:lsdException w:name="Medium Shading 1 Accent 4" w:uiPriority="63"/>
-    <w:lsdException w:name="Medium Shading 2 Accent 4" w:uiPriority="64"/>
-    <w:lsdException w:name="Medium List 1 Accent 4" w:uiPriority="65"/>
-    <w:lsdException w:name="Medium List 2 Accent 4" w:uiPriority="66"/>
-    <w:lsdException w:name="Medium Grid 1 Accent 4" w:uiPriority="67"/>
-    <w:lsdException w:name="Medium Grid 2 Accent 4" w:uiPriority="68"/>
-    <w:lsdException w:name="Medium Grid 3 Accent 4" w:uiPriority="69"/>
-    <w:lsdException w:name="Dark List Accent 4" w:uiPriority="70"/>
-    <w:lsdException w:name="Colorful Shading Accent 4" w:uiPriority="71"/>
-    <w:lsdException w:name="Colorful List Accent 4" w:uiPriority="72"/>
-    <w:lsdException w:name="Colorful Grid Accent 4" w:uiPriority="73"/>
-    <w:lsdException w:name="Light Shading Accent 5" w:uiPriority="60"/>
-    <w:lsdException w:name="Light List Accent 5" w:uiPriority="61"/>
-    <w:lsdException w:name="Light Grid Accent 5" w:uiPriority="62"/>
-    <w:lsdException w:name="Medium Shading 1 Accent 5" w:uiPriority="63"/>
-    <w:lsdException w:name="Medium Shading 2 Accent 5" w:uiPriority="64"/>
-    <w:lsdException w:name="Medium List 1 Accent 5" w:uiPriority="65"/>
-    <w:lsdException w:name="Medium List 2 Accent 5" w:uiPriority="66"/>
-    <w:lsdException w:name="Medium Grid 1 Accent 5" w:uiPriority="67"/>
-    <w:lsdException w:name="Medium Grid 2 Accent 5" w:uiPriority="68"/>
-    <w:lsdException w:name="Medium Grid 3 Accent 5" w:uiPriority="69"/>
-    <w:lsdException w:name="Dark List Accent 5" w:uiPriority="70"/>
-    <w:lsdException w:name="Colorful Shading Accent 5" w:uiPriority="71"/>
-    <w:lsdException w:name="Colorful List Accent 5" w:uiPriority="72"/>
-    <w:lsdException w:name="Colorful Grid Accent 5" w:uiPriority="73"/>
-    <w:lsdException w:name="Light Shading Accent 6" w:uiPriority="60"/>
-    <w:lsdException w:name="Light List Accent 6" w:uiPriority="61"/>
-    <w:lsdException w:name="Light Grid Accent 6" w:uiPriority="62"/>
-    <w:lsdException w:name="Medium Shading 1 Accent 6" w:uiPriority="63"/>
-    <w:lsdException w:name="Medium Shading 2 Accent 6" w:uiPriority="64"/>
-    <w:lsdException w:name="Medium List 1 Accent 6" w:uiPriority="65"/>
-    <w:lsdException w:name="Medium List 2 Accent 6" w:uiPriority="66"/>
-    <w:lsdException w:name="Medium Grid 1 Accent 6" w:uiPriority="67"/>
-    <w:lsdException w:name="Medium Grid 2 Accent 6" w:uiPriority="68"/>
-    <w:lsdException w:name="Medium Grid 3 Accent 6" w:uiPriority="69"/>
-    <w:lsdException w:name="Dark List Accent 6" w:uiPriority="70"/>
-    <w:lsdException w:name="Colorful Shading Accent 6" w:uiPriority="71"/>
-    <w:lsdException w:name="Colorful List Accent 6" w:uiPriority="72"/>
-    <w:lsdException w:name="Colorful Grid Accent 6" w:uiPriority="73"/>
-    <w:lsdException w:name="Subtle Emphasis" w:uiPriority="19" w:qFormat="1"/>
-    <w:lsdException w:name="Intense Emphasis" w:uiPriority="21" w:qFormat="1"/>
-    <w:lsdException w:name="Subtle Reference" w:uiPriority="31" w:qFormat="1"/>
-    <w:lsdException w:name="Intense Reference" w:uiPriority="32" w:qFormat="1"/>
-    <w:lsdException w:name="Book Title" w:uiPriority="33" w:qFormat="1"/>
-    <w:lsdException w:name="Bibliography" w:semiHidden="1" w:uiPriority="37" w:unhideWhenUsed="1"/>
-    <w:lsdException w:name="TOC Heading" w:semiHidden="1" w:uiPriority="39" w:unhideWhenUsed="1" w:qFormat="1"/>
-    <w:lsdException w:name="Plain Table 1" w:uiPriority="41"/>
-    <w:lsdException w:name="Plain Table 2" w:uiPriority="42"/>
-    <w:lsdException w:name="Plain Table 3" w:uiPriority="43"/>
-    <w:lsdException w:name="Plain Table 4" w:uiPriority="44"/>
-    <w:lsdException w:name="Plain Table 5" w:uiPriority="45"/>
-    <w:lsdException w:name="Grid Table Light" w:uiPriority="40"/>
-    <w:lsdException w:name="Grid Table 1 Light" w:uiPriority="46"/>
-    <w:lsdException w:name="Grid Table 2" w:uiPriority="47"/>
-    <w:lsdException w:name="Grid Table 3" w:uiPriority="48"/>
-    <w:lsdException w:name="Grid Table 4" w:uiPriority="49"/>
-    <w:lsdException w:name="Grid Table 5 Dark" w:uiPriority="50"/>
-    <w:lsdException w:name="Grid Table 6 Colorful" w:uiPriority="51"/>
-    <w:lsdException w:name="Grid Table 7 Colorful" w:uiPriority="52"/>
-    <w:lsdException w:name="Grid Table 1 Light Accent 1" w:uiPriority="46"/>
-    <w:lsdException w:name="Grid Table 2 Accent 1" w:uiPriority="47"/>
-    <w:lsdException w:name="Grid Table 3 Accent 1" w:uiPriority="48"/>
-    <w:lsdException w:name="Grid Table 4 Accent 1" w:uiPriority="49"/>
-    <w:lsdException w:name="Grid Table 5 Dark Accent 1" w:uiPriority="50"/>
-    <w:lsdException w:name="Grid Table 6 Colorful Accent 1" w:uiPriority="51"/>
-    <w:lsdException w:name="Grid Table 7 Colorful Accent 1" w:uiPriority="52"/>
-    <w:lsdException w:name="Grid Table 1 Light Accent 2" w:uiPriority="46"/>
-    <w:lsdException w:name="Grid Table 2 Accent 2" w:uiPriority="47"/>
-    <w:lsdException w:name="Grid Table 3 Accent 2" w:uiPriority="48"/>
-    <w:lsdException w:name="Grid Table 4 Accent 2" w:uiPriority="49"/>
-    <w:lsdException w:name="Grid Table 5 Dark Accent 2" w:uiPriority="50"/>
-    <w:lsdException w:name="Grid Table 6 Colorful Accent 2" w:uiPriority="51"/>
-    <w:lsdException w:name="Grid Table 7 Colorful Accent 2" w:uiPriority="52"/>
-    <w:lsdException w:name="Grid Table 1 Light Accent 3" w:uiPriority="46"/>
-    <w:lsdException w:name="Grid Table 2 Accent 3" w:uiPriority="47"/>
-    <w:lsdException w:name="Grid Table 3 Accent 3" w:uiPriority="48"/>
-    <w:lsdException w:name="Grid Table 4 Accent 3" w:uiPriority="49"/>
-    <w:lsdException w:name="Grid Table 5 Dark Accent 3" w:uiPriority="50"/>
-    <w:lsdException w:name="Grid Table 6 Colorful Accent 3" w:uiPriority="51"/>
-    <w:lsdException w:name="Grid Table 7 Colorful Accent 3" w:uiPriority="52"/>
-    <w:lsdException w:name="Grid Table 1 Light Accent 4" w:uiPriority="46"/>
-    <w:lsdException w:name="Grid Table 2 Accent 4" w:uiPriority="47"/>
-    <w:lsdException w:name="Grid Table 3 Accent 4" w:uiPriority="48"/>
-    <w:lsdException w:name="Grid Table 4 Accent 4" w:uiPriority="49"/>
-    <w:lsdException w:name="Grid Table 5 Dark Accent 4" w:uiPriority="50"/>
-    <w:lsdException w:name="Grid Table 6 Colorful Accent 4" w:uiPriority="51"/>
-    <w:lsdException w:name="Grid Table 7 Colorful Accent 4" w:uiPriority="52"/>
-    <w:lsdException w:name="Grid Table 1 Light Accent 5" w:uiPriority="46"/>
-    <w:lsdException w:name="Grid Table 2 Accent 5" w:uiPriority="47"/>
-    <w:lsdException w:name="Grid Table 3 Accent 5" w:uiPriority="48"/>
-    <w:lsdException w:name="Grid Table 4 Accent 5" w:uiPriority="49"/>
-    <w:lsdException w:name="Grid Table 5 Dark Accent 5" w:uiPriority="50"/>
-    <w:lsdException w:name="Grid Table 6 Colorful Accent 5" w:uiPriority="51"/>
-    <w:lsdException w:name="Grid Table 7 Colorful Accent 5" w:uiPriority="52"/>
-    <w:lsdException w:name="Grid Table 1 Light Accent 6" w:uiPriority="46"/>
-    <w:lsdException w:name="Grid Table 2 Accent 6" w:uiPriority="47"/>
-    <w:lsdException w:name="Grid Table 3 Accent 6" w:uiPriority="48"/>
-    <w:lsdException w:name="Grid Table 4 Accent 6" w:uiPriority="49"/>
-    <w:lsdException w:name="Grid Table 5 Dark Accent 6" w:uiPriority="50"/>
-    <w:lsdException w:name="Grid Table 6 Colorful Accent 6" w:uiPriority="51"/>
-    <w:lsdException w:name="Grid Table 7 Colorful Accent 6" w:uiPriority="52"/>
-    <w:lsdException w:name="List Table 1 Light" w:uiPriority="46"/>
-    <w:lsdException w:name="List Table 2" w:uiPriority="47"/>
-    <w:lsdException w:name="List Table 3" w:uiPriority="48"/>
-    <w:lsdException w:name="List Table 4" w:uiPriority="49"/>
-    <w:lsdException w:name="List Table 5 Dark" w:uiPriority="50"/>
-    <w:lsdException w:name="List Table 6 Colorful" w:uiPriority="51"/>
-    <w:lsdException w:name="List Table 7 Colorful" w:uiPriority="52"/>
-    <w:lsdException w:name="List Table 1 Light Accent 1" w:uiPriority="46"/>
-    <w:lsdException w:name="List Table 2 Accent 1" w:uiPriority="47"/>
-    <w:lsdException w:name="List Table 3 Accent 1" w:uiPriority="48"/>
-    <w:lsdException w:name="List Table 4 Accent 1" w:uiPriority="49"/>
-    <w:lsdException w:name="List Table 5 Dark Accent 1" w:uiPriority="50"/>
-    <w:lsdException w:name="List Table 6 Colorful Accent 1" w:uiPriority="51"/>
-    <w:lsdException w:name="List Table 7 Colorful Accent 1" w:uiPriority="52"/>
-    <w:lsdException w:name="List Table 1 Light Accent 2" w:uiPriority="46"/>
-    <w:lsdException w:name="List Table 2 Accent 2" w:uiPriority="47"/>
-    <w:lsdException w:name="List Table 3 Accent 2" w:uiPriority="48"/>
-    <w:lsdException w:name="List Table 4 Accent 2" w:uiPriority="49"/>
-    <w:lsdException w:name="List Table 5 Dark Accent 2" w:uiPriority="50"/>
-    <w:lsdException w:name="List Table 6 Colorful Accent 2" w:uiPriority="51"/>
-    <w:lsdException w:name="List Table 7 Colorful Accent 2" w:uiPriority="52"/>
-    <w:lsdException w:name="List Table 1 Light Accent 3" w:uiPriority="46"/>
-    <w:lsdException w:name="List Table 2 Accent 3" w:uiPriority="47"/>
-    <w:lsdException w:name="List Table 3 Accent 3" w:uiPriority="48"/>
-    <w:lsdException w:name="List Table 4 Accent 3" w:uiPriority="49"/>
-    <w:lsdException w:name="List Table 5 Dark Accent 3" w:uiPriority="50"/>
-    <w:lsdException w:name="List Table 6 Colorful Accent 3" w:uiPriority="51"/>
-    <w:lsdException w:name="List Table 7 Colorful Accent 3" w:uiPriority="52"/>
-    <w:lsdException w:name="List Table 1 Light Accent 4" w:uiPriority="46"/>
-    <w:lsdException w:name="List Table 2 Accent 4" w:uiPriority="47"/>
-    <w:lsdException w:name="List Table 3 Accent 4" w:uiPriority="48"/>
-    <w:lsdException w:name="List Table 4 Accent 4" w:uiPriority="49"/>
-    <w:lsdException w:name="List Table 5 Dark Accent 4" w:uiPriority="50"/>
-    <w:lsdException w:name="List Table 6 Colorful Accent 4" w:uiPriority="51"/>
-    <w:lsdException w:name="List Table 7 Colorful Accent 4" w:uiPriority="52"/>
-    <w:lsdException w:name="List Table 1 Light Accent 5" w:uiPriority="46"/>
-    <w:lsdException w:name="List Table 2 Accent 5" w:uiPriority="47"/>
-    <w:lsdException w:name="List Table 3 Accent 5" w:uiPriority="48"/>
-    <w:lsdException w:name="List Table 4 Accent 5" w:uiPriority="49"/>
-    <w:lsdException w:name="List Table 5 Dark Accent 5" w:uiPriority="50"/>
-    <w:lsdException w:name="List Table 6 Colorful Accent 5" w:uiPriority="51"/>
-    <w:lsdException w:name="List Table 7 Colorful Accent 5" w:uiPriority="52"/>
-    <w:lsdException w:name="List Table 1 Light Accent 6" w:uiPriority="46"/>
-    <w:lsdException w:name="List Table 2 Accent 6" w:uiPriority="47"/>
-    <w:lsdException w:name="List Table 3 Accent 6" w:uiPriority="48"/>
-    <w:lsdException w:name="List Table 4 Accent 6" w:uiPriority="49"/>
-    <w:lsdException w:name="List Table 5 Dark Accent 6" w:uiPriority="50"/>
-    <w:lsdException w:name="List Table 6 Colorful Accent 6" w:uiPriority="51"/>
-    <w:lsdException w:name="List Table 7 Colorful Accent 6" w:uiPriority="52"/>
-  </w:latentStyles>
-  <w:style w:type="paragraph" w:default="1" w:styleId="Normal">
-    <w:name w:val="Normal"/>
+  <w:style w:type="paragraph" w:styleId="Caption">
+    <w:name w:val="caption"/>
+    <w:basedOn w:val="Normal"/>
+    <w:next w:val="Normal"/>
+    <w:uiPriority w:val="35"/>
+    <w:unhideWhenUsed/>
     <w:qFormat/>
-  </w:style>
-  <w:style w:type="character" w:default="1" w:styleId="DefaultParagraphFont">
-    <w:name w:val="Default Paragraph Font"/>
-    <w:uiPriority w:val="1"/>
-    <w:semiHidden/>
-    <w:unhideWhenUsed/>
-  </w:style>
-  <w:style w:type="table" w:default="1" w:styleId="TableNormal">
-    <w:name w:val="Normal Table"/>
-    <w:uiPriority w:val="99"/>
-    <w:semiHidden/>
-    <w:unhideWhenUsed/>
-    <w:tblPr>
-      <w:tblInd w:w="0" w:type="dxa"/>
-      <w:tblCellMar>
-        <w:top w:w="0" w:type="dxa"/>
-        <w:left w:w="108" w:type="dxa"/>
-        <w:bottom w:w="0" w:type="dxa"/>
-        <w:right w:w="108" w:type="dxa"/>
-      </w:tblCellMar>
-    </w:tblPr>
-  </w:style>
-  <w:style w:type="numbering" w:default="1" w:styleId="NoList">
-    <w:name w:val="No List"/>
-    <w:uiPriority w:val="99"/>
-    <w:semiHidden/>
-    <w:unhideWhenUsed/>
-  </w:style>
-  <w:style w:type="paragraph" w:customStyle="1" w:styleId="00EB37B3F6564BE1B8517F7179583836">
-    <w:name w:val="00EB37B3F6564BE1B8517F7179583836"/>
-    <w:rsid w:val="0099035F"/>
-  </w:style>
-  <w:style w:type="paragraph" w:customStyle="1" w:styleId="8462917FC49F46C1B4B3646256C56E21">
-    <w:name w:val="8462917FC49F46C1B4B3646256C56E21"/>
-    <w:rsid w:val="0099035F"/>
-  </w:style>
-  <w:style w:type="paragraph" w:customStyle="1" w:styleId="DB87389D832148A6B744053839659675">
-    <w:name w:val="DB87389D832148A6B744053839659675"/>
-    <w:rsid w:val="0099035F"/>
-  </w:style>
-  <w:style w:type="paragraph" w:customStyle="1" w:styleId="F7344F787E77430889EF5351AC786077">
-    <w:name w:val="F7344F787E77430889EF5351AC786077"/>
-    <w:rsid w:val="0099035F"/>
-  </w:style>
-  <w:style w:type="paragraph" w:customStyle="1" w:styleId="0BD590E80AE341B58B2166FE0015D905">
-    <w:name w:val="0BD590E80AE341B58B2166FE0015D905"/>
-    <w:rsid w:val="0099035F"/>
-  </w:style>
-  <w:style w:type="paragraph" w:customStyle="1" w:styleId="34D41D23EB8D466F943DE0B971C7DFE7">
-    <w:name w:val="34D41D23EB8D466F943DE0B971C7DFE7"/>
-    <w:rsid w:val="0099035F"/>
-  </w:style>
-  <w:style w:type="paragraph" w:customStyle="1" w:styleId="E09873B8CE564284B6B7A487ED5304BF">
-    <w:name w:val="E09873B8CE564284B6B7A487ED5304BF"/>
-    <w:rsid w:val="0099035F"/>
-  </w:style>
-  <w:style w:type="paragraph" w:customStyle="1" w:styleId="2DB3A182045041168247492B25074E5E">
-    <w:name w:val="2DB3A182045041168247492B25074E5E"/>
-    <w:rsid w:val="0099035F"/>
-  </w:style>
-  <w:style w:type="paragraph" w:customStyle="1" w:styleId="2B6B8C38D07447438F4D85E336F10810">
-    <w:name w:val="2B6B8C38D07447438F4D85E336F10810"/>
-    <w:rsid w:val="0099035F"/>
-  </w:style>
-  <w:style w:type="paragraph" w:customStyle="1" w:styleId="DA3B30F01AF340939BDABCFDFD377477">
-    <w:name w:val="DA3B30F01AF340939BDABCFDFD377477"/>
-    <w:rsid w:val="0099035F"/>
-  </w:style>
-  <w:style w:type="paragraph" w:customStyle="1" w:styleId="28476E88218840C7A1C060F2CBD5B9E8">
-    <w:name w:val="28476E88218840C7A1C060F2CBD5B9E8"/>
-    <w:rsid w:val="0099035F"/>
-  </w:style>
-  <w:style w:type="paragraph" w:customStyle="1" w:styleId="3A70501D22844AC99B19B6371736E0D8">
-    <w:name w:val="3A70501D22844AC99B19B6371736E0D8"/>
-    <w:rsid w:val="0099035F"/>
-  </w:style>
-  <w:style w:type="paragraph" w:customStyle="1" w:styleId="4DDE7E11EF5E4C518203645C8C8E947E">
-    <w:name w:val="4DDE7E11EF5E4C518203645C8C8E947E"/>
-    <w:rsid w:val="0099035F"/>
-  </w:style>
-  <w:style w:type="paragraph" w:customStyle="1" w:styleId="5DCE1766D3854B6C95BA0585B6E32381">
-    <w:name w:val="5DCE1766D3854B6C95BA0585B6E32381"/>
-    <w:rsid w:val="0099035F"/>
+    <w:rsid w:val="0012484F"/>
+    <w:pPr>
+      <w:spacing w:after="200" w:line="240" w:lineRule="auto"/>
+    </w:pPr>
+    <w:rPr>
+      <w:i/>
+      <w:iCs/>
+      <w:color w:val="44546A" w:themeColor="text2"/>
+      <w:sz w:val="18"/>
+      <w:szCs w:val="18"/>
+    </w:rPr>
   </w:style>
 </w:styles>
-</file>
-
-<file path=word/glossary/webSettings.xml><?xml version="1.0" encoding="utf-8"?>
-<w:webSettings xmlns:mc="http://schemas.openxmlformats.org/markup-compatibility/2006" xmlns:r="http://schemas.openxmlformats.org/officeDocument/2006/relationships" xmlns:w="http://schemas.openxmlformats.org/wordprocessingml/2006/main" xmlns:w14="http://schemas.microsoft.com/office/word/2010/wordml" xmlns:w15="http://schemas.microsoft.com/office/word/2012/wordml" xmlns:w16se="http://schemas.microsoft.com/office/word/2015/wordml/symex" mc:Ignorable="w14 w15 w16se">
-  <w:optimizeForBrowser/>
-  <w:allowPNG/>
-</w:webSettings>
 </file>
 
 <file path=word/theme/theme1.xml><?xml version="1.0" encoding="utf-8"?>
@@ -15885,7 +15116,7 @@
 </file>
 
 <file path=customXml/itemProps1.xml><?xml version="1.0" encoding="utf-8"?>
-<ds:datastoreItem xmlns:ds="http://schemas.openxmlformats.org/officeDocument/2006/customXml" ds:itemID="{E4AE2940-13D8-4D43-8DC4-66CBE7A78738}">
+<ds:datastoreItem xmlns:ds="http://schemas.openxmlformats.org/officeDocument/2006/customXml" ds:itemID="{97589523-1257-4119-8AE6-6DAC610D7E6E}">
   <ds:schemaRefs>
     <ds:schemaRef ds:uri="http://schemas.openxmlformats.org/officeDocument/2006/bibliography"/>
   </ds:schemaRefs>

</xml_diff>